<commit_message>
Spec document and bug fixes
Continued to work on spec document and fixed a few bugs to do with user field checking (no longer required to be in specific places).
</commit_message>
<xml_diff>
--- a/Documents/MFMC File Specification (v1.0.0).docx
+++ b/Documents/MFMC File Specification (v1.0.0).docx
@@ -106,7 +106,19 @@
         <w:t xml:space="preserve"> a sequence represents the results of a probe being scanned over a target. One MFMC </w:t>
       </w:r>
       <w:r>
-        <w:t>file can accommodate multiple sequences. The number of frames in any sequence is limited only by physical storage capacity and operating system constraints, and frames can be a</w:t>
+        <w:t>file can accommodate multiple sequences. The number of frames in any sequence is limited only by physical storage capacity and operating system constraints</w:t>
+      </w:r>
+      <w:r>
+        <w:t>.</w:t>
+      </w:r>
+      <w:r>
+        <w:t xml:space="preserve"> </w:t>
+      </w:r>
+      <w:r>
+        <w:t>F</w:t>
+      </w:r>
+      <w:r>
+        <w:t>rames can be a</w:t>
       </w:r>
       <w:r>
         <w:t>ppended</w:t>
@@ -176,6 +188,34 @@
     <w:p>
       <w:r>
         <w:t>*Give the context and include at least one schematic of a typical use case (array being scanned over component with multiple frames in sequence).</w:t>
+      </w:r>
+    </w:p>
+    <w:p>
+      <w:pPr>
+        <w:pStyle w:val="Figure"/>
+      </w:pPr>
+      <w:r>
+        <w:t>*use cases</w:t>
+      </w:r>
+    </w:p>
+    <w:p>
+      <w:pPr>
+        <w:pStyle w:val="FigureCaption"/>
+      </w:pPr>
+      <w:r>
+        <w:t>Fig. </w:t>
+      </w:r>
+      <w:fldSimple w:instr=" SEQ FigNo \* MERGEFORMAT ">
+        <w:r>
+          <w:rPr>
+            <w:noProof/>
+          </w:rPr>
+          <w:t>1</w:t>
+        </w:r>
+      </w:fldSimple>
+      <w:r>
+        <w:tab/>
+        <w:t>Example use cases: (a) single probe scanned over component; (b) pair of probes scanned over component.</w:t>
       </w:r>
     </w:p>
     <w:p>
@@ -207,7 +247,13 @@
         </w:numPr>
       </w:pPr>
       <w:r>
-        <w:t>Probe – a collection of elements, the spatial positions of which are fixed relative to one another;</w:t>
+        <w:t>Placement –</w:t>
+      </w:r>
+      <w:r>
+        <w:t xml:space="preserve"> </w:t>
+      </w:r>
+      <w:r>
+        <w:t>position and orientation of an entity (e.g. an element);</w:t>
       </w:r>
     </w:p>
     <w:p>
@@ -219,10 +265,22 @@
         </w:numPr>
       </w:pPr>
       <w:r>
-        <w:t>Focal law – a set of instructions that specify how a collection of elements (not necessarily in one probe) are used</w:t>
-      </w:r>
-      <w:r>
-        <w:t xml:space="preserve"> together</w:t>
+        <w:t>Probe – a collection of elements</w:t>
+      </w:r>
+      <w:r>
+        <w:t xml:space="preserve"> with placements</w:t>
+      </w:r>
+      <w:r>
+        <w:t xml:space="preserve"> </w:t>
+      </w:r>
+      <w:r>
+        <w:t xml:space="preserve">that are fixed </w:t>
+      </w:r>
+      <w:r>
+        <w:t>relative</w:t>
+      </w:r>
+      <w:r>
+        <w:t xml:space="preserve"> to one another</w:t>
       </w:r>
       <w:r>
         <w:t>;</w:t>
@@ -237,7 +295,25 @@
         </w:numPr>
       </w:pPr>
       <w:r>
-        <w:t>Transmit focal law – a focal law relating to transmission of ultrasound from a collection of elements;</w:t>
+        <w:t>Probe</w:t>
+      </w:r>
+      <w:r>
+        <w:t xml:space="preserve"> E</w:t>
+      </w:r>
+      <w:r>
+        <w:t xml:space="preserve">lement </w:t>
+      </w:r>
+      <w:r>
+        <w:t>C</w:t>
+      </w:r>
+      <w:r>
+        <w:t xml:space="preserve">ombination </w:t>
+      </w:r>
+      <w:r>
+        <w:t xml:space="preserve">(PEC) </w:t>
+      </w:r>
+      <w:r>
+        <w:t>– the double index system used within an MFMC file to identify a specific element in a specific probe;</w:t>
       </w:r>
     </w:p>
     <w:p>
@@ -249,16 +325,19 @@
         </w:numPr>
       </w:pPr>
       <w:r>
-        <w:t xml:space="preserve">Receive </w:t>
-      </w:r>
-      <w:r>
-        <w:t xml:space="preserve">focal law – a focal law relating to </w:t>
-      </w:r>
-      <w:r>
-        <w:t>reception</w:t>
-      </w:r>
-      <w:r>
-        <w:t xml:space="preserve"> of ultrasound from a collection of elements;</w:t>
+        <w:t xml:space="preserve">Focal law – a set of instructions that specify how </w:t>
+      </w:r>
+      <w:r>
+        <w:t>one or more PECs</w:t>
+      </w:r>
+      <w:r>
+        <w:t xml:space="preserve"> are used</w:t>
+      </w:r>
+      <w:r>
+        <w:t xml:space="preserve"> together</w:t>
+      </w:r>
+      <w:r>
+        <w:t>;</w:t>
       </w:r>
     </w:p>
     <w:p>
@@ -270,16 +349,13 @@
         </w:numPr>
       </w:pPr>
       <w:r>
-        <w:t>Acquisition parameters – the collection of parameters (including transmit and receive focal law</w:t>
-      </w:r>
-      <w:r>
-        <w:t>s</w:t>
-      </w:r>
-      <w:r>
-        <w:t>) that specify</w:t>
-      </w:r>
-      <w:r>
-        <w:t xml:space="preserve"> how ultrasonic data is acquired;</w:t>
+        <w:t xml:space="preserve">Transmit focal law – a focal law relating to transmission of ultrasound from </w:t>
+      </w:r>
+      <w:r>
+        <w:t>one or more PECs</w:t>
+      </w:r>
+      <w:r>
+        <w:t>;</w:t>
       </w:r>
     </w:p>
     <w:p>
@@ -291,16 +367,10 @@
         </w:numPr>
       </w:pPr>
       <w:r>
-        <w:t>A-scan – a time-domain, un-rectified ultrasonic signal</w:t>
-      </w:r>
-      <w:r>
-        <w:t xml:space="preserve"> (</w:t>
-      </w:r>
-      <w:r>
-        <w:t>comprising amplitude measurements regularly sampled in time at a specified sampling frequency</w:t>
-      </w:r>
-      <w:r>
-        <w:t>) that is recorded for a combination of transmit focal law and receive focal law</w:t>
+        <w:t xml:space="preserve">Receive focal law – a focal law relating to reception of ultrasound from </w:t>
+      </w:r>
+      <w:r>
+        <w:t>one or more PECs</w:t>
       </w:r>
       <w:r>
         <w:t>;</w:t>
@@ -315,13 +385,16 @@
         </w:numPr>
       </w:pPr>
       <w:r>
-        <w:t xml:space="preserve">Frame – a collection of A-scans obtained using different </w:t>
-      </w:r>
-      <w:r>
-        <w:t xml:space="preserve">transmit and receive </w:t>
-      </w:r>
-      <w:r>
-        <w:t>focal laws for each A-scan;</w:t>
+        <w:t>Acquisition parameters – the collection of parameters (including transmit and receive focal law</w:t>
+      </w:r>
+      <w:r>
+        <w:t>s</w:t>
+      </w:r>
+      <w:r>
+        <w:t>) that specify</w:t>
+      </w:r>
+      <w:r>
+        <w:t xml:space="preserve"> how ultrasonic data is acquired;</w:t>
       </w:r>
     </w:p>
     <w:p>
@@ -333,19 +406,43 @@
         </w:numPr>
       </w:pPr>
       <w:r>
+        <w:t>A-scan – a time-domain, un-rectified ultrasonic signal (comprising amplitude measurements regularly sampled in time at a specified sampling frequency) that is recorded for a combination of transmit focal law and receive focal law;</w:t>
+      </w:r>
+    </w:p>
+    <w:p>
+      <w:pPr>
+        <w:pStyle w:val="ListParagraph"/>
+        <w:numPr>
+          <w:ilvl w:val="0"/>
+          <w:numId w:val="21"/>
+        </w:numPr>
+      </w:pPr>
+      <w:r>
+        <w:t xml:space="preserve">Frame – a collection of A-scans obtained using different </w:t>
+      </w:r>
+      <w:r>
+        <w:t xml:space="preserve">transmit and receive </w:t>
+      </w:r>
+      <w:r>
+        <w:t>focal laws for each A-scan;</w:t>
+      </w:r>
+    </w:p>
+    <w:p>
+      <w:pPr>
+        <w:pStyle w:val="ListParagraph"/>
+        <w:numPr>
+          <w:ilvl w:val="0"/>
+          <w:numId w:val="21"/>
+        </w:numPr>
+      </w:pPr>
+      <w:r>
         <w:t>Sequence – a collection of frames</w:t>
       </w:r>
       <w:r>
         <w:t xml:space="preserve"> </w:t>
       </w:r>
       <w:r>
-        <w:t>in which</w:t>
-      </w:r>
-      <w:r>
-        <w:t xml:space="preserve"> all acquisition parameters except the probe position are fixed</w:t>
-      </w:r>
-      <w:r>
-        <w:t xml:space="preserve"> from one frame to another;</w:t>
+        <w:t>in which all acquisition parameters except the probe position are fixed from one frame to another;</w:t>
       </w:r>
     </w:p>
     <w:p>
@@ -371,7 +468,16 @@
         <w:t xml:space="preserve"> </w:t>
       </w:r>
       <w:r>
-        <w:t xml:space="preserve">elements in which the transmit and receive focal laws each specify a single element and A-scans from </w:t>
+        <w:t>PECs</w:t>
+      </w:r>
+      <w:r>
+        <w:t xml:space="preserve"> in which the transmit and receive focal laws each specify a single </w:t>
+      </w:r>
+      <w:r>
+        <w:t xml:space="preserve">PEC </w:t>
+      </w:r>
+      <w:r>
+        <w:t xml:space="preserve">and A-scans from </w:t>
       </w:r>
       <w:r>
         <w:t xml:space="preserve">all </w:t>
@@ -443,7 +549,7 @@
         </w:numPr>
       </w:pPr>
       <w:r>
-        <w:t>Probe Coordinate System (PCS) – coordinate systems (one for each probe) that describe the (fixed) relative spatial configuration of elements within each probe;</w:t>
+        <w:t>Plane Wave Imaging (PWI) – an alternative data-acquisition modality where multiple elements are used in transmission to emit a plane wave at a specified angle;</w:t>
       </w:r>
     </w:p>
     <w:p>
@@ -455,52 +561,131 @@
         </w:numPr>
       </w:pPr>
       <w:r>
-        <w:t>Global Coordinate System (GCS) – the single fixed laboratory coordinate system;</w:t>
+        <w:lastRenderedPageBreak/>
+        <w:t xml:space="preserve">Probe Coordinate System (PCS) – coordinate systems (one for each probe) that describe the (fixed) relative </w:t>
+      </w:r>
+      <w:r>
+        <w:t xml:space="preserve">placement </w:t>
+      </w:r>
+      <w:r>
+        <w:t xml:space="preserve">of elements within </w:t>
+      </w:r>
+      <w:r>
+        <w:t>a</w:t>
+      </w:r>
+      <w:r>
+        <w:t xml:space="preserve"> probe;</w:t>
       </w:r>
     </w:p>
     <w:p>
       <w:pPr>
-        <w:pStyle w:val="Heading2"/>
-      </w:pPr>
-      <w:r>
-        <w:t>MFMC File Structure</w:t>
+        <w:pStyle w:val="ListParagraph"/>
+        <w:numPr>
+          <w:ilvl w:val="0"/>
+          <w:numId w:val="21"/>
+        </w:numPr>
+      </w:pPr>
+      <w:r>
+        <w:t>Global Coordinate System (GCS) – the single fixed laboratory coordinate system;</w:t>
       </w:r>
     </w:p>
     <w:p>
-      <w:r>
-        <w:t>*explanation of template. Common points: e.g.</w:t>
-      </w:r>
-      <w:r>
-        <w:t xml:space="preserve"> units,</w:t>
-      </w:r>
-      <w:r>
-        <w:t xml:space="preserve"> character sets, byte ordering, row-major etc</w:t>
+      <w:pPr>
+        <w:pStyle w:val="ListParagraph"/>
+        <w:numPr>
+          <w:ilvl w:val="0"/>
+          <w:numId w:val="21"/>
+        </w:numPr>
+      </w:pPr>
+      <w:r>
+        <w:t xml:space="preserve">Ultrasonic time – timescale over which </w:t>
+      </w:r>
+      <w:r>
+        <w:t xml:space="preserve">an individual </w:t>
+      </w:r>
+      <w:r>
+        <w:t>ultrasonic A-scan</w:t>
+      </w:r>
+      <w:r>
+        <w:t xml:space="preserve"> is </w:t>
+      </w:r>
+      <w:r>
+        <w:t>recorded</w:t>
+      </w:r>
+      <w:r>
+        <w:t>,</w:t>
+      </w:r>
+      <w:r>
+        <w:t xml:space="preserve"> which is assumed to be instantaneous compared to </w:t>
+      </w:r>
+      <w:r>
+        <w:t>timescale associated with mechanical movement of probes;</w:t>
       </w:r>
     </w:p>
     <w:p>
       <w:pPr>
-        <w:pStyle w:val="Heading3"/>
-      </w:pPr>
-      <w:r>
-        <w:lastRenderedPageBreak/>
-        <w:t>Overview and Naming Conventions</w:t>
+        <w:pStyle w:val="Heading2"/>
+      </w:pPr>
+      <w:r>
+        <w:t>MFMC File Structure</w:t>
       </w:r>
     </w:p>
     <w:p>
       <w:r>
-        <w:t xml:space="preserve">The overall structure of an MFMC file is </w:t>
-      </w:r>
-      <w:r>
-        <w:t>summarised in Fig. 1.</w:t>
+        <w:t>*explanation of template. Common points: e.g.</w:t>
+      </w:r>
+      <w:r>
+        <w:t xml:space="preserve"> units,</w:t>
+      </w:r>
+      <w:r>
+        <w:t xml:space="preserve"> character sets, byte ordering, row-major etc</w:t>
       </w:r>
     </w:p>
     <w:p>
+      <w:pPr>
+        <w:pStyle w:val="Heading3"/>
+      </w:pPr>
+      <w:r>
+        <w:t>Overview and Naming Conventions</w:t>
+      </w:r>
+    </w:p>
+    <w:p>
+      <w:r>
+        <w:t xml:space="preserve">The overall structure of an MFMC file is </w:t>
+      </w:r>
+      <w:r>
+        <w:t xml:space="preserve">summarised in Fig. </w:t>
+      </w:r>
+      <w:r>
+        <w:fldChar w:fldCharType="begin"/>
+      </w:r>
+      <w:r>
+        <w:instrText xml:space="preserve"> REF FigOverallStructure \h </w:instrText>
+      </w:r>
+      <w:r>
+        <w:fldChar w:fldCharType="separate"/>
+      </w:r>
       <w:r>
         <w:rPr>
           <w:noProof/>
+          <w:sz w:val="18"/>
+        </w:rPr>
+        <w:t>1</w:t>
+      </w:r>
+      <w:r>
+        <w:fldChar w:fldCharType="end"/>
+      </w:r>
+      <w:r>
+        <w:t>.</w:t>
+      </w:r>
+    </w:p>
+    <w:p>
+      <w:r>
+        <w:rPr>
+          <w:noProof/>
         </w:rPr>
         <w:drawing>
-          <wp:inline distT="0" distB="0" distL="0" distR="0" wp14:anchorId="7D5B5011" wp14:editId="331B9E2D">
+          <wp:inline distT="0" distB="0" distL="0" distR="0" wp14:anchorId="7D5B5011" wp14:editId="50D22219">
             <wp:extent cx="5779770" cy="1951630"/>
             <wp:effectExtent l="38100" t="0" r="0" b="0"/>
             <wp:docPr id="1" name="Diagram 1"/>
@@ -516,87 +701,50 @@
     </w:p>
     <w:p>
       <w:pPr>
-        <w:rPr>
-          <w:sz w:val="18"/>
-        </w:rPr>
-      </w:pPr>
-      <w:r>
-        <w:rPr>
-          <w:sz w:val="18"/>
-        </w:rPr>
+        <w:pStyle w:val="FigureCaption"/>
+      </w:pPr>
+      <w:r>
         <w:t>Fig. </w:t>
       </w:r>
-      <w:bookmarkStart w:id="0" w:name="FigOverallSummary"/>
-      <w:r>
-        <w:rPr>
-          <w:sz w:val="18"/>
-        </w:rPr>
+      <w:bookmarkStart w:id="0" w:name="FigOverallStructure"/>
+      <w:r>
         <w:fldChar w:fldCharType="begin"/>
       </w:r>
       <w:r>
-        <w:rPr>
-          <w:sz w:val="18"/>
-        </w:rPr>
         <w:instrText xml:space="preserve"> SEQ FigNo \* MERGEFORMAT </w:instrText>
       </w:r>
       <w:r>
-        <w:rPr>
-          <w:sz w:val="18"/>
-        </w:rPr>
         <w:fldChar w:fldCharType="separate"/>
       </w:r>
       <w:r>
         <w:rPr>
           <w:noProof/>
-          <w:sz w:val="18"/>
         </w:rPr>
         <w:t>1</w:t>
       </w:r>
       <w:r>
-        <w:rPr>
-          <w:sz w:val="18"/>
-        </w:rPr>
         <w:fldChar w:fldCharType="end"/>
       </w:r>
       <w:bookmarkEnd w:id="0"/>
       <w:r>
-        <w:rPr>
-          <w:sz w:val="18"/>
-        </w:rPr>
         <w:tab/>
+      </w:r>
+      <w:r>
         <w:t xml:space="preserve">Overall </w:t>
       </w:r>
       <w:r>
-        <w:rPr>
-          <w:sz w:val="18"/>
-        </w:rPr>
         <w:t xml:space="preserve">file </w:t>
       </w:r>
       <w:r>
-        <w:rPr>
-          <w:sz w:val="18"/>
-        </w:rPr>
         <w:t>structure.</w:t>
       </w:r>
       <w:r>
-        <w:rPr>
-          <w:sz w:val="18"/>
-        </w:rPr>
         <w:t xml:space="preserve"> User-specified groups and </w:t>
       </w:r>
       <w:r>
-        <w:t>data-fields</w:t>
-      </w:r>
-      <w:r>
-        <w:rPr>
-          <w:sz w:val="18"/>
-        </w:rPr>
-        <w:t xml:space="preserve"> </w:t>
-      </w:r>
-      <w:r>
-        <w:rPr>
-          <w:sz w:val="18"/>
-        </w:rPr>
+        <w:t xml:space="preserve">data-fields </w:t>
+      </w:r>
+      <w:r>
         <w:t>can be added as necessary at any level.</w:t>
       </w:r>
     </w:p>
@@ -758,10 +906,21 @@
         <w:t xml:space="preserve">The notation </w:t>
       </w:r>
       <w:r>
-        <w:t xml:space="preserve">used in this file for </w:t>
-      </w:r>
-      <w:r>
-        <w:t xml:space="preserve">datafield </w:t>
+        <w:t xml:space="preserve">used in this </w:t>
+      </w:r>
+      <w:r>
+        <w:t>document</w:t>
+      </w:r>
+      <w:r>
+        <w:t xml:space="preserve"> for </w:t>
+      </w:r>
+      <w:proofErr w:type="spellStart"/>
+      <w:r>
+        <w:t>datafield</w:t>
+      </w:r>
+      <w:proofErr w:type="spellEnd"/>
+      <w:r>
+        <w:t xml:space="preserve"> </w:t>
       </w:r>
       <w:r>
         <w:t>paths is as follows</w:t>
@@ -1013,7 +1172,10 @@
         <w:t>/A&lt;x&gt;</w:t>
       </w:r>
       <w:r>
-        <w:t xml:space="preserve"> - placeholder for path</w:t>
+        <w:t xml:space="preserve"> – </w:t>
+      </w:r>
+      <w:r>
+        <w:t>placeholder for path</w:t>
       </w:r>
       <w:r>
         <w:t xml:space="preserve"> indexed by numerical value </w:t>
@@ -1074,7 +1236,50 @@
         <w:t>re</w:t>
       </w:r>
       <w:r>
-        <w:t xml:space="preserve"> typically multi-dimensional arrays of numbers. Three types of dimension </w:t>
+        <w:t xml:space="preserve"> typically multi-dimensional arrays of numbers. </w:t>
+      </w:r>
+      <w:r>
+        <w:t xml:space="preserve">The size of a </w:t>
+      </w:r>
+      <w:proofErr w:type="spellStart"/>
+      <w:r>
+        <w:t>datafield</w:t>
+      </w:r>
+      <w:proofErr w:type="spellEnd"/>
+      <w:r>
+        <w:t xml:space="preserve"> is given in square brackets with dimension separated by commas, e.g. </w:t>
+      </w:r>
+      <w:r>
+        <w:rPr>
+          <w:rStyle w:val="CodeChar"/>
+        </w:rPr>
+        <w:t>[2,3]</w:t>
+      </w:r>
+      <w:r>
+        <w:t xml:space="preserve">. Therefore [1] represents a single scalar quantity, </w:t>
+      </w:r>
+      <w:r>
+        <w:rPr>
+          <w:rStyle w:val="CodeChar"/>
+        </w:rPr>
+        <w:t>[5]</w:t>
+      </w:r>
+      <w:r>
+        <w:t xml:space="preserve"> represents a vector and </w:t>
+      </w:r>
+      <w:r>
+        <w:rPr>
+          <w:rStyle w:val="CodeChar"/>
+        </w:rPr>
+        <w:t>[2,3]</w:t>
+      </w:r>
+      <w:r>
+        <w:t xml:space="preserve"> represents a matrix.</w:t>
+      </w:r>
+    </w:p>
+    <w:p>
+      <w:r>
+        <w:t xml:space="preserve">Three types of dimension </w:t>
       </w:r>
       <w:r>
         <w:t xml:space="preserve">size </w:t>
@@ -1092,7 +1297,13 @@
         </w:numPr>
       </w:pPr>
       <w:r>
-        <w:t xml:space="preserve">specific value – e.g. the size of the first dimension of </w:t>
+        <w:t xml:space="preserve">specific </w:t>
+      </w:r>
+      <w:r>
+        <w:t xml:space="preserve">fixed </w:t>
+      </w:r>
+      <w:r>
+        <w:t xml:space="preserve">value – e.g. the size of the first dimension of </w:t>
       </w:r>
       <w:r>
         <w:rPr>
@@ -1124,13 +1335,23 @@
         </w:numPr>
       </w:pPr>
       <w:r>
-        <w:t xml:space="preserve">variable </w:t>
+        <w:lastRenderedPageBreak/>
+        <w:t>arbitrary fixed value</w:t>
+      </w:r>
+      <w:r>
+        <w:t xml:space="preserve"> </w:t>
       </w:r>
       <w:r>
         <w:t xml:space="preserve">– these </w:t>
       </w:r>
       <w:r>
-        <w:t xml:space="preserve">are fixed at creation to specific value and </w:t>
+        <w:t xml:space="preserve">are fixed at creation to </w:t>
+      </w:r>
+      <w:r>
+        <w:t xml:space="preserve">a </w:t>
+      </w:r>
+      <w:r>
+        <w:t xml:space="preserve">specific value and </w:t>
       </w:r>
       <w:r>
         <w:t xml:space="preserve">may also have to be consistent with the size of dimensions in other </w:t>
@@ -1461,7 +1682,6 @@
               <w:rPr>
                 <w:rFonts w:eastAsiaTheme="minorEastAsia"/>
               </w:rPr>
-              <w:lastRenderedPageBreak/>
               <w:t>N_F&lt;m&gt;</w:t>
             </w:r>
           </w:p>
@@ -1692,6 +1912,12 @@
               <w:rPr>
                 <w:rFonts w:eastAsiaTheme="minorEastAsia"/>
               </w:rPr>
+              <w:t xml:space="preserve">in </w:t>
+            </w:r>
+            <w:r>
+              <w:rPr>
+                <w:rFonts w:eastAsiaTheme="minorEastAsia"/>
+              </w:rPr>
               <w:t>m-</w:t>
             </w:r>
             <w:proofErr w:type="spellStart"/>
@@ -1734,7 +1960,7 @@
               <w:rPr>
                 <w:rFonts w:eastAsiaTheme="minorEastAsia"/>
               </w:rPr>
-              <w:t>N_L&lt;m&gt;</w:t>
+              <w:t>N_Q&lt;m&gt;</w:t>
             </w:r>
           </w:p>
         </w:tc>
@@ -1754,33 +1980,21 @@
               <w:rPr>
                 <w:rFonts w:eastAsiaTheme="minorEastAsia"/>
               </w:rPr>
-              <w:t xml:space="preserve">Number of focal laws associated with each frame in </w:t>
-            </w:r>
+              <w:t>Number of probes used in m-</w:t>
+            </w:r>
+            <w:proofErr w:type="spellStart"/>
             <w:r>
               <w:rPr>
                 <w:rFonts w:eastAsiaTheme="minorEastAsia"/>
               </w:rPr>
-              <w:t>m-</w:t>
-            </w:r>
-            <w:proofErr w:type="spellStart"/>
+              <w:t>th</w:t>
+            </w:r>
+            <w:proofErr w:type="spellEnd"/>
             <w:r>
               <w:rPr>
                 <w:rFonts w:eastAsiaTheme="minorEastAsia"/>
               </w:rPr>
-              <w:t>th</w:t>
-            </w:r>
-            <w:proofErr w:type="spellEnd"/>
-            <w:r>
-              <w:rPr>
-                <w:rFonts w:eastAsiaTheme="minorEastAsia"/>
-              </w:rPr>
-              <w:t xml:space="preserve"> </w:t>
-            </w:r>
-            <w:r>
-              <w:rPr>
-                <w:rFonts w:eastAsiaTheme="minorEastAsia"/>
-              </w:rPr>
-              <w:t>sequence</w:t>
+              <w:t xml:space="preserve"> sequence</w:t>
             </w:r>
           </w:p>
         </w:tc>
@@ -1799,7 +2013,10 @@
               </w:rPr>
             </w:pPr>
             <w:r>
-              <w:t>N_C&lt;m&gt;&lt;l&gt;]</w:t>
+              <w:rPr>
+                <w:rFonts w:eastAsiaTheme="minorEastAsia"/>
+              </w:rPr>
+              <w:t>N_L&lt;m&gt;</w:t>
             </w:r>
           </w:p>
         </w:tc>
@@ -1819,27 +2036,7 @@
               <w:rPr>
                 <w:rFonts w:eastAsiaTheme="minorEastAsia"/>
               </w:rPr>
-              <w:t xml:space="preserve">Number of probe/element combinations used in </w:t>
-            </w:r>
-            <w:r>
-              <w:rPr>
-                <w:rFonts w:eastAsiaTheme="minorEastAsia"/>
-              </w:rPr>
-              <w:t>k-</w:t>
-            </w:r>
-            <w:proofErr w:type="spellStart"/>
-            <w:r>
-              <w:rPr>
-                <w:rFonts w:eastAsiaTheme="minorEastAsia"/>
-              </w:rPr>
-              <w:t>th</w:t>
-            </w:r>
-            <w:proofErr w:type="spellEnd"/>
-            <w:r>
-              <w:rPr>
-                <w:rFonts w:eastAsiaTheme="minorEastAsia"/>
-              </w:rPr>
-              <w:t xml:space="preserve"> focal law in </w:t>
+              <w:t xml:space="preserve">Number of focal laws associated with each frame in </w:t>
             </w:r>
             <w:r>
               <w:rPr>
@@ -1879,9 +2076,18 @@
           <w:p>
             <w:pPr>
               <w:pStyle w:val="Code"/>
-            </w:pPr>
-            <w:r>
-              <w:t>p</w:t>
+              <w:rPr>
+                <w:rFonts w:eastAsiaTheme="minorEastAsia"/>
+              </w:rPr>
+            </w:pPr>
+            <w:r>
+              <w:t>N_C&lt;m&gt;&lt;</w:t>
+            </w:r>
+            <w:r>
+              <w:t>k</w:t>
+            </w:r>
+            <w:r>
+              <w:t>&gt;]</w:t>
             </w:r>
           </w:p>
         </w:tc>
@@ -1901,7 +2107,53 @@
               <w:rPr>
                 <w:rFonts w:eastAsiaTheme="minorEastAsia"/>
               </w:rPr>
-              <w:t>Probe number</w:t>
+              <w:t xml:space="preserve">Number of probe/element combinations used in </w:t>
+            </w:r>
+            <w:r>
+              <w:rPr>
+                <w:rFonts w:eastAsiaTheme="minorEastAsia"/>
+              </w:rPr>
+              <w:t>k-</w:t>
+            </w:r>
+            <w:proofErr w:type="spellStart"/>
+            <w:r>
+              <w:rPr>
+                <w:rFonts w:eastAsiaTheme="minorEastAsia"/>
+              </w:rPr>
+              <w:t>th</w:t>
+            </w:r>
+            <w:proofErr w:type="spellEnd"/>
+            <w:r>
+              <w:rPr>
+                <w:rFonts w:eastAsiaTheme="minorEastAsia"/>
+              </w:rPr>
+              <w:t xml:space="preserve"> focal law in </w:t>
+            </w:r>
+            <w:r>
+              <w:rPr>
+                <w:rFonts w:eastAsiaTheme="minorEastAsia"/>
+              </w:rPr>
+              <w:t>m-</w:t>
+            </w:r>
+            <w:proofErr w:type="spellStart"/>
+            <w:r>
+              <w:rPr>
+                <w:rFonts w:eastAsiaTheme="minorEastAsia"/>
+              </w:rPr>
+              <w:t>th</w:t>
+            </w:r>
+            <w:proofErr w:type="spellEnd"/>
+            <w:r>
+              <w:rPr>
+                <w:rFonts w:eastAsiaTheme="minorEastAsia"/>
+              </w:rPr>
+              <w:t xml:space="preserve"> </w:t>
+            </w:r>
+            <w:r>
+              <w:rPr>
+                <w:rFonts w:eastAsiaTheme="minorEastAsia"/>
+              </w:rPr>
+              <w:t>sequence</w:t>
             </w:r>
           </w:p>
         </w:tc>
@@ -1917,7 +2169,7 @@
               <w:pStyle w:val="Code"/>
             </w:pPr>
             <w:r>
-              <w:t>m</w:t>
+              <w:t>P</w:t>
             </w:r>
           </w:p>
         </w:tc>
@@ -1937,7 +2189,7 @@
               <w:rPr>
                 <w:rFonts w:eastAsiaTheme="minorEastAsia"/>
               </w:rPr>
-              <w:t>MFMC sequence number</w:t>
+              <w:t>Probe number</w:t>
             </w:r>
           </w:p>
         </w:tc>
@@ -1953,7 +2205,43 @@
               <w:pStyle w:val="Code"/>
             </w:pPr>
             <w:r>
-              <w:t>k</w:t>
+              <w:t>M</w:t>
+            </w:r>
+          </w:p>
+        </w:tc>
+        <w:tc>
+          <w:tcPr>
+            <w:tcW w:w="7842" w:type="dxa"/>
+            <w:vAlign w:val="center"/>
+          </w:tcPr>
+          <w:p>
+            <w:pPr>
+              <w:pStyle w:val="Code"/>
+              <w:rPr>
+                <w:rFonts w:eastAsiaTheme="minorEastAsia"/>
+              </w:rPr>
+            </w:pPr>
+            <w:r>
+              <w:rPr>
+                <w:rFonts w:eastAsiaTheme="minorEastAsia"/>
+              </w:rPr>
+              <w:t>MFMC sequence number</w:t>
+            </w:r>
+          </w:p>
+        </w:tc>
+      </w:tr>
+      <w:tr>
+        <w:tc>
+          <w:tcPr>
+            <w:tcW w:w="1177" w:type="dxa"/>
+            <w:vAlign w:val="center"/>
+          </w:tcPr>
+          <w:p>
+            <w:pPr>
+              <w:pStyle w:val="Code"/>
+            </w:pPr>
+            <w:r>
+              <w:t>K</w:t>
             </w:r>
           </w:p>
         </w:tc>
@@ -2158,7 +2446,10 @@
         <w:rPr>
           <w:rStyle w:val="CodeChar"/>
         </w:rPr>
-        <w:t xml:space="preserve">ELEMENT in </w:t>
+        <w:t>ELEMENT</w:t>
+      </w:r>
+      <w:r>
+        <w:t xml:space="preserve"> in </w:t>
       </w:r>
       <w:r>
         <w:rPr>
@@ -2205,7 +2496,21 @@
     </w:p>
     <w:p>
       <w:r>
-        <w:t>For an MFMC file to be valid cross-referencing datafields must refer to valid indices, which means:</w:t>
+        <w:t>For an MFMC file to be valid</w:t>
+      </w:r>
+      <w:r>
+        <w:t>,</w:t>
+      </w:r>
+      <w:r>
+        <w:t xml:space="preserve"> cross-referencing </w:t>
+      </w:r>
+      <w:proofErr w:type="spellStart"/>
+      <w:r>
+        <w:t>datafields</w:t>
+      </w:r>
+      <w:proofErr w:type="spellEnd"/>
+      <w:r>
+        <w:t xml:space="preserve"> must refer to valid indices, which means:</w:t>
       </w:r>
     </w:p>
     <w:p>
@@ -2217,7 +2522,13 @@
         </w:numPr>
       </w:pPr>
       <w:r>
-        <w:t>paths of groups cross-referenced must exist in the file;</w:t>
+        <w:t xml:space="preserve">paths of groups cross-referenced </w:t>
+      </w:r>
+      <w:r>
+        <w:t xml:space="preserve">by indices </w:t>
+      </w:r>
+      <w:r>
+        <w:t>must exist in the file;</w:t>
       </w:r>
     </w:p>
     <w:p>
@@ -2301,11 +2612,11 @@
       </w:tblPr>
       <w:tblGrid>
         <w:gridCol w:w="3859"/>
-        <w:gridCol w:w="694"/>
-        <w:gridCol w:w="694"/>
-        <w:gridCol w:w="1279"/>
-        <w:gridCol w:w="595"/>
-        <w:gridCol w:w="1960"/>
+        <w:gridCol w:w="588"/>
+        <w:gridCol w:w="588"/>
+        <w:gridCol w:w="1250"/>
+        <w:gridCol w:w="569"/>
+        <w:gridCol w:w="2227"/>
       </w:tblGrid>
       <w:tr>
         <w:trPr>
@@ -2635,7 +2946,15 @@
               <w:pStyle w:val="Code"/>
             </w:pPr>
             <w:r>
-              <w:t>[3, N_E&lt;p&gt;]</w:t>
+              <w:t>[</w:t>
+            </w:r>
+            <w:proofErr w:type="gramStart"/>
+            <w:r>
+              <w:t>3,N</w:t>
+            </w:r>
+            <w:proofErr w:type="gramEnd"/>
+            <w:r>
+              <w:t>_E&lt;p&gt;]</w:t>
             </w:r>
           </w:p>
         </w:tc>
@@ -2715,7 +3034,15 @@
               <w:pStyle w:val="Code"/>
             </w:pPr>
             <w:r>
-              <w:t>[3, N_E&lt;p&gt;]</w:t>
+              <w:t>[</w:t>
+            </w:r>
+            <w:proofErr w:type="gramStart"/>
+            <w:r>
+              <w:t>3,N</w:t>
+            </w:r>
+            <w:proofErr w:type="gramEnd"/>
+            <w:r>
+              <w:t>_E&lt;p&gt;]</w:t>
             </w:r>
           </w:p>
         </w:tc>
@@ -2795,7 +3122,15 @@
               <w:pStyle w:val="Code"/>
             </w:pPr>
             <w:r>
-              <w:t>[3, N_E&lt;p&gt;]</w:t>
+              <w:t>[</w:t>
+            </w:r>
+            <w:proofErr w:type="gramStart"/>
+            <w:r>
+              <w:t>3,N</w:t>
+            </w:r>
+            <w:proofErr w:type="gramEnd"/>
+            <w:r>
+              <w:t>_E&lt;p&gt;]</w:t>
             </w:r>
           </w:p>
         </w:tc>
@@ -3035,7 +3370,15 @@
               <w:pStyle w:val="Code"/>
             </w:pPr>
             <w:r>
-              <w:t>[3, N_E&lt;p&gt;]</w:t>
+              <w:t>[</w:t>
+            </w:r>
+            <w:proofErr w:type="gramStart"/>
+            <w:r>
+              <w:t>3,N</w:t>
+            </w:r>
+            <w:proofErr w:type="gramEnd"/>
+            <w:r>
+              <w:t>_E&lt;p&gt;]</w:t>
             </w:r>
           </w:p>
         </w:tc>
@@ -3210,6 +3553,7 @@
               <w:pStyle w:val="Code"/>
             </w:pPr>
             <w:r>
+              <w:lastRenderedPageBreak/>
               <w:t>/PROBE&lt;p&gt;/DEAD_ELEMENT</w:t>
             </w:r>
           </w:p>
@@ -3995,7 +4339,15 @@
               <w:pStyle w:val="Code"/>
             </w:pPr>
             <w:r>
-              <w:t>[N_T&lt;m&gt;, N_A&lt;m&gt;, N_F&lt;m&gt;]</w:t>
+              <w:t>[N_T&lt;m</w:t>
+            </w:r>
+            <w:proofErr w:type="gramStart"/>
+            <w:r>
+              <w:t>&gt;,N</w:t>
+            </w:r>
+            <w:proofErr w:type="gramEnd"/>
+            <w:r>
+              <w:t>_A&lt;m&gt;,N_F&lt;m&gt;]</w:t>
             </w:r>
           </w:p>
         </w:tc>
@@ -4010,7 +4362,6 @@
               <w:pStyle w:val="Code"/>
             </w:pPr>
             <w:r>
-              <w:lastRenderedPageBreak/>
               <w:t>/MFMC&lt;m&gt;/MFMC_DATA_IM</w:t>
             </w:r>
           </w:p>
@@ -4076,7 +4427,15 @@
               <w:pStyle w:val="Code"/>
             </w:pPr>
             <w:r>
-              <w:t>[N_T&lt;m&gt;, N_A&lt;m&gt;, N_F&lt;m&gt;]</w:t>
+              <w:t>[N_T&lt;m</w:t>
+            </w:r>
+            <w:proofErr w:type="gramStart"/>
+            <w:r>
+              <w:t>&gt;,N</w:t>
+            </w:r>
+            <w:proofErr w:type="gramEnd"/>
+            <w:r>
+              <w:t>_A&lt;m&gt;,N_F&lt;m&gt;]</w:t>
             </w:r>
           </w:p>
         </w:tc>
@@ -4091,7 +4450,10 @@
               <w:pStyle w:val="Code"/>
             </w:pPr>
             <w:r>
-              <w:t>/MFMC&lt;m&gt;/FIRING_INDEX</w:t>
+              <w:t>/MFMC&lt;m&gt;/</w:t>
+            </w:r>
+            <w:r>
+              <w:t>PROBE_PLACEMENT_INDEX</w:t>
             </w:r>
           </w:p>
         </w:tc>
@@ -4156,7 +4518,15 @@
               <w:pStyle w:val="Code"/>
             </w:pPr>
             <w:r>
-              <w:t>[N_A&lt;m&gt;, N_F&lt;m&gt;]</w:t>
+              <w:t>[N_A&lt;m</w:t>
+            </w:r>
+            <w:proofErr w:type="gramStart"/>
+            <w:r>
+              <w:t>&gt;,N</w:t>
+            </w:r>
+            <w:proofErr w:type="gramEnd"/>
+            <w:r>
+              <w:t>_F&lt;m&gt;]</w:t>
             </w:r>
           </w:p>
         </w:tc>
@@ -4236,7 +4606,21 @@
               <w:pStyle w:val="Code"/>
             </w:pPr>
             <w:r>
-              <w:t>[3, N_P&lt;m&gt;, N_B&lt;m&gt;]</w:t>
+              <w:t>[</w:t>
+            </w:r>
+            <w:proofErr w:type="gramStart"/>
+            <w:r>
+              <w:t>3,N</w:t>
+            </w:r>
+            <w:proofErr w:type="gramEnd"/>
+            <w:r>
+              <w:t>_</w:t>
+            </w:r>
+            <w:r>
+              <w:t>Q</w:t>
+            </w:r>
+            <w:r>
+              <w:t>&lt;m&gt;,N_B&lt;m&gt;]</w:t>
             </w:r>
           </w:p>
         </w:tc>
@@ -4316,7 +4700,21 @@
               <w:pStyle w:val="Code"/>
             </w:pPr>
             <w:r>
-              <w:t>[3, N_P&lt;m&gt;, N_B&lt;m&gt;]</w:t>
+              <w:t>[</w:t>
+            </w:r>
+            <w:proofErr w:type="gramStart"/>
+            <w:r>
+              <w:t>3,N</w:t>
+            </w:r>
+            <w:proofErr w:type="gramEnd"/>
+            <w:r>
+              <w:t>_</w:t>
+            </w:r>
+            <w:r>
+              <w:t>Q</w:t>
+            </w:r>
+            <w:r>
+              <w:t>&lt;m&gt;,N_B&lt;m&gt;]</w:t>
             </w:r>
           </w:p>
         </w:tc>
@@ -4396,7 +4794,21 @@
               <w:pStyle w:val="Code"/>
             </w:pPr>
             <w:r>
-              <w:t>[3, N_P&lt;m&gt;, N_B&lt;m&gt;]</w:t>
+              <w:t>[</w:t>
+            </w:r>
+            <w:proofErr w:type="gramStart"/>
+            <w:r>
+              <w:t>3,N</w:t>
+            </w:r>
+            <w:proofErr w:type="gramEnd"/>
+            <w:r>
+              <w:t>_</w:t>
+            </w:r>
+            <w:r>
+              <w:t>Q</w:t>
+            </w:r>
+            <w:r>
+              <w:t>&lt;m&gt;,N_B&lt;m&gt;]</w:t>
             </w:r>
           </w:p>
         </w:tc>
@@ -5356,7 +5768,15 @@
               <w:pStyle w:val="Code"/>
             </w:pPr>
             <w:r>
-              <w:t>[2, N_F&lt;m&gt;]</w:t>
+              <w:t>[</w:t>
+            </w:r>
+            <w:proofErr w:type="gramStart"/>
+            <w:r>
+              <w:t>2,N</w:t>
+            </w:r>
+            <w:proofErr w:type="gramEnd"/>
+            <w:r>
+              <w:t>_F&lt;m&gt;]</w:t>
             </w:r>
           </w:p>
         </w:tc>
@@ -6069,6 +6489,7 @@
         </w:numPr>
       </w:pPr>
       <w:r>
+        <w:lastRenderedPageBreak/>
         <w:t>t</w:t>
       </w:r>
       <w:r>
@@ -6174,27 +6595,34 @@
         </w:rPr>
       </w:pPr>
       <w:r>
-        <w:t xml:space="preserve">Version – </w:t>
+        <w:t xml:space="preserve">Version </w:t>
+      </w:r>
+      <w:r>
+        <w:t>(</w:t>
       </w:r>
       <w:r>
         <w:rPr>
           <w:rStyle w:val="CodeChar"/>
         </w:rPr>
         <w:t>/VERSION</w:t>
+      </w:r>
+      <w:r>
+        <w:t>)</w:t>
+      </w:r>
+      <w:r>
+        <w:t xml:space="preserve"> </w:t>
       </w:r>
     </w:p>
     <w:p>
       <w:r>
         <w:t xml:space="preserve">The MFMC version is given by a string in the form </w:t>
       </w:r>
-      <w:proofErr w:type="gramStart"/>
       <w:r>
         <w:rPr>
           <w:rStyle w:val="CodeChar"/>
         </w:rPr>
         <w:t>MAJOR.MINOR.PATCH</w:t>
       </w:r>
-      <w:proofErr w:type="gramEnd"/>
       <w:r>
         <w:t xml:space="preserve"> (e.g. </w:t>
       </w:r>
@@ -6212,19 +6640,7 @@
           <w:rPr>
             <w:rStyle w:val="Hyperlink"/>
           </w:rPr>
-          <w:t>https://se</w:t>
-        </w:r>
-        <w:r>
-          <w:rPr>
-            <w:rStyle w:val="Hyperlink"/>
-          </w:rPr>
-          <w:t>m</w:t>
-        </w:r>
-        <w:r>
-          <w:rPr>
-            <w:rStyle w:val="Hyperlink"/>
-          </w:rPr>
-          <w:t>ver.org/</w:t>
+          <w:t>https://semver.org/</w:t>
         </w:r>
       </w:hyperlink>
       <w:r>
@@ -6234,43 +6650,7 @@
         <w:rPr>
           <w:rStyle w:val="CodeChar"/>
         </w:rPr>
-        <w:t>{</w:t>
-      </w:r>
-      <w:r>
-        <w:rPr>
-          <w:rStyle w:val="CodeChar"/>
-        </w:rPr>
-        <w:t>MAJOR</w:t>
-      </w:r>
-      <w:r>
-        <w:rPr>
-          <w:rStyle w:val="CodeChar"/>
-        </w:rPr>
-        <w:t>/</w:t>
-      </w:r>
-      <w:r>
-        <w:rPr>
-          <w:rStyle w:val="CodeChar"/>
-        </w:rPr>
-        <w:t>MINOR</w:t>
-      </w:r>
-      <w:r>
-        <w:rPr>
-          <w:rStyle w:val="CodeChar"/>
-        </w:rPr>
-        <w:t>/</w:t>
-      </w:r>
-      <w:r>
-        <w:rPr>
-          <w:rStyle w:val="CodeChar"/>
-        </w:rPr>
-        <w:t>PATCH</w:t>
-      </w:r>
-      <w:r>
-        <w:rPr>
-          <w:rStyle w:val="CodeChar"/>
-        </w:rPr>
-        <w:t>}</w:t>
+        <w:t>{MAJOR/MINOR/PATCH}</w:t>
       </w:r>
       <w:r>
         <w:t xml:space="preserve"> are all integer numbers without leading zeros. For development purposes the string may be appended with further information following a hyphen, e.g. </w:t>
@@ -6294,17 +6674,7 @@
         </w:numPr>
       </w:pPr>
       <w:r>
-        <w:lastRenderedPageBreak/>
-        <w:t xml:space="preserve">MAJOR </w:t>
-      </w:r>
-      <w:r>
-        <w:t xml:space="preserve">– for </w:t>
-      </w:r>
-      <w:r>
-        <w:t>changes</w:t>
-      </w:r>
-      <w:r>
-        <w:t xml:space="preserve"> that require a new Application Programming Interface (API);</w:t>
+        <w:t>MAJOR – for changes that require a new Application Programming Interface (API);</w:t>
       </w:r>
     </w:p>
     <w:p>
@@ -6316,22 +6686,7 @@
         </w:numPr>
       </w:pPr>
       <w:r>
-        <w:t xml:space="preserve">MINOR </w:t>
-      </w:r>
-      <w:r>
-        <w:t xml:space="preserve">– for </w:t>
-      </w:r>
-      <w:r>
-        <w:t xml:space="preserve">added functionality </w:t>
-      </w:r>
-      <w:r>
-        <w:t xml:space="preserve">that is </w:t>
-      </w:r>
-      <w:r>
-        <w:t xml:space="preserve">backwards-compatible </w:t>
-      </w:r>
-      <w:r>
-        <w:t>with existing API;</w:t>
+        <w:t>MINOR – for added functionality that is backwards-compatible with existing API;</w:t>
       </w:r>
     </w:p>
     <w:p>
@@ -6343,13 +6698,7 @@
         </w:numPr>
       </w:pPr>
       <w:r>
-        <w:t xml:space="preserve">PATCH – for </w:t>
-      </w:r>
-      <w:r>
-        <w:t xml:space="preserve">bug-fixes </w:t>
-      </w:r>
-      <w:r>
-        <w:t>that are backwards-compatible with existing API.</w:t>
+        <w:t>PATCH – for bug-fixes that are backwards-compatible with existing API.</w:t>
       </w:r>
     </w:p>
     <w:p>
@@ -6357,16 +6706,22 @@
         <w:pStyle w:val="Heading3"/>
       </w:pPr>
       <w:r>
-        <w:t xml:space="preserve">Array </w:t>
-      </w:r>
-      <w:r>
-        <w:t xml:space="preserve">Probe – </w:t>
+        <w:t xml:space="preserve">Probe </w:t>
+      </w:r>
+      <w:r>
+        <w:t>(</w:t>
       </w:r>
       <w:r>
         <w:rPr>
           <w:rStyle w:val="CodeChar"/>
         </w:rPr>
         <w:t>/PROBE&lt;p&gt;</w:t>
+      </w:r>
+      <w:r>
+        <w:t>)</w:t>
+      </w:r>
+      <w:r>
+        <w:t xml:space="preserve"> </w:t>
       </w:r>
     </w:p>
     <w:p>
@@ -6478,7 +6833,13 @@
         </m:sSup>
       </m:oMath>
       <w:r>
-        <w:t>. The recommended convention for axis orientation for array probes with elements in a single plane is as follows:</w:t>
+        <w:t xml:space="preserve">. </w:t>
+      </w:r>
+      <w:r>
+        <w:t>T</w:t>
+      </w:r>
+      <w:r>
+        <w:t>he recommended convention for axis orientation for array probes with elements in a single plane is as follows:</w:t>
       </w:r>
     </w:p>
     <w:p>
@@ -6504,7 +6865,35 @@
         <w:t>orientated</w:t>
       </w:r>
       <w:r>
-        <w:t xml:space="preserve"> in direction of ultrasonic emission;</w:t>
+        <w:t xml:space="preserve"> in direction of ultrasonic emission</w:t>
+      </w:r>
+      <w:r>
+        <w:t>, as shown in Fig. </w:t>
+      </w:r>
+      <w:r>
+        <w:fldChar w:fldCharType="begin"/>
+      </w:r>
+      <w:r>
+        <w:instrText xml:space="preserve"> REF FigPCSConventions \h </w:instrText>
+      </w:r>
+      <w:r>
+        <w:fldChar w:fldCharType="separate"/>
+      </w:r>
+      <w:r>
+        <w:rPr>
+          <w:noProof/>
+          <w:sz w:val="18"/>
+        </w:rPr>
+        <w:t>2</w:t>
+      </w:r>
+      <w:r>
+        <w:fldChar w:fldCharType="end"/>
+      </w:r>
+      <w:r>
+        <w:t>(a)</w:t>
+      </w:r>
+      <w:r>
+        <w:t>;</w:t>
       </w:r>
     </w:p>
     <w:p>
@@ -6536,7 +6925,38 @@
         <w:t xml:space="preserve">increasing </w:t>
       </w:r>
       <w:r>
-        <w:t>element index in the case of a 2D matrix array probe;</w:t>
+        <w:t>element index in the case of a 2D matrix array probe</w:t>
+      </w:r>
+      <w:r>
+        <w:t>, as shown in Fig. </w:t>
+      </w:r>
+      <w:r>
+        <w:fldChar w:fldCharType="begin"/>
+      </w:r>
+      <w:r>
+        <w:instrText xml:space="preserve"> REF FigPCSConventions \h </w:instrText>
+      </w:r>
+      <w:r>
+        <w:fldChar w:fldCharType="separate"/>
+      </w:r>
+      <w:r>
+        <w:rPr>
+          <w:noProof/>
+          <w:sz w:val="18"/>
+        </w:rPr>
+        <w:t>2</w:t>
+      </w:r>
+      <w:r>
+        <w:fldChar w:fldCharType="end"/>
+      </w:r>
+      <w:r>
+        <w:t>(</w:t>
+      </w:r>
+      <w:r>
+        <w:t>b)</w:t>
+      </w:r>
+      <w:r>
+        <w:t>;</w:t>
       </w:r>
     </w:p>
     <w:p>
@@ -6559,24 +6979,179 @@
         <w:t>-axis – in plane of elements, aligned to minor dimension of prob</w:t>
       </w:r>
       <w:r>
-        <w:t>e, orientated in direction of least-rapidly increasing element index in the case of a 2D matrix array probe.</w:t>
+        <w:t>e, orientated in direction of least-rapidly increasing element index in the case of a 2D matrix array probe</w:t>
+      </w:r>
+      <w:r>
+        <w:t>, as shown in Fig. </w:t>
+      </w:r>
+      <w:r>
+        <w:fldChar w:fldCharType="begin"/>
+      </w:r>
+      <w:r>
+        <w:instrText xml:space="preserve"> REF FigPCSConventions \h </w:instrText>
+      </w:r>
+      <w:r>
+        <w:fldChar w:fldCharType="separate"/>
+      </w:r>
+      <w:r>
+        <w:rPr>
+          <w:noProof/>
+          <w:sz w:val="18"/>
+        </w:rPr>
+        <w:t>2</w:t>
+      </w:r>
+      <w:r>
+        <w:fldChar w:fldCharType="end"/>
+      </w:r>
+      <w:r>
+        <w:t>(c)</w:t>
+      </w:r>
+      <w:r>
+        <w:t>.</w:t>
       </w:r>
     </w:p>
     <w:p>
       <w:pPr>
-        <w:pStyle w:val="Heading4"/>
-      </w:pPr>
-      <w:r>
-        <w:t xml:space="preserve">Array Elements – </w:t>
-      </w:r>
-      <w:r>
-        <w:rPr>
-          <w:rStyle w:val="CodeChar"/>
-        </w:rPr>
-        <w:t>/PROBE&lt;p&gt;/ELEMENT_*</w:t>
+        <w:pStyle w:val="Figure"/>
+      </w:pPr>
+      <w:r>
+        <w:t>*PCS conventions*</w:t>
       </w:r>
     </w:p>
     <w:p>
+      <w:pPr>
+        <w:pStyle w:val="FigureCaption"/>
+      </w:pPr>
+      <w:r>
+        <w:rPr>
+          <w:sz w:val="18"/>
+        </w:rPr>
+        <w:t>Fig. </w:t>
+      </w:r>
+      <w:bookmarkStart w:id="2" w:name="FigPCSConventions"/>
+      <w:r>
+        <w:rPr>
+          <w:sz w:val="18"/>
+        </w:rPr>
+        <w:fldChar w:fldCharType="begin"/>
+      </w:r>
+      <w:r>
+        <w:rPr>
+          <w:sz w:val="18"/>
+        </w:rPr>
+        <w:instrText xml:space="preserve"> SEQ FigNo \* MERGEFORMAT </w:instrText>
+      </w:r>
+      <w:r>
+        <w:rPr>
+          <w:sz w:val="18"/>
+        </w:rPr>
+        <w:fldChar w:fldCharType="separate"/>
+      </w:r>
+      <w:r>
+        <w:rPr>
+          <w:noProof/>
+          <w:sz w:val="18"/>
+        </w:rPr>
+        <w:t>2</w:t>
+      </w:r>
+      <w:r>
+        <w:rPr>
+          <w:sz w:val="18"/>
+        </w:rPr>
+        <w:fldChar w:fldCharType="end"/>
+      </w:r>
+      <w:bookmarkEnd w:id="2"/>
+      <w:r>
+        <w:rPr>
+          <w:sz w:val="18"/>
+        </w:rPr>
+        <w:tab/>
+      </w:r>
+      <w:r>
+        <w:rPr>
+          <w:sz w:val="18"/>
+        </w:rPr>
+        <w:t>Recommended c</w:t>
+      </w:r>
+      <w:r>
+        <w:rPr>
+          <w:sz w:val="18"/>
+        </w:rPr>
+        <w:t xml:space="preserve">onventions for </w:t>
+      </w:r>
+      <w:r>
+        <w:rPr>
+          <w:sz w:val="18"/>
+        </w:rPr>
+        <w:t>Probe Coordinate System (PCS)</w:t>
+      </w:r>
+      <w:r>
+        <w:rPr>
+          <w:sz w:val="18"/>
+        </w:rPr>
+        <w:t xml:space="preserve"> for: </w:t>
+      </w:r>
+      <w:r>
+        <w:rPr>
+          <w:sz w:val="18"/>
+        </w:rPr>
+        <w:t xml:space="preserve">(a) general case; </w:t>
+      </w:r>
+      <w:r>
+        <w:rPr>
+          <w:sz w:val="18"/>
+        </w:rPr>
+        <w:t>(</w:t>
+      </w:r>
+      <w:r>
+        <w:rPr>
+          <w:sz w:val="18"/>
+        </w:rPr>
+        <w:t>b</w:t>
+      </w:r>
+      <w:r>
+        <w:rPr>
+          <w:sz w:val="18"/>
+        </w:rPr>
+        <w:t>) 1D linear probe; (</w:t>
+      </w:r>
+      <w:r>
+        <w:rPr>
+          <w:sz w:val="18"/>
+        </w:rPr>
+        <w:t>c</w:t>
+      </w:r>
+      <w:r>
+        <w:rPr>
+          <w:sz w:val="18"/>
+        </w:rPr>
+        <w:t>) 2D matrix array probe.</w:t>
+      </w:r>
+    </w:p>
+    <w:p>
+      <w:pPr>
+        <w:pStyle w:val="Heading4"/>
+      </w:pPr>
+      <w:r>
+        <w:t xml:space="preserve">Array Elements </w:t>
+      </w:r>
+      <w:r>
+        <w:t>(</w:t>
+      </w:r>
+      <w:r>
+        <w:rPr>
+          <w:rStyle w:val="CodeChar"/>
+        </w:rPr>
+        <w:t>/PROBE&lt;p&gt;/ELEMENT_*</w:t>
+      </w:r>
+      <w:r>
+        <w:t>)</w:t>
+      </w:r>
+      <w:r>
+        <w:t xml:space="preserve"> </w:t>
+      </w:r>
+    </w:p>
+    <w:p>
       <w:r>
         <w:t xml:space="preserve">Within </w:t>
       </w:r>
@@ -6590,13 +7165,53 @@
         <w:t>, t</w:t>
       </w:r>
       <w:r>
-        <w:t xml:space="preserve">he centre of each element </w:t>
-      </w:r>
-      <w:r>
-        <w:t xml:space="preserve">is </w:t>
-      </w:r>
-      <w:r>
-        <w:t xml:space="preserve">defined in the PCS by </w:t>
+        <w:t xml:space="preserve">he </w:t>
+      </w:r>
+      <w:r>
+        <w:t xml:space="preserve">placement of each element in the PCS is given by the three </w:t>
+      </w:r>
+      <w:r>
+        <w:rPr>
+          <w:rStyle w:val="CodeChar"/>
+        </w:rPr>
+        <w:t>[</w:t>
+      </w:r>
+      <w:proofErr w:type="gramStart"/>
+      <w:r>
+        <w:rPr>
+          <w:rStyle w:val="CodeChar"/>
+        </w:rPr>
+        <w:t>3</w:t>
+      </w:r>
+      <w:r>
+        <w:rPr>
+          <w:rStyle w:val="CodeChar"/>
+        </w:rPr>
+        <w:t>,</w:t>
+      </w:r>
+      <w:r>
+        <w:rPr>
+          <w:rStyle w:val="CodeChar"/>
+        </w:rPr>
+        <w:t>N</w:t>
+      </w:r>
+      <w:proofErr w:type="gramEnd"/>
+      <w:r>
+        <w:rPr>
+          <w:rStyle w:val="CodeChar"/>
+        </w:rPr>
+        <w:t>_E&lt;p&gt;]</w:t>
+      </w:r>
+      <w:r>
+        <w:t xml:space="preserve"> </w:t>
+      </w:r>
+      <w:proofErr w:type="spellStart"/>
+      <w:r>
+        <w:t>datafields</w:t>
+      </w:r>
+      <w:proofErr w:type="spellEnd"/>
+      <w:r>
+        <w:t xml:space="preserve"> </w:t>
       </w:r>
       <w:r>
         <w:rPr>
@@ -6605,40 +7220,48 @@
         <w:t>ELEMENT_POSITION</w:t>
       </w:r>
       <w:r>
-        <w:t xml:space="preserve">.  This is a </w:t>
-      </w:r>
-      <w:r>
-        <w:rPr>
-          <w:rStyle w:val="CodeChar"/>
-        </w:rPr>
-        <w:t>[3 x N_E&lt;p&gt;]</w:t>
-      </w:r>
-      <w:r>
-        <w:t xml:space="preserve"> array of floating point numbers, where </w:t>
-      </w:r>
-      <w:r>
-        <w:rPr>
-          <w:rStyle w:val="CodeChar"/>
-        </w:rPr>
-        <w:t>N_E&lt;p&gt;</w:t>
-      </w:r>
-      <w:r>
-        <w:rPr>
-          <w:rStyle w:val="CodeChar"/>
-        </w:rPr>
-        <w:t xml:space="preserve"> </w:t>
-      </w:r>
-      <w:r>
-        <w:t>is the number of elements in the probe, the column number (i.e. 1 to</w:t>
-      </w:r>
-      <w:r>
-        <w:rPr>
-          <w:rStyle w:val="CodeChar"/>
-        </w:rPr>
-        <w:t xml:space="preserve"> N_E&lt;p&gt;</w:t>
-      </w:r>
-      <w:r>
-        <w:t xml:space="preserve">) is the index of the element, and the rows represent position in </w:t>
+        <w:t xml:space="preserve"> and </w:t>
+      </w:r>
+      <w:r>
+        <w:rPr>
+          <w:rStyle w:val="CodeChar"/>
+        </w:rPr>
+        <w:t>ELEMENT_{M</w:t>
+      </w:r>
+      <w:r>
+        <w:rPr>
+          <w:rStyle w:val="CodeChar"/>
+        </w:rPr>
+        <w:t>AJOR</w:t>
+      </w:r>
+      <w:r>
+        <w:rPr>
+          <w:rStyle w:val="CodeChar"/>
+        </w:rPr>
+        <w:t>/M</w:t>
+      </w:r>
+      <w:r>
+        <w:rPr>
+          <w:rStyle w:val="CodeChar"/>
+        </w:rPr>
+        <w:t>IN</w:t>
+      </w:r>
+      <w:r>
+        <w:rPr>
+          <w:rStyle w:val="CodeChar"/>
+        </w:rPr>
+        <w:t>OR}</w:t>
+      </w:r>
+      <w:r>
+        <w:t xml:space="preserve">. For all three element-placement </w:t>
+      </w:r>
+      <w:proofErr w:type="spellStart"/>
+      <w:r>
+        <w:t>datafields</w:t>
+      </w:r>
+      <w:proofErr w:type="spellEnd"/>
+      <w:r>
+        <w:t xml:space="preserve">, the first dimension represents the </w:t>
       </w:r>
       <m:oMath>
         <m:sSup>
@@ -6683,19 +7306,115 @@
         </m:sSup>
       </m:oMath>
       <w:r>
+        <w:t xml:space="preserve"> </w:t>
+      </w:r>
+      <w:r>
+        <w:t>component</w:t>
+      </w:r>
+      <w:r>
+        <w:t>s</w:t>
+      </w:r>
+      <w:r>
+        <w:t xml:space="preserve"> </w:t>
+      </w:r>
+      <w:r>
+        <w:t xml:space="preserve">of a vector in the PCS and the second dimension represents the element index within the probe. The </w:t>
+      </w:r>
+      <w:r>
+        <w:t xml:space="preserve">centre of each element </w:t>
+      </w:r>
+      <w:r>
+        <w:t xml:space="preserve">is </w:t>
+      </w:r>
+      <w:r>
+        <w:t>defined by</w:t>
+      </w:r>
+      <w:r>
+        <w:t xml:space="preserve"> the position vector</w:t>
+      </w:r>
+      <w:r>
+        <w:t xml:space="preserve">, </w:t>
+      </w:r>
+      <m:oMath>
+        <m:r>
+          <m:rPr>
+            <m:sty m:val="b"/>
+          </m:rPr>
+          <w:rPr>
+            <w:rFonts w:ascii="Cambria Math" w:hAnsi="Cambria Math"/>
+          </w:rPr>
+          <m:t>e</m:t>
+        </m:r>
+      </m:oMath>
+      <w:r>
+        <w:t>,</w:t>
+      </w:r>
+      <w:r>
+        <w:t xml:space="preserve"> in</w:t>
+      </w:r>
+      <w:r>
+        <w:t xml:space="preserve"> </w:t>
+      </w:r>
+      <w:r>
+        <w:rPr>
+          <w:rStyle w:val="CodeChar"/>
+        </w:rPr>
+        <w:t>ELEMENT_POSITION</w:t>
+      </w:r>
+      <w:r>
+        <w:t xml:space="preserve"> as shown in Fig. </w:t>
+      </w:r>
+      <w:r>
+        <w:fldChar w:fldCharType="begin"/>
+      </w:r>
+      <w:r>
+        <w:instrText xml:space="preserve"> REF FigElementGeometry \h </w:instrText>
+      </w:r>
+      <w:r>
+        <w:fldChar w:fldCharType="separate"/>
+      </w:r>
+      <w:r>
+        <w:rPr>
+          <w:noProof/>
+          <w:sz w:val="18"/>
+        </w:rPr>
+        <w:t>3</w:t>
+      </w:r>
+      <w:r>
+        <w:fldChar w:fldCharType="end"/>
+      </w:r>
+      <w:r>
         <w:t>.</w:t>
       </w:r>
       <w:r>
-        <w:t xml:space="preserve"> T</w:t>
+        <w:t xml:space="preserve">  </w:t>
+      </w:r>
+      <w:r>
+        <w:t>T</w:t>
       </w:r>
       <w:r>
         <w:t xml:space="preserve">he orientation of each element is defined by </w:t>
       </w:r>
       <w:r>
-        <w:rPr>
-          <w:rStyle w:val="CodeChar"/>
-        </w:rPr>
-        <w:t>ELEMENT_{M</w:t>
+        <w:t>the vectors in</w:t>
+      </w:r>
+      <w:r>
+        <w:rPr>
+          <w:rStyle w:val="CodeChar"/>
+        </w:rPr>
+        <w:t xml:space="preserve"> </w:t>
+      </w:r>
+      <w:r>
+        <w:rPr>
+          <w:rStyle w:val="CodeChar"/>
+        </w:rPr>
+        <w:t>ELEMENT_</w:t>
+      </w:r>
+      <w:r>
+        <w:rPr>
+          <w:rStyle w:val="CodeChar"/>
+        </w:rPr>
+        <w:t>M</w:t>
       </w:r>
       <w:r>
         <w:rPr>
@@ -6704,10 +7423,13 @@
         <w:t>AJOR</w:t>
       </w:r>
       <w:r>
-        <w:rPr>
-          <w:rStyle w:val="CodeChar"/>
-        </w:rPr>
-        <w:t>/M</w:t>
+        <w:t xml:space="preserve"> and </w:t>
+      </w:r>
+      <w:r>
+        <w:rPr>
+          <w:rStyle w:val="CodeChar"/>
+        </w:rPr>
+        <w:t>ELEMENT_M</w:t>
       </w:r>
       <w:r>
         <w:rPr>
@@ -6719,100 +7441,13 @@
         <w:rPr>
           <w:rStyle w:val="CodeChar"/>
         </w:rPr>
-        <w:t>OR}</w:t>
-      </w:r>
-      <w:r>
-        <w:t xml:space="preserve">. </w:t>
-      </w:r>
-      <w:r>
-        <w:t>T</w:t>
-      </w:r>
-      <w:r>
-        <w:t xml:space="preserve">hese </w:t>
-      </w:r>
-      <w:r>
-        <w:t>are both</w:t>
-      </w:r>
-      <w:r>
-        <w:t xml:space="preserve"> </w:t>
-      </w:r>
-      <w:r>
-        <w:rPr>
-          <w:rStyle w:val="CodeChar"/>
-        </w:rPr>
-        <w:t>[3 x N_E&lt;p&gt;]</w:t>
-      </w:r>
-      <w:r>
-        <w:t xml:space="preserve"> array</w:t>
-      </w:r>
-      <w:r>
-        <w:t>s</w:t>
-      </w:r>
-      <w:r>
-        <w:t xml:space="preserve"> of floating</w:t>
-      </w:r>
-      <w:r>
-        <w:t>-</w:t>
-      </w:r>
-      <w:r>
-        <w:t>point numbers</w:t>
-      </w:r>
-      <w:r>
-        <w:t xml:space="preserve">. </w:t>
-      </w:r>
-      <w:r>
-        <w:t xml:space="preserve">The </w:t>
-      </w:r>
-      <w:r>
-        <w:t>column</w:t>
-      </w:r>
-      <w:r>
-        <w:t>s</w:t>
-      </w:r>
-      <w:r>
-        <w:t xml:space="preserve"> of </w:t>
-      </w:r>
-      <w:r>
-        <w:rPr>
-          <w:rStyle w:val="CodeChar"/>
-        </w:rPr>
-        <w:t>ELEMENT_</w:t>
-      </w:r>
-      <w:r>
-        <w:rPr>
-          <w:rStyle w:val="CodeChar"/>
-        </w:rPr>
-        <w:t>M</w:t>
-      </w:r>
-      <w:r>
-        <w:rPr>
-          <w:rStyle w:val="CodeChar"/>
-        </w:rPr>
-        <w:t>AJOR</w:t>
-      </w:r>
-      <w:r>
-        <w:t xml:space="preserve"> and </w:t>
-      </w:r>
-      <w:r>
-        <w:rPr>
-          <w:rStyle w:val="CodeChar"/>
-        </w:rPr>
-        <w:t>ELEMENT_M</w:t>
-      </w:r>
-      <w:r>
-        <w:rPr>
-          <w:rStyle w:val="CodeChar"/>
-        </w:rPr>
-        <w:t>IN</w:t>
-      </w:r>
-      <w:r>
-        <w:rPr>
-          <w:rStyle w:val="CodeChar"/>
-        </w:rPr>
         <w:t>OR</w:t>
       </w:r>
       <w:r>
-        <w:t xml:space="preserve"> describes vector</w:t>
+        <w:t xml:space="preserve">. For each element these are </w:t>
+      </w:r>
+      <w:r>
+        <w:t>vector</w:t>
       </w:r>
       <w:r>
         <w:t>s</w:t>
@@ -6880,19 +7515,13 @@
               <w:rPr>
                 <w:rFonts w:ascii="Cambria Math" w:hAnsi="Cambria Math"/>
               </w:rPr>
-              <m:t>m</m:t>
-            </m:r>
-            <m:r>
-              <w:rPr>
-                <w:rFonts w:ascii="Cambria Math" w:hAnsi="Cambria Math"/>
-              </w:rPr>
-              <m:t>in</m:t>
+              <m:t>min</m:t>
             </m:r>
           </m:sub>
         </m:sSub>
       </m:oMath>
       <w:r>
-        <w:t xml:space="preserve">, in the PCS from the centre of the respective element to </w:t>
+        <w:t xml:space="preserve">, from the centre of the respective element to </w:t>
       </w:r>
       <w:r>
         <w:t>one of the</w:t>
@@ -7054,7 +7683,13 @@
         </m:sSub>
       </m:oMath>
       <w:r>
-        <w:t xml:space="preserve"> should be treated as correct and the component of </w:t>
+        <w:t xml:space="preserve"> should be </w:t>
+      </w:r>
+      <w:r>
+        <w:t>given priority</w:t>
+      </w:r>
+      <w:r>
+        <w:t xml:space="preserve"> and the component of </w:t>
       </w:r>
       <m:oMath>
         <m:sSub>
@@ -7233,13 +7868,7 @@
               <w:rPr>
                 <w:rFonts w:ascii="Cambria Math" w:hAnsi="Cambria Math"/>
               </w:rPr>
-              <m:t>m</m:t>
-            </m:r>
-            <m:r>
-              <w:rPr>
-                <w:rFonts w:ascii="Cambria Math" w:hAnsi="Cambria Math"/>
-              </w:rPr>
-              <m:t>aj</m:t>
+              <m:t>maj</m:t>
             </m:r>
           </m:sub>
         </m:sSub>
@@ -7274,19 +7903,13 @@
               <w:rPr>
                 <w:rFonts w:ascii="Cambria Math" w:hAnsi="Cambria Math"/>
               </w:rPr>
-              <m:t>m</m:t>
-            </m:r>
-            <m:r>
-              <w:rPr>
-                <w:rFonts w:ascii="Cambria Math" w:hAnsi="Cambria Math"/>
-              </w:rPr>
-              <m:t>in</m:t>
+              <m:t>min</m:t>
             </m:r>
           </m:sub>
         </m:sSub>
       </m:oMath>
       <w:r>
-        <w:t>, is orientated in the direction of ultrasonic emission.</w:t>
+        <w:t>, is in the direction of ultrasonic emission.</w:t>
       </w:r>
       <w:r>
         <w:t xml:space="preserve"> </w:t>
@@ -7316,6 +7939,7 @@
         </w:numPr>
       </w:pPr>
       <w:r>
+        <w:lastRenderedPageBreak/>
         <w:t>1</w:t>
       </w:r>
       <w:r>
@@ -7428,6 +8052,31 @@
         </m:r>
       </m:oMath>
       <w:r>
+        <w:t>, as shown in Fig. </w:t>
+      </w:r>
+      <w:r>
+        <w:fldChar w:fldCharType="begin"/>
+      </w:r>
+      <w:r>
+        <w:instrText xml:space="preserve"> REF FigElementGeometry \h </w:instrText>
+      </w:r>
+      <w:r>
+        <w:fldChar w:fldCharType="separate"/>
+      </w:r>
+      <w:r>
+        <w:rPr>
+          <w:noProof/>
+          <w:sz w:val="18"/>
+        </w:rPr>
+        <w:t>3</w:t>
+      </w:r>
+      <w:r>
+        <w:fldChar w:fldCharType="end"/>
+      </w:r>
+      <w:r>
+        <w:t>(a)</w:t>
+      </w:r>
+      <w:r>
         <w:t>;</w:t>
       </w:r>
     </w:p>
@@ -7546,19 +8195,38 @@
                   <w:rPr>
                     <w:rFonts w:ascii="Cambria Math" w:hAnsi="Cambria Math"/>
                   </w:rPr>
-                  <m:t>m</m:t>
-                </m:r>
-                <m:r>
-                  <w:rPr>
-                    <w:rFonts w:ascii="Cambria Math" w:hAnsi="Cambria Math"/>
-                  </w:rPr>
-                  <m:t>in</m:t>
+                  <m:t>min</m:t>
                 </m:r>
               </m:sub>
             </m:sSub>
           </m:e>
         </m:d>
       </m:oMath>
+      <w:r>
+        <w:t>, as shown in Fig. </w:t>
+      </w:r>
+      <w:r>
+        <w:fldChar w:fldCharType="begin"/>
+      </w:r>
+      <w:r>
+        <w:instrText xml:space="preserve"> REF FigElementGeometry \h </w:instrText>
+      </w:r>
+      <w:r>
+        <w:fldChar w:fldCharType="separate"/>
+      </w:r>
+      <w:r>
+        <w:rPr>
+          <w:noProof/>
+          <w:sz w:val="18"/>
+        </w:rPr>
+        <w:t>3</w:t>
+      </w:r>
+      <w:r>
+        <w:fldChar w:fldCharType="end"/>
+      </w:r>
+      <w:r>
+        <w:t>(b)</w:t>
+      </w:r>
       <w:r>
         <w:t>.</w:t>
       </w:r>
@@ -7825,6 +8493,31 @@
         <w:t>ELEMENT_POSITION</w:t>
       </w:r>
       <w:r>
+        <w:t>, as shown in Fig. </w:t>
+      </w:r>
+      <w:r>
+        <w:fldChar w:fldCharType="begin"/>
+      </w:r>
+      <w:r>
+        <w:instrText xml:space="preserve"> REF FigElementGeometry \h </w:instrText>
+      </w:r>
+      <w:r>
+        <w:fldChar w:fldCharType="separate"/>
+      </w:r>
+      <w:r>
+        <w:rPr>
+          <w:noProof/>
+          <w:sz w:val="18"/>
+        </w:rPr>
+        <w:t>3</w:t>
+      </w:r>
+      <w:r>
+        <w:fldChar w:fldCharType="end"/>
+      </w:r>
+      <w:r>
+        <w:t>(c)</w:t>
+      </w:r>
+      <w:r>
         <w:t>;</w:t>
       </w:r>
     </w:p>
@@ -7984,152 +8677,2116 @@
         <w:t>ELEMENT_POSITION</w:t>
       </w:r>
       <w:r>
+        <w:t>, as shown in Fig. </w:t>
+      </w:r>
+      <w:r>
+        <w:fldChar w:fldCharType="begin"/>
+      </w:r>
+      <w:r>
+        <w:instrText xml:space="preserve"> REF FigElementGeometry \h </w:instrText>
+      </w:r>
+      <w:r>
+        <w:fldChar w:fldCharType="separate"/>
+      </w:r>
+      <w:r>
+        <w:rPr>
+          <w:noProof/>
+          <w:sz w:val="18"/>
+        </w:rPr>
+        <w:t>3</w:t>
+      </w:r>
+      <w:r>
+        <w:fldChar w:fldCharType="end"/>
+      </w:r>
+      <w:r>
+        <w:t>(d)</w:t>
+      </w:r>
+      <w:r>
         <w:t xml:space="preserve">. </w:t>
       </w:r>
     </w:p>
     <w:p>
       <w:pPr>
-        <w:pStyle w:val="Heading4"/>
-      </w:pPr>
-      <w:r>
-        <w:t xml:space="preserve">Wedge – </w:t>
-      </w:r>
-      <w:r>
-        <w:rPr>
-          <w:rStyle w:val="CodeChar"/>
-        </w:rPr>
-        <w:t>/PROBE&lt;p&gt;/WEDGE</w:t>
-      </w:r>
-      <w:r>
-        <w:rPr>
-          <w:rStyle w:val="CodeChar"/>
-        </w:rPr>
-        <w:t>_</w:t>
-      </w:r>
-      <w:r>
-        <w:rPr>
-          <w:rStyle w:val="CodeChar"/>
-        </w:rPr>
-        <w:t>SURFACE_{POINT/NORMAL}</w:t>
+        <w:pStyle w:val="Figure"/>
+      </w:pPr>
+      <w:bookmarkStart w:id="3" w:name="_Hlk534714152"/>
+      <w:r>
+        <w:t>*Element position and orientation vector schematic</w:t>
       </w:r>
     </w:p>
     <w:p>
-      <w:r>
-        <w:t xml:space="preserve">These optional parameters can be used to specify the geometry of a (rigid) coupling wedge with a planar working surface. The 3 numbers in </w:t>
-      </w:r>
-      <w:r>
-        <w:rPr>
-          <w:rStyle w:val="CodeChar"/>
-        </w:rPr>
-        <w:t>WEDGE_</w:t>
-      </w:r>
-      <w:r>
-        <w:rPr>
-          <w:rStyle w:val="CodeChar"/>
-        </w:rPr>
-        <w:t>SURFACE_POINT</w:t>
-      </w:r>
-      <w:r>
-        <w:rPr>
-          <w:rStyle w:val="CodeChar"/>
-        </w:rPr>
-        <w:t xml:space="preserve"> </w:t>
-      </w:r>
-      <w:r>
-        <w:t>speci</w:t>
-      </w:r>
-      <w:r>
-        <w:t xml:space="preserve">fy the coordinates (in the PCS) of a point on the working surface of the wedge and 3 numbers in </w:t>
-      </w:r>
-      <w:r>
-        <w:rPr>
-          <w:rStyle w:val="CodeChar"/>
-        </w:rPr>
-        <w:t>WEDGE_</w:t>
-      </w:r>
-      <w:r>
-        <w:rPr>
-          <w:rStyle w:val="CodeChar"/>
-        </w:rPr>
-        <w:t>SURFACE_</w:t>
-      </w:r>
-      <w:r>
-        <w:rPr>
-          <w:rStyle w:val="CodeChar"/>
-        </w:rPr>
-        <w:t xml:space="preserve">NORMAL </w:t>
-      </w:r>
-      <w:r>
-        <w:t>specify</w:t>
-      </w:r>
-      <w:r>
-        <w:t xml:space="preserve"> the </w:t>
-      </w:r>
-      <w:r>
-        <w:t xml:space="preserve">working </w:t>
-      </w:r>
-      <w:bookmarkStart w:id="2" w:name="_GoBack"/>
-      <w:bookmarkEnd w:id="2"/>
-      <w:r>
-        <w:t>surface</w:t>
-      </w:r>
-      <w:r>
-        <w:t xml:space="preserve"> </w:t>
-      </w:r>
-      <w:r>
-        <w:t>normal vector.</w:t>
-      </w:r>
-      <w:r>
-        <w:t xml:space="preserve"> </w:t>
-      </w:r>
+      <w:pPr>
+        <w:pStyle w:val="FigureCaption"/>
+      </w:pPr>
+      <w:r>
+        <w:rPr>
+          <w:sz w:val="18"/>
+        </w:rPr>
+        <w:t>Fig. </w:t>
+      </w:r>
+      <w:bookmarkStart w:id="4" w:name="FigElementGeometry"/>
+      <w:r>
+        <w:rPr>
+          <w:sz w:val="18"/>
+        </w:rPr>
+        <w:fldChar w:fldCharType="begin"/>
+      </w:r>
+      <w:r>
+        <w:rPr>
+          <w:sz w:val="18"/>
+        </w:rPr>
+        <w:instrText xml:space="preserve"> SEQ FigNo \* MERGEFORMAT </w:instrText>
+      </w:r>
+      <w:r>
+        <w:rPr>
+          <w:sz w:val="18"/>
+        </w:rPr>
+        <w:fldChar w:fldCharType="separate"/>
+      </w:r>
+      <w:r>
+        <w:rPr>
+          <w:noProof/>
+          <w:sz w:val="18"/>
+        </w:rPr>
+        <w:t>3</w:t>
+      </w:r>
+      <w:r>
+        <w:rPr>
+          <w:sz w:val="18"/>
+        </w:rPr>
+        <w:fldChar w:fldCharType="end"/>
+      </w:r>
+      <w:bookmarkEnd w:id="4"/>
+      <w:r>
+        <w:rPr>
+          <w:sz w:val="18"/>
+        </w:rPr>
+        <w:tab/>
+      </w:r>
+      <w:r>
+        <w:t>Element geometry description in PCS: (a) rectangular element; (b) elliptical element; (c) spherically-focused element; (d) cylindrically-focused element.</w:t>
+      </w:r>
+      <w:bookmarkEnd w:id="3"/>
     </w:p>
     <w:p>
       <w:pPr>
-        <w:pStyle w:val="Figure"/>
-      </w:pPr>
-      <w:r>
-        <w:lastRenderedPageBreak/>
-        <w:t>*Element position and orientation vector schematic</w:t>
+        <w:pStyle w:val="Heading4"/>
+      </w:pPr>
+      <w:r>
+        <w:t xml:space="preserve">Wedge </w:t>
+      </w:r>
+      <w:r>
+        <w:t>(</w:t>
+      </w:r>
+      <w:r>
+        <w:rPr>
+          <w:rStyle w:val="CodeChar"/>
+        </w:rPr>
+        <w:t>/PROBE&lt;p&gt;/WEDGE_</w:t>
+      </w:r>
+      <w:r>
+        <w:rPr>
+          <w:rStyle w:val="CodeChar"/>
+        </w:rPr>
+        <w:t>SURFACE_{POINT/NORMAL}</w:t>
+      </w:r>
+      <w:r>
+        <w:t>)</w:t>
+      </w:r>
+      <w:r>
+        <w:t xml:space="preserve"> </w:t>
       </w:r>
     </w:p>
     <w:p>
-      <w:pPr>
-        <w:pStyle w:val="FigureCaption"/>
-      </w:pPr>
-      <w:r>
-        <w:t>Fig. 1</w:t>
-      </w:r>
-      <w:r>
-        <w:tab/>
-      </w:r>
-      <w:r>
-        <w:t>Probe Coordinate System (PCS) and e</w:t>
-      </w:r>
-      <w:r>
-        <w:t>lement</w:t>
-      </w:r>
-      <w:r>
-        <w:t xml:space="preserve"> geometry.</w:t>
+      <w:r>
+        <w:t xml:space="preserve">These optional parameters can be used to specify the geometry of a (rigid) coupling wedge with a planar working surface. The </w:t>
+      </w:r>
+      <w:r>
+        <w:rPr>
+          <w:rStyle w:val="CodeChar"/>
+        </w:rPr>
+        <w:t>[3]</w:t>
+      </w:r>
+      <w:r>
+        <w:t xml:space="preserve"> attribute</w:t>
+      </w:r>
+      <w:r>
+        <w:t xml:space="preserve"> </w:t>
+      </w:r>
+      <w:r>
+        <w:rPr>
+          <w:rStyle w:val="CodeChar"/>
+        </w:rPr>
+        <w:t>WEDGE_</w:t>
+      </w:r>
+      <w:r>
+        <w:rPr>
+          <w:rStyle w:val="CodeChar"/>
+        </w:rPr>
+        <w:t xml:space="preserve">SURFACE_POINT </w:t>
+      </w:r>
+      <w:r>
+        <w:t>speci</w:t>
+      </w:r>
+      <w:r>
+        <w:t>f</w:t>
+      </w:r>
+      <w:r>
+        <w:t>ies</w:t>
+      </w:r>
+      <w:r>
+        <w:t xml:space="preserve"> the coordinates (in the PCS) of a point on the working surface of the wedge and</w:t>
+      </w:r>
+      <w:r>
+        <w:t xml:space="preserve"> the</w:t>
+      </w:r>
+      <w:r>
+        <w:t xml:space="preserve"> </w:t>
+      </w:r>
+      <w:r>
+        <w:rPr>
+          <w:rStyle w:val="CodeChar"/>
+        </w:rPr>
+        <w:t>[3]</w:t>
+      </w:r>
+      <w:r>
+        <w:t xml:space="preserve"> attribute</w:t>
+      </w:r>
+      <w:r>
+        <w:t xml:space="preserve"> </w:t>
+      </w:r>
+      <w:r>
+        <w:rPr>
+          <w:rStyle w:val="CodeChar"/>
+        </w:rPr>
+        <w:t>WEDGE_</w:t>
+      </w:r>
+      <w:r>
+        <w:rPr>
+          <w:rStyle w:val="CodeChar"/>
+        </w:rPr>
+        <w:t xml:space="preserve">SURFACE_NORMAL </w:t>
+      </w:r>
+      <w:r>
+        <w:t>specif</w:t>
+      </w:r>
+      <w:r>
+        <w:t>ies</w:t>
+      </w:r>
+      <w:r>
+        <w:t xml:space="preserve"> the </w:t>
+      </w:r>
+      <w:r>
+        <w:t>working surface</w:t>
+      </w:r>
+      <w:r>
+        <w:t xml:space="preserve"> </w:t>
+      </w:r>
+      <w:r>
+        <w:t>normal vector</w:t>
+      </w:r>
+      <w:r>
+        <w:t>, as shown in Fig. </w:t>
+      </w:r>
+      <w:r>
+        <w:fldChar w:fldCharType="begin"/>
+      </w:r>
+      <w:r>
+        <w:instrText xml:space="preserve"> REF FigWedgeGeometry \h </w:instrText>
+      </w:r>
+      <w:r>
+        <w:fldChar w:fldCharType="separate"/>
+      </w:r>
+      <w:r>
+        <w:rPr>
+          <w:noProof/>
+          <w:sz w:val="18"/>
+        </w:rPr>
+        <w:t>3</w:t>
+      </w:r>
+      <w:r>
+        <w:fldChar w:fldCharType="end"/>
+      </w:r>
+      <w:r>
+        <w:t>.</w:t>
       </w:r>
     </w:p>
     <w:p>
       <w:pPr>
-        <w:pStyle w:val="Heading2"/>
-      </w:pPr>
-      <w:r>
-        <w:t>Example Use Cases</w:t>
+        <w:pStyle w:val="Figure"/>
+      </w:pPr>
+      <w:r>
+        <w:t>*Wedge</w:t>
       </w:r>
     </w:p>
     <w:p>
-      <w:r>
-        <w:t>*need standard way of dumping actual file contents and displaying</w:t>
+      <w:pPr>
+        <w:pStyle w:val="FigureCaption"/>
+      </w:pPr>
+      <w:r>
+        <w:rPr>
+          <w:sz w:val="18"/>
+        </w:rPr>
+        <w:t>Fig. </w:t>
+      </w:r>
+      <w:bookmarkStart w:id="5" w:name="FigWedgeGeometry"/>
+      <w:r>
+        <w:rPr>
+          <w:sz w:val="18"/>
+        </w:rPr>
+        <w:fldChar w:fldCharType="begin"/>
+      </w:r>
+      <w:r>
+        <w:rPr>
+          <w:sz w:val="18"/>
+        </w:rPr>
+        <w:instrText xml:space="preserve"> SEQ FigNo \* MERGEFORMAT </w:instrText>
+      </w:r>
+      <w:r>
+        <w:rPr>
+          <w:sz w:val="18"/>
+        </w:rPr>
+        <w:fldChar w:fldCharType="separate"/>
+      </w:r>
+      <w:r>
+        <w:rPr>
+          <w:noProof/>
+          <w:sz w:val="18"/>
+        </w:rPr>
+        <w:t>3</w:t>
+      </w:r>
+      <w:r>
+        <w:rPr>
+          <w:sz w:val="18"/>
+        </w:rPr>
+        <w:fldChar w:fldCharType="end"/>
+      </w:r>
+      <w:bookmarkEnd w:id="5"/>
+      <w:r>
+        <w:rPr>
+          <w:sz w:val="18"/>
+        </w:rPr>
+        <w:tab/>
+      </w:r>
+      <w:r>
+        <w:t>Wedge geometry description in PCS.</w:t>
       </w:r>
     </w:p>
     <w:p>
       <w:pPr>
+        <w:pStyle w:val="Heading4"/>
+      </w:pPr>
+      <w:proofErr w:type="gramStart"/>
+      <w:r>
+        <w:t>Other</w:t>
+      </w:r>
+      <w:proofErr w:type="gramEnd"/>
+      <w:r>
+        <w:t xml:space="preserve"> Probe </w:t>
+      </w:r>
+      <w:proofErr w:type="spellStart"/>
+      <w:r>
+        <w:t>Datafields</w:t>
+      </w:r>
+      <w:proofErr w:type="spellEnd"/>
+    </w:p>
+    <w:p>
+      <w:r>
+        <w:t>*</w:t>
+      </w:r>
+      <w:proofErr w:type="spellStart"/>
+      <w:r>
+        <w:t>Todo</w:t>
+      </w:r>
+      <w:proofErr w:type="spellEnd"/>
+      <w:r>
+        <w:t xml:space="preserve"> for</w:t>
+      </w:r>
+    </w:p>
+    <w:p>
+      <w:r>
+        <w:t>/PROBE&lt;p&gt;/DEAD_ELEMENT</w:t>
+      </w:r>
+    </w:p>
+    <w:p>
+      <w:r>
+        <w:t>/PROBE&lt;p&gt;/CENTRE_FREQUENCY</w:t>
+      </w:r>
+    </w:p>
+    <w:p>
+      <w:r>
+        <w:t>/PROBE&lt;p&gt;/BANDWIDTH</w:t>
+      </w:r>
+    </w:p>
+    <w:p>
+      <w:r>
+        <w:t>/PROBE&lt;p&gt;/PROBE_MANUFACTURER</w:t>
+      </w:r>
+    </w:p>
+    <w:p>
+      <w:r>
+        <w:t>/PROBE&lt;p&gt;/PROBE_SERIAL_NUMBER</w:t>
+      </w:r>
+    </w:p>
+    <w:p>
+      <w:r>
+        <w:t>/PROBE&lt;p&gt;/PROBE_TAG</w:t>
+      </w:r>
+    </w:p>
+    <w:p>
+      <w:r>
+        <w:t>/PROBE&lt;p&gt;/WEDGE_MANUFACTURER</w:t>
+      </w:r>
+    </w:p>
+    <w:p>
+      <w:r>
+        <w:t>/PROBE&lt;p&gt;/WEDGE_SERIAL_NUMBER</w:t>
+      </w:r>
+    </w:p>
+    <w:p>
+      <w:r>
+        <w:t>/PROBE&lt;p&gt;/WEDGE_TAG</w:t>
+      </w:r>
+    </w:p>
+    <w:p>
+      <w:pPr>
+        <w:pStyle w:val="Heading3"/>
+      </w:pPr>
+      <w:r>
+        <w:t>MFMC Sequence (</w:t>
+      </w:r>
+      <w:r>
+        <w:rPr>
+          <w:rStyle w:val="CodeChar"/>
+        </w:rPr>
+        <w:t>/MFMC&lt;m&gt;</w:t>
+      </w:r>
+      <w:r>
+        <w:t>)</w:t>
+      </w:r>
+    </w:p>
+    <w:p>
+      <w:r>
+        <w:t xml:space="preserve">An MFMC sequence contains one or more frames of data acquired under identical conditions </w:t>
+      </w:r>
+      <w:r>
+        <w:t xml:space="preserve">except for </w:t>
+      </w:r>
+      <w:r>
+        <w:t xml:space="preserve">probe position(s). The group </w:t>
+      </w:r>
+      <w:r>
+        <w:rPr>
+          <w:rStyle w:val="CodeChar"/>
+        </w:rPr>
+        <w:t>/MFMC&lt;m&gt;/COMMON</w:t>
+      </w:r>
+      <w:r>
+        <w:t xml:space="preserve"> contains all the information which is common to the sequence. The actual data is in</w:t>
+      </w:r>
+      <w:r>
+        <w:t xml:space="preserve"> the expandable </w:t>
+      </w:r>
+      <w:r>
+        <w:rPr>
+          <w:rStyle w:val="CodeChar"/>
+        </w:rPr>
+        <w:t>[N_T&lt;m&gt;</w:t>
+      </w:r>
+      <w:r>
+        <w:rPr>
+          <w:rStyle w:val="CodeChar"/>
+        </w:rPr>
+        <w:t>,</w:t>
+      </w:r>
+      <w:r>
+        <w:rPr>
+          <w:rStyle w:val="CodeChar"/>
+        </w:rPr>
+        <w:t>N_A&lt;m&gt;</w:t>
+      </w:r>
+      <w:r>
+        <w:rPr>
+          <w:rStyle w:val="CodeChar"/>
+        </w:rPr>
+        <w:t>,</w:t>
+      </w:r>
+      <w:r>
+        <w:rPr>
+          <w:rStyle w:val="CodeChar"/>
+        </w:rPr>
+        <w:t>N_F&lt;m&gt;]</w:t>
+      </w:r>
+      <w:r>
+        <w:t xml:space="preserve"> dataset</w:t>
+      </w:r>
+      <w:r>
+        <w:t xml:space="preserve"> </w:t>
+      </w:r>
+      <w:r>
+        <w:rPr>
+          <w:rStyle w:val="CodeChar"/>
+        </w:rPr>
+        <w:t>/MFMC&lt;m&gt;/MFMC_DATA</w:t>
+      </w:r>
+      <w:r>
+        <w:t xml:space="preserve"> (and for complex data the optional </w:t>
+      </w:r>
+      <w:r>
+        <w:rPr>
+          <w:rStyle w:val="CodeChar"/>
+        </w:rPr>
+        <w:t>[N_T&lt;m&gt;</w:t>
+      </w:r>
+      <w:r>
+        <w:rPr>
+          <w:rStyle w:val="CodeChar"/>
+        </w:rPr>
+        <w:t>,</w:t>
+      </w:r>
+      <w:r>
+        <w:rPr>
+          <w:rStyle w:val="CodeChar"/>
+        </w:rPr>
+        <w:t>N_A&lt;m&gt;</w:t>
+      </w:r>
+      <w:r>
+        <w:rPr>
+          <w:rStyle w:val="CodeChar"/>
+        </w:rPr>
+        <w:t>,</w:t>
+      </w:r>
+      <w:r>
+        <w:rPr>
+          <w:rStyle w:val="CodeChar"/>
+        </w:rPr>
+        <w:t>N_F&lt;m&gt;]</w:t>
+      </w:r>
+      <w:r>
+        <w:t xml:space="preserve"> </w:t>
+      </w:r>
+      <w:r>
+        <w:t>data</w:t>
+      </w:r>
+      <w:r>
+        <w:t>set</w:t>
+      </w:r>
+      <w:r>
+        <w:t xml:space="preserve"> </w:t>
+      </w:r>
+      <w:r>
+        <w:rPr>
+          <w:rStyle w:val="CodeChar"/>
+        </w:rPr>
+        <w:t>/MFMC&lt;m&gt;/MFMC_DATA_IM</w:t>
+      </w:r>
+      <w:r>
+        <w:t xml:space="preserve"> may be used to record the imaginary component). The </w:t>
+      </w:r>
+      <w:proofErr w:type="spellStart"/>
+      <w:r>
+        <w:t>datafields</w:t>
+      </w:r>
+      <w:proofErr w:type="spellEnd"/>
+      <w:r>
+        <w:t xml:space="preserve"> </w:t>
+      </w:r>
+      <w:r>
+        <w:rPr>
+          <w:rStyle w:val="CodeChar"/>
+        </w:rPr>
+        <w:t>/MFMC&lt;m&gt;/PROBE_</w:t>
+      </w:r>
+      <w:r>
+        <w:rPr>
+          <w:rStyle w:val="CodeChar"/>
+        </w:rPr>
+        <w:t>POSITION</w:t>
+      </w:r>
+      <w:r>
+        <w:t xml:space="preserve"> and </w:t>
+      </w:r>
+      <w:r>
+        <w:rPr>
+          <w:rStyle w:val="CodeChar"/>
+        </w:rPr>
+        <w:t>/MFMC&lt;m&gt;/PROBE_{X/</w:t>
+      </w:r>
+      <w:proofErr w:type="gramStart"/>
+      <w:r>
+        <w:rPr>
+          <w:rStyle w:val="CodeChar"/>
+        </w:rPr>
+        <w:t>Y}_</w:t>
+      </w:r>
+      <w:proofErr w:type="gramEnd"/>
+      <w:r>
+        <w:rPr>
+          <w:rStyle w:val="CodeChar"/>
+        </w:rPr>
+        <w:t>DIRECTION</w:t>
+      </w:r>
+      <w:r>
+        <w:t xml:space="preserve"> describe probe </w:t>
+      </w:r>
+      <w:r>
+        <w:t>placement</w:t>
+      </w:r>
+      <w:r>
+        <w:t>;</w:t>
+      </w:r>
+      <w:r>
+        <w:t xml:space="preserve"> each A-scan in each frame is </w:t>
+      </w:r>
+      <w:r>
+        <w:t>cross-</w:t>
+      </w:r>
+      <w:r>
+        <w:t>referenced</w:t>
+      </w:r>
+      <w:r>
+        <w:t xml:space="preserve"> to </w:t>
+      </w:r>
+      <w:r>
+        <w:t xml:space="preserve">one </w:t>
+      </w:r>
+      <w:r>
+        <w:t xml:space="preserve">probe </w:t>
+      </w:r>
+      <w:r>
+        <w:t xml:space="preserve">placement </w:t>
+      </w:r>
+      <w:r>
+        <w:t>in th</w:t>
+      </w:r>
+      <w:r>
+        <w:t xml:space="preserve">ese </w:t>
+      </w:r>
+      <w:proofErr w:type="spellStart"/>
+      <w:r>
+        <w:t>datafields</w:t>
+      </w:r>
+      <w:proofErr w:type="spellEnd"/>
+      <w:r>
+        <w:t xml:space="preserve">. </w:t>
+      </w:r>
+    </w:p>
+    <w:p>
+      <w:pPr>
+        <w:pStyle w:val="Heading4"/>
+      </w:pPr>
+      <w:r>
+        <w:t>Focal Laws (</w:t>
+      </w:r>
+      <w:r>
+        <w:rPr>
+          <w:rStyle w:val="CodeChar"/>
+        </w:rPr>
+        <w:t>/MFMC&lt;m&gt;/</w:t>
+      </w:r>
+      <w:r>
+        <w:rPr>
+          <w:rStyle w:val="CodeChar"/>
+        </w:rPr>
+        <w:t>COMMON/LAW&lt;k&gt;</w:t>
+      </w:r>
+      <w:r>
+        <w:t>)</w:t>
+      </w:r>
+    </w:p>
+    <w:p>
+      <w:r>
+        <w:t xml:space="preserve">Each A-scan in a frame must be associated with both a transmit and a receive focal law through </w:t>
+      </w:r>
+      <w:r>
+        <w:t xml:space="preserve">the </w:t>
+      </w:r>
+      <w:proofErr w:type="spellStart"/>
+      <w:r>
+        <w:t>datafields</w:t>
+      </w:r>
+      <w:proofErr w:type="spellEnd"/>
+      <w:r>
+        <w:t xml:space="preserve"> </w:t>
+      </w:r>
+      <w:r>
+        <w:rPr>
+          <w:rStyle w:val="CodeChar"/>
+        </w:rPr>
+        <w:t>/MFMC&lt;m&gt;/COMMON/{TRANSMIT/</w:t>
+      </w:r>
+      <w:proofErr w:type="gramStart"/>
+      <w:r>
+        <w:rPr>
+          <w:rStyle w:val="CodeChar"/>
+        </w:rPr>
+        <w:t>RECEIVE}_</w:t>
+      </w:r>
+      <w:proofErr w:type="gramEnd"/>
+      <w:r>
+        <w:rPr>
+          <w:rStyle w:val="CodeChar"/>
+        </w:rPr>
+        <w:t>LAW_INDEX</w:t>
+      </w:r>
+      <w:r>
+        <w:t xml:space="preserve"> (note that these apply to all the frames in a sequence).</w:t>
+      </w:r>
+      <w:r>
+        <w:t xml:space="preserve"> These </w:t>
+      </w:r>
+      <w:r>
+        <w:t xml:space="preserve">provide the </w:t>
+      </w:r>
+      <w:r>
+        <w:t xml:space="preserve">index </w:t>
+      </w:r>
+      <w:r>
+        <w:rPr>
+          <w:rStyle w:val="CodeChar"/>
+        </w:rPr>
+        <w:t>k</w:t>
+      </w:r>
+      <w:r>
+        <w:t xml:space="preserve"> </w:t>
+      </w:r>
+      <w:r>
+        <w:t>into the group</w:t>
+      </w:r>
+      <w:r>
+        <w:t>s</w:t>
+      </w:r>
+      <w:r>
+        <w:t xml:space="preserve"> </w:t>
+      </w:r>
+      <w:r>
+        <w:rPr>
+          <w:rStyle w:val="CodeChar"/>
+        </w:rPr>
+        <w:t>/MFMC&lt;m&gt;/COMMON/LAW&lt;k&gt;</w:t>
+      </w:r>
+      <w:r>
+        <w:t xml:space="preserve"> which provide the detail</w:t>
+      </w:r>
+      <w:r>
+        <w:t>ed description</w:t>
+      </w:r>
+      <w:r>
+        <w:t xml:space="preserve"> of </w:t>
+      </w:r>
+      <w:r>
+        <w:lastRenderedPageBreak/>
+        <w:t xml:space="preserve">each </w:t>
+      </w:r>
+      <w:r>
+        <w:t xml:space="preserve">focal </w:t>
+      </w:r>
+      <w:proofErr w:type="gramStart"/>
+      <w:r>
+        <w:t>laws(</w:t>
+      </w:r>
+      <w:proofErr w:type="gramEnd"/>
+      <w:r>
+        <w:t>the same structure is used for both</w:t>
+      </w:r>
+      <w:r>
+        <w:t xml:space="preserve"> transmit and receive focal laws</w:t>
+      </w:r>
+      <w:r>
+        <w:t xml:space="preserve">). In </w:t>
+      </w:r>
+      <w:r>
+        <w:rPr>
+          <w:rStyle w:val="CodeChar"/>
+        </w:rPr>
+        <w:t>/MFMC&lt;m&gt;/COMMON/LAW&lt;k&gt;</w:t>
+      </w:r>
+      <w:r>
+        <w:t xml:space="preserve">, the mandatory </w:t>
+      </w:r>
+      <w:proofErr w:type="spellStart"/>
+      <w:r>
+        <w:t>datafields</w:t>
+      </w:r>
+      <w:proofErr w:type="spellEnd"/>
+      <w:r>
+        <w:t xml:space="preserve"> are </w:t>
+      </w:r>
+      <w:r>
+        <w:rPr>
+          <w:rStyle w:val="CodeChar"/>
+        </w:rPr>
+        <w:t>PROBE</w:t>
+      </w:r>
+      <w:r>
+        <w:t xml:space="preserve"> and </w:t>
+      </w:r>
+      <w:r>
+        <w:rPr>
+          <w:rStyle w:val="CodeChar"/>
+        </w:rPr>
+        <w:t>ELEMENT</w:t>
+      </w:r>
+      <w:r>
+        <w:t xml:space="preserve">. These indicate the </w:t>
+      </w:r>
+      <w:r>
+        <w:t>PECs</w:t>
+      </w:r>
+      <w:r>
+        <w:t xml:space="preserve"> used for the focal law. For FMC/HMC data, only </w:t>
+      </w:r>
+      <w:r>
+        <w:t>one PEC</w:t>
+      </w:r>
+      <w:r>
+        <w:t xml:space="preserve"> is used in transmission and </w:t>
+      </w:r>
+      <w:r>
+        <w:t xml:space="preserve">one PEC in </w:t>
+      </w:r>
+      <w:r>
+        <w:t xml:space="preserve">reception, so these </w:t>
+      </w:r>
+      <w:proofErr w:type="spellStart"/>
+      <w:r>
+        <w:t>datafields</w:t>
+      </w:r>
+      <w:proofErr w:type="spellEnd"/>
+      <w:r>
+        <w:t xml:space="preserve"> contain single values; however, for other acquisition modalities such as PWI, a focal law may specify multiple </w:t>
+      </w:r>
+      <w:r>
+        <w:t>PECs</w:t>
+      </w:r>
+      <w:r>
+        <w:t xml:space="preserve">. The optional </w:t>
+      </w:r>
+      <w:proofErr w:type="spellStart"/>
+      <w:r>
+        <w:t>datafields</w:t>
+      </w:r>
+      <w:proofErr w:type="spellEnd"/>
+      <w:r>
+        <w:t xml:space="preserve">, </w:t>
+      </w:r>
+      <w:r>
+        <w:rPr>
+          <w:rStyle w:val="CodeChar"/>
+        </w:rPr>
+        <w:t>DELAY</w:t>
+      </w:r>
+      <w:r>
+        <w:t xml:space="preserve"> and </w:t>
+      </w:r>
+      <w:r>
+        <w:rPr>
+          <w:rStyle w:val="CodeChar"/>
+        </w:rPr>
+        <w:t>WEIGHTING</w:t>
+      </w:r>
+      <w:r>
+        <w:t xml:space="preserve"> in </w:t>
+      </w:r>
+      <w:r>
+        <w:rPr>
+          <w:rStyle w:val="CodeChar"/>
+        </w:rPr>
+        <w:t>/MFMC&lt;m&gt;/COMMON/LAW&lt;k&gt;</w:t>
+      </w:r>
+      <w:r>
+        <w:t xml:space="preserve">, specify the relative delay (in ultrasonic time) and weighting between the different </w:t>
+      </w:r>
+      <w:r>
+        <w:t xml:space="preserve">PECs </w:t>
+      </w:r>
+      <w:r>
+        <w:t xml:space="preserve">in the focal law. The default values if these </w:t>
+      </w:r>
+      <w:proofErr w:type="spellStart"/>
+      <w:r>
+        <w:t>datafields</w:t>
+      </w:r>
+      <w:proofErr w:type="spellEnd"/>
+      <w:r>
+        <w:t xml:space="preserve"> are not present are zero delay and unity weighting for all </w:t>
+      </w:r>
+      <w:r>
+        <w:t>PECs</w:t>
+      </w:r>
+      <w:r>
+        <w:t>.</w:t>
+      </w:r>
+    </w:p>
+    <w:p>
+      <w:pPr>
+        <w:pStyle w:val="Heading4"/>
+      </w:pPr>
+      <w:proofErr w:type="spellStart"/>
+      <w:r>
+        <w:t>Timebase</w:t>
+      </w:r>
+      <w:proofErr w:type="spellEnd"/>
+      <w:r>
+        <w:t xml:space="preserve"> (</w:t>
+      </w:r>
+      <w:r>
+        <w:rPr>
+          <w:rStyle w:val="CodeChar"/>
+        </w:rPr>
+        <w:t>/MFMC&lt;m&gt;/COMMON/TIME_STEP</w:t>
+      </w:r>
+      <w:r>
+        <w:t xml:space="preserve"> and </w:t>
+      </w:r>
+      <w:bookmarkStart w:id="6" w:name="_Hlk534719922"/>
+      <w:r>
+        <w:rPr>
+          <w:rStyle w:val="CodeChar"/>
+        </w:rPr>
+        <w:t>/MFMC&lt;m&gt;/COMMON/START_TIME</w:t>
+      </w:r>
+      <w:bookmarkEnd w:id="6"/>
+      <w:r>
+        <w:t>)</w:t>
+      </w:r>
+    </w:p>
+    <w:p>
+      <w:r>
+        <w:t xml:space="preserve">All A-scans in all frames in a sequence </w:t>
+      </w:r>
+      <w:r>
+        <w:t>must be</w:t>
+      </w:r>
+      <w:r>
+        <w:t xml:space="preserve"> uniformly sampled on a common ultrasonic time axis. </w:t>
+      </w:r>
+      <w:r>
+        <w:t xml:space="preserve">Ultrasonic time zero on this axis should correspond to the instant when an ultrasonic pulse is emitted from the probe (for FMC/HMC data this is unambiguous, but for focal laws involving delays, the user needs to define exactly what time zero corresponds to). </w:t>
+      </w:r>
+      <w:r>
+        <w:t>Th</w:t>
+      </w:r>
+      <w:r>
+        <w:t>e time</w:t>
+      </w:r>
+      <w:r>
+        <w:t xml:space="preserve"> axis </w:t>
+      </w:r>
+      <w:r>
+        <w:t>parameters are</w:t>
+      </w:r>
+      <w:r>
+        <w:t xml:space="preserve"> specified in </w:t>
+      </w:r>
+      <w:r>
+        <w:rPr>
+          <w:rStyle w:val="CodeChar"/>
+        </w:rPr>
+        <w:t>/MFMC&lt;m&gt;/COMMON/</w:t>
+      </w:r>
+      <w:r>
+        <w:t xml:space="preserve">by the </w:t>
+      </w:r>
+      <w:r>
+        <w:t xml:space="preserve">scalar </w:t>
+      </w:r>
+      <w:r>
+        <w:t>attributes</w:t>
+      </w:r>
+      <w:r>
+        <w:t>:</w:t>
+      </w:r>
+      <w:r>
+        <w:t xml:space="preserve"> </w:t>
+      </w:r>
+    </w:p>
+    <w:p>
+      <w:pPr>
+        <w:pStyle w:val="ListParagraph"/>
+        <w:numPr>
+          <w:ilvl w:val="0"/>
+          <w:numId w:val="22"/>
+        </w:numPr>
+        <w:rPr>
+          <w:rStyle w:val="CodeChar"/>
+          <w:rFonts w:asciiTheme="minorHAnsi" w:hAnsiTheme="minorHAnsi"/>
+          <w:sz w:val="20"/>
+        </w:rPr>
+      </w:pPr>
+      <w:r>
+        <w:rPr>
+          <w:rStyle w:val="CodeChar"/>
+        </w:rPr>
+        <w:t>START_TIME</w:t>
+      </w:r>
+      <w:r>
+        <w:rPr>
+          <w:rStyle w:val="CodeChar"/>
+        </w:rPr>
+        <w:t xml:space="preserve"> </w:t>
+      </w:r>
+      <w:r>
+        <w:t xml:space="preserve">– </w:t>
+      </w:r>
+      <w:r>
+        <w:t>the ultrasonic time of the first point in the A-scan</w:t>
+      </w:r>
+      <w:r>
+        <w:t xml:space="preserve"> (which need not be zero if, for example, the early portion of a signal is not of interest);</w:t>
+      </w:r>
+      <w:r>
+        <w:rPr>
+          <w:rStyle w:val="CodeChar"/>
+        </w:rPr>
+        <w:t xml:space="preserve"> </w:t>
+      </w:r>
+    </w:p>
+    <w:p>
+      <w:pPr>
+        <w:pStyle w:val="ListParagraph"/>
+        <w:numPr>
+          <w:ilvl w:val="0"/>
+          <w:numId w:val="22"/>
+        </w:numPr>
+      </w:pPr>
+      <w:r>
+        <w:rPr>
+          <w:rStyle w:val="CodeChar"/>
+        </w:rPr>
+        <w:t>TIME</w:t>
+      </w:r>
+      <w:r>
+        <w:rPr>
+          <w:rStyle w:val="CodeChar"/>
+        </w:rPr>
+        <w:t xml:space="preserve">_STEP </w:t>
+      </w:r>
+      <w:r>
+        <w:t xml:space="preserve">– </w:t>
+      </w:r>
+      <w:r>
+        <w:t>the time step between adjacent points.</w:t>
+      </w:r>
+    </w:p>
+    <w:p>
+      <w:pPr>
+        <w:pStyle w:val="Heading4"/>
+      </w:pPr>
+      <w:r>
+        <w:t>Ultrasonic Velocities (</w:t>
+      </w:r>
+      <w:r>
+        <w:rPr>
+          <w:rStyle w:val="CodeChar"/>
+        </w:rPr>
+        <w:t>/MFMC&lt;m&gt;/COMMON/{SPECIMEN/</w:t>
+      </w:r>
+      <w:proofErr w:type="gramStart"/>
+      <w:r>
+        <w:rPr>
+          <w:rStyle w:val="CodeChar"/>
+        </w:rPr>
+        <w:t>WEDGE}_</w:t>
+      </w:r>
+      <w:proofErr w:type="gramEnd"/>
+      <w:r>
+        <w:rPr>
+          <w:rStyle w:val="CodeChar"/>
+        </w:rPr>
+        <w:t>VELOCITY</w:t>
+      </w:r>
+      <w:r>
+        <w:t>)</w:t>
+      </w:r>
+    </w:p>
+    <w:p>
+      <w:r>
+        <w:t xml:space="preserve">Ultrasonic velocities in the specimen (and optionally wedge) are specified in </w:t>
+      </w:r>
+      <w:r>
+        <w:rPr>
+          <w:rStyle w:val="CodeChar"/>
+        </w:rPr>
+        <w:t>/MFMC&lt;m&gt;/COMMON/</w:t>
+      </w:r>
+      <w:r>
+        <w:t xml:space="preserve"> by the </w:t>
+      </w:r>
+      <w:r>
+        <w:rPr>
+          <w:rStyle w:val="CodeChar"/>
+        </w:rPr>
+        <w:t>[2]</w:t>
+      </w:r>
+      <w:r>
+        <w:t xml:space="preserve"> </w:t>
+      </w:r>
+      <w:r>
+        <w:t>attributes {SPECIMEN/</w:t>
+      </w:r>
+      <w:proofErr w:type="gramStart"/>
+      <w:r>
+        <w:t>WEDGE}_</w:t>
+      </w:r>
+      <w:proofErr w:type="gramEnd"/>
+      <w:r>
+        <w:t>VELOCITY. The first element is the shear velocity and the second is the longitudinal velocity.</w:t>
+      </w:r>
+    </w:p>
+    <w:p>
+      <w:pPr>
+        <w:pStyle w:val="Heading4"/>
+      </w:pPr>
+      <w:r>
+        <w:t xml:space="preserve">Probe </w:t>
+      </w:r>
+      <w:r>
+        <w:t>Placement</w:t>
+      </w:r>
+      <w:r>
+        <w:t xml:space="preserve"> (</w:t>
+      </w:r>
+      <w:r>
+        <w:rPr>
+          <w:rStyle w:val="CodeChar"/>
+        </w:rPr>
+        <w:t>/MFMC&lt;m&gt;/PROBE_*</w:t>
+      </w:r>
+      <w:r>
+        <w:rPr>
+          <w:rStyle w:val="CodeChar"/>
+        </w:rPr>
+        <w:t xml:space="preserve"> </w:t>
+      </w:r>
+      <w:r>
+        <w:t xml:space="preserve">and </w:t>
+      </w:r>
+      <w:r>
+        <w:rPr>
+          <w:rStyle w:val="CodeChar"/>
+        </w:rPr>
+        <w:t>/MFMC&lt;m&gt;/</w:t>
+      </w:r>
+      <w:r>
+        <w:rPr>
+          <w:rStyle w:val="CodeChar"/>
+        </w:rPr>
+        <w:t>COMMON/</w:t>
+      </w:r>
+      <w:r>
+        <w:rPr>
+          <w:rStyle w:val="CodeChar"/>
+        </w:rPr>
+        <w:t>PROBE_</w:t>
+      </w:r>
+      <w:r>
+        <w:rPr>
+          <w:rStyle w:val="CodeChar"/>
+        </w:rPr>
+        <w:t>INDEX</w:t>
+      </w:r>
+      <w:r>
+        <w:t>)</w:t>
+      </w:r>
+    </w:p>
+    <w:p>
+      <w:r>
+        <w:t xml:space="preserve">Each A-scan in each frame in a sequence corresponds to the same duration of ultrasonic time. This duration is assumed to negligible compared to the timescale associated with mechanical movement of the probe(s), hence the probe(s) is assumed to be at a stationary </w:t>
+      </w:r>
+      <w:r>
+        <w:t xml:space="preserve">placement </w:t>
+      </w:r>
+      <w:r>
+        <w:t xml:space="preserve">for each A-scan. </w:t>
+      </w:r>
+      <w:r>
+        <w:t xml:space="preserve">Commonly, it will be the case that multiple A-scans (e.g. all those in a single frame) are recorded at the same probe placement. For this reason and to avoid unnecessary duplication, only unique probe placements are recorded in </w:t>
+      </w:r>
+      <w:r>
+        <w:rPr>
+          <w:rStyle w:val="CodeChar"/>
+        </w:rPr>
+        <w:t>/MFMC&lt;m&gt;</w:t>
+      </w:r>
+      <w:r>
+        <w:rPr>
+          <w:rStyle w:val="CodeChar"/>
+        </w:rPr>
+        <w:t>/</w:t>
+      </w:r>
+      <w:r>
+        <w:t xml:space="preserve"> with</w:t>
+      </w:r>
+      <w:r>
+        <w:rPr>
+          <w:rStyle w:val="CodeChar"/>
+        </w:rPr>
+        <w:t xml:space="preserve"> </w:t>
+      </w:r>
+      <w:r>
+        <w:t xml:space="preserve">the expanding </w:t>
+      </w:r>
+      <w:r>
+        <w:rPr>
+          <w:rStyle w:val="CodeChar"/>
+        </w:rPr>
+        <w:t>[</w:t>
+      </w:r>
+      <w:proofErr w:type="gramStart"/>
+      <w:r>
+        <w:rPr>
+          <w:rStyle w:val="CodeChar"/>
+        </w:rPr>
+        <w:t>3,N</w:t>
+      </w:r>
+      <w:proofErr w:type="gramEnd"/>
+      <w:r>
+        <w:rPr>
+          <w:rStyle w:val="CodeChar"/>
+        </w:rPr>
+        <w:t>_Q&lt;m&gt;,N_B&lt;m&gt;]</w:t>
+      </w:r>
+      <w:r>
+        <w:t xml:space="preserve"> </w:t>
+      </w:r>
+      <w:proofErr w:type="spellStart"/>
+      <w:r>
+        <w:t>datafields</w:t>
+      </w:r>
+      <w:proofErr w:type="spellEnd"/>
+      <w:r>
+        <w:t xml:space="preserve"> </w:t>
+      </w:r>
+      <w:r>
+        <w:rPr>
+          <w:rStyle w:val="CodeChar"/>
+        </w:rPr>
+        <w:t>PROBE_</w:t>
+      </w:r>
+      <w:r>
+        <w:rPr>
+          <w:rStyle w:val="CodeChar"/>
+        </w:rPr>
+        <w:t>POSITION</w:t>
+      </w:r>
+      <w:r>
+        <w:t xml:space="preserve"> </w:t>
+      </w:r>
+      <w:r>
+        <w:t>and</w:t>
+      </w:r>
+      <w:r>
+        <w:t xml:space="preserve"> </w:t>
+      </w:r>
+      <w:r>
+        <w:rPr>
+          <w:rStyle w:val="CodeChar"/>
+        </w:rPr>
+        <w:t>PROBE_</w:t>
+      </w:r>
+      <w:r>
+        <w:rPr>
+          <w:rStyle w:val="CodeChar"/>
+        </w:rPr>
+        <w:t>{X/Y}_DIRECTION</w:t>
+      </w:r>
+      <w:r>
+        <w:t>.</w:t>
+      </w:r>
+      <w:r>
+        <w:t xml:space="preserve"> </w:t>
+      </w:r>
+      <w:r>
+        <w:t>Each A-scan in each frame is cross-referenced into the probe</w:t>
+      </w:r>
+      <w:r>
+        <w:t>-</w:t>
+      </w:r>
+      <w:r>
+        <w:t xml:space="preserve">placement </w:t>
+      </w:r>
+      <w:proofErr w:type="spellStart"/>
+      <w:r>
+        <w:t>datafields</w:t>
+      </w:r>
+      <w:proofErr w:type="spellEnd"/>
+      <w:r>
+        <w:t xml:space="preserve"> through </w:t>
+      </w:r>
+      <w:r>
+        <w:rPr>
+          <w:rStyle w:val="CodeChar"/>
+        </w:rPr>
+        <w:t>/MFMC&lt;m&gt;/</w:t>
+      </w:r>
+      <w:r>
+        <w:rPr>
+          <w:rStyle w:val="CodeChar"/>
+        </w:rPr>
+        <w:t>PROBE_PLACEMENT_INDEX</w:t>
+      </w:r>
+      <w:r>
+        <w:t>.</w:t>
+      </w:r>
+    </w:p>
+    <w:p>
+      <w:r>
+        <w:t xml:space="preserve">For all three probe-placement </w:t>
+      </w:r>
+      <w:proofErr w:type="spellStart"/>
+      <w:r>
+        <w:t>datafields</w:t>
+      </w:r>
+      <w:proofErr w:type="spellEnd"/>
+      <w:r>
+        <w:t xml:space="preserve"> the dimensions have the following interpretation. </w:t>
+      </w:r>
+      <w:r>
+        <w:t>The first dimension</w:t>
+      </w:r>
+      <w:r>
+        <w:t xml:space="preserve">, </w:t>
+      </w:r>
+      <w:r>
+        <w:rPr>
+          <w:rStyle w:val="CodeChar"/>
+        </w:rPr>
+        <w:t>[3]</w:t>
+      </w:r>
+      <w:r>
+        <w:t>,</w:t>
+      </w:r>
+      <w:r>
+        <w:t xml:space="preserve"> refers to vector components in the GCS, </w:t>
+      </w:r>
+      <m:oMath>
+        <m:sSup>
+          <m:sSupPr>
+            <m:ctrlPr>
+              <w:rPr>
+                <w:rFonts w:ascii="Cambria Math" w:hAnsi="Cambria Math"/>
+                <w:i/>
+              </w:rPr>
+            </m:ctrlPr>
+          </m:sSupPr>
+          <m:e>
+            <m:d>
+              <m:dPr>
+                <m:begChr m:val="{"/>
+                <m:endChr m:val="}"/>
+                <m:ctrlPr>
+                  <w:rPr>
+                    <w:rFonts w:ascii="Cambria Math" w:hAnsi="Cambria Math"/>
+                    <w:i/>
+                  </w:rPr>
+                </m:ctrlPr>
+              </m:dPr>
+              <m:e>
+                <m:r>
+                  <w:rPr>
+                    <w:rFonts w:ascii="Cambria Math" w:hAnsi="Cambria Math"/>
+                  </w:rPr>
+                  <m:t>X,Y,Z</m:t>
+                </m:r>
+              </m:e>
+            </m:d>
+          </m:e>
+          <m:sup>
+            <m:r>
+              <w:rPr>
+                <w:rFonts w:ascii="Cambria Math" w:hAnsi="Cambria Math"/>
+              </w:rPr>
+              <m:t>T</m:t>
+            </m:r>
+          </m:sup>
+        </m:sSup>
+      </m:oMath>
+      <w:r>
+        <w:t xml:space="preserve"> and the third</w:t>
+      </w:r>
+      <w:r>
+        <w:t>,</w:t>
+      </w:r>
+      <w:r>
+        <w:t xml:space="preserve"> expandable dimension</w:t>
+      </w:r>
+      <w:r>
+        <w:t xml:space="preserve">, </w:t>
+      </w:r>
+      <w:r>
+        <w:rPr>
+          <w:rStyle w:val="CodeChar"/>
+        </w:rPr>
+        <w:t>[N</w:t>
+      </w:r>
+      <w:r>
+        <w:rPr>
+          <w:rStyle w:val="CodeChar"/>
+        </w:rPr>
+        <w:t>_B&lt;m&gt;</w:t>
+      </w:r>
+      <w:r>
+        <w:rPr>
+          <w:rStyle w:val="CodeChar"/>
+        </w:rPr>
+        <w:t>]</w:t>
+      </w:r>
+      <w:r>
+        <w:t>,</w:t>
+      </w:r>
+      <w:r>
+        <w:t xml:space="preserve"> is the probe placement index. The second dimension</w:t>
+      </w:r>
+      <w:r>
+        <w:t xml:space="preserve">, </w:t>
+      </w:r>
+      <w:r>
+        <w:rPr>
+          <w:rStyle w:val="CodeChar"/>
+        </w:rPr>
+        <w:t>[</w:t>
+      </w:r>
+      <w:r>
+        <w:rPr>
+          <w:rStyle w:val="CodeChar"/>
+        </w:rPr>
+        <w:t>N_</w:t>
+      </w:r>
+      <w:r>
+        <w:rPr>
+          <w:rStyle w:val="CodeChar"/>
+        </w:rPr>
+        <w:t>Q</w:t>
+      </w:r>
+      <w:r>
+        <w:rPr>
+          <w:rStyle w:val="CodeChar"/>
+        </w:rPr>
+        <w:t>&lt;m&gt;</w:t>
+      </w:r>
+      <w:r>
+        <w:rPr>
+          <w:rStyle w:val="CodeChar"/>
+        </w:rPr>
+        <w:t>]</w:t>
+      </w:r>
+      <w:r>
+        <w:t xml:space="preserve">, is necessary because </w:t>
+      </w:r>
+      <w:r>
+        <w:t>m</w:t>
+      </w:r>
+      <w:r>
+        <w:t xml:space="preserve">ultiple probes </w:t>
+      </w:r>
+      <w:r>
+        <w:t xml:space="preserve">with independent placements </w:t>
+      </w:r>
+      <w:r>
+        <w:t xml:space="preserve">may be involved in a sequence (e.g. in a tandem configuration where one </w:t>
+      </w:r>
+      <w:r>
+        <w:t xml:space="preserve">probe </w:t>
+      </w:r>
+      <w:r>
+        <w:t>acts as a transmitter and one as a receiver)</w:t>
+      </w:r>
+      <w:r>
+        <w:t>.</w:t>
+      </w:r>
+      <w:r>
+        <w:t xml:space="preserve"> </w:t>
+      </w:r>
+      <w:r>
+        <w:t>The size of this dimension</w:t>
+      </w:r>
+      <w:r>
+        <w:t xml:space="preserve"> </w:t>
+      </w:r>
+      <w:r>
+        <w:t xml:space="preserve">is equal to the number of different probes used in the sequence and will often by unity. Indices in this dimension are </w:t>
+      </w:r>
+      <w:r>
+        <w:t xml:space="preserve">cross referenced to the probe indices </w:t>
+      </w:r>
+      <w:r>
+        <w:rPr>
+          <w:rStyle w:val="CodeChar"/>
+        </w:rPr>
+        <w:t>p</w:t>
+      </w:r>
+      <w:r>
+        <w:t xml:space="preserve"> in </w:t>
+      </w:r>
+      <w:r>
+        <w:rPr>
+          <w:rStyle w:val="CodeChar"/>
+        </w:rPr>
+        <w:t>/PROBE&lt;p&gt;</w:t>
+      </w:r>
+      <w:r>
+        <w:t xml:space="preserve"> </w:t>
+      </w:r>
+      <w:r>
+        <w:t xml:space="preserve">through </w:t>
+      </w:r>
+      <w:r>
+        <w:rPr>
+          <w:rStyle w:val="CodeChar"/>
+        </w:rPr>
+        <w:t>/MFMC&lt;m&gt;/</w:t>
+      </w:r>
+      <w:r>
+        <w:rPr>
+          <w:rStyle w:val="CodeChar"/>
+        </w:rPr>
+        <w:t>COMMON/</w:t>
+      </w:r>
+      <w:r>
+        <w:rPr>
+          <w:rStyle w:val="CodeChar"/>
+        </w:rPr>
+        <w:t>PROBE_</w:t>
+      </w:r>
+      <w:r>
+        <w:rPr>
+          <w:rStyle w:val="CodeChar"/>
+        </w:rPr>
+        <w:t>INDEX</w:t>
+      </w:r>
+      <w:r>
+        <w:t>.</w:t>
+      </w:r>
+    </w:p>
+    <w:p>
+      <w:r>
+        <w:t xml:space="preserve">The </w:t>
+      </w:r>
+      <w:proofErr w:type="spellStart"/>
+      <w:r>
+        <w:t>datafield</w:t>
+      </w:r>
+      <w:proofErr w:type="spellEnd"/>
+      <w:r>
+        <w:t xml:space="preserve">, </w:t>
+      </w:r>
+      <w:r>
+        <w:rPr>
+          <w:rStyle w:val="CodeChar"/>
+        </w:rPr>
+        <w:t>PROBE_</w:t>
+      </w:r>
+      <w:r>
+        <w:rPr>
+          <w:rStyle w:val="CodeChar"/>
+        </w:rPr>
+        <w:t>POSITION</w:t>
+      </w:r>
+      <w:r>
+        <w:t xml:space="preserve">, </w:t>
+      </w:r>
+      <w:r>
+        <w:t xml:space="preserve">provides the position vector, </w:t>
+      </w:r>
+      <m:oMath>
+        <m:r>
+          <m:rPr>
+            <m:sty m:val="b"/>
+          </m:rPr>
+          <w:rPr>
+            <w:rFonts w:ascii="Cambria Math" w:hAnsi="Cambria Math"/>
+          </w:rPr>
+          <m:t>P</m:t>
+        </m:r>
+      </m:oMath>
+      <w:r>
+        <w:t xml:space="preserve">, of the </w:t>
+      </w:r>
+      <w:r>
+        <w:t xml:space="preserve">origin of </w:t>
+      </w:r>
+      <w:r>
+        <w:t>each</w:t>
+      </w:r>
+      <w:r>
+        <w:t xml:space="preserve"> PCS in the GCS</w:t>
+      </w:r>
+      <w:r>
+        <w:t xml:space="preserve"> for each probe placement index</w:t>
+      </w:r>
+      <w:r>
+        <w:t>. The vectors</w:t>
+      </w:r>
+      <w:r>
+        <w:t xml:space="preserve">, </w:t>
+      </w:r>
+      <m:oMath>
+        <m:sSub>
+          <m:sSubPr>
+            <m:ctrlPr>
+              <w:rPr>
+                <w:rFonts w:ascii="Cambria Math" w:hAnsi="Cambria Math"/>
+                <w:b/>
+              </w:rPr>
+            </m:ctrlPr>
+          </m:sSubPr>
+          <m:e>
+            <m:r>
+              <m:rPr>
+                <m:sty m:val="b"/>
+              </m:rPr>
+              <w:rPr>
+                <w:rFonts w:ascii="Cambria Math" w:hAnsi="Cambria Math"/>
+              </w:rPr>
+              <m:t>P</m:t>
+            </m:r>
+          </m:e>
+          <m:sub>
+            <m:r>
+              <m:rPr>
+                <m:sty m:val="b"/>
+              </m:rPr>
+              <w:rPr>
+                <w:rFonts w:ascii="Cambria Math" w:hAnsi="Cambria Math"/>
+              </w:rPr>
+              <m:t>x</m:t>
+            </m:r>
+          </m:sub>
+        </m:sSub>
+      </m:oMath>
+      <w:r>
+        <w:t xml:space="preserve"> and </w:t>
+      </w:r>
+      <m:oMath>
+        <m:sSub>
+          <m:sSubPr>
+            <m:ctrlPr>
+              <w:rPr>
+                <w:rFonts w:ascii="Cambria Math" w:hAnsi="Cambria Math"/>
+                <w:b/>
+              </w:rPr>
+            </m:ctrlPr>
+          </m:sSubPr>
+          <m:e>
+            <m:r>
+              <m:rPr>
+                <m:sty m:val="b"/>
+              </m:rPr>
+              <w:rPr>
+                <w:rFonts w:ascii="Cambria Math" w:hAnsi="Cambria Math"/>
+              </w:rPr>
+              <m:t>P</m:t>
+            </m:r>
+          </m:e>
+          <m:sub>
+            <m:r>
+              <m:rPr>
+                <m:sty m:val="b"/>
+              </m:rPr>
+              <w:rPr>
+                <w:rFonts w:ascii="Cambria Math" w:hAnsi="Cambria Math"/>
+              </w:rPr>
+              <m:t>y</m:t>
+            </m:r>
+          </m:sub>
+        </m:sSub>
+      </m:oMath>
+      <w:r>
+        <w:t>,</w:t>
+      </w:r>
+      <w:r>
+        <w:t xml:space="preserve"> in</w:t>
+      </w:r>
+      <w:r>
+        <w:t xml:space="preserve"> </w:t>
+      </w:r>
+      <w:r>
+        <w:rPr>
+          <w:rStyle w:val="CodeChar"/>
+        </w:rPr>
+        <w:t>PROBE_</w:t>
+      </w:r>
+      <w:r>
+        <w:rPr>
+          <w:rStyle w:val="CodeChar"/>
+        </w:rPr>
+        <w:t>{X/</w:t>
+      </w:r>
+      <w:proofErr w:type="gramStart"/>
+      <w:r>
+        <w:rPr>
+          <w:rStyle w:val="CodeChar"/>
+        </w:rPr>
+        <w:t>Y}_</w:t>
+      </w:r>
+      <w:proofErr w:type="gramEnd"/>
+      <w:r>
+        <w:rPr>
+          <w:rStyle w:val="CodeChar"/>
+        </w:rPr>
+        <w:t>DIRECTION</w:t>
+      </w:r>
+      <w:r>
+        <w:t xml:space="preserve"> specify the directions of the x- and y-axes of the PCS in the GCS. These should be orthogonal but if they are not, </w:t>
+      </w:r>
+      <m:oMath>
+        <m:sSub>
+          <m:sSubPr>
+            <m:ctrlPr>
+              <w:rPr>
+                <w:rFonts w:ascii="Cambria Math" w:hAnsi="Cambria Math"/>
+                <w:b/>
+              </w:rPr>
+            </m:ctrlPr>
+          </m:sSubPr>
+          <m:e>
+            <m:r>
+              <m:rPr>
+                <m:sty m:val="b"/>
+              </m:rPr>
+              <w:rPr>
+                <w:rFonts w:ascii="Cambria Math" w:hAnsi="Cambria Math"/>
+              </w:rPr>
+              <m:t>P</m:t>
+            </m:r>
+          </m:e>
+          <m:sub>
+            <m:r>
+              <m:rPr>
+                <m:sty m:val="b"/>
+              </m:rPr>
+              <w:rPr>
+                <w:rFonts w:ascii="Cambria Math" w:hAnsi="Cambria Math"/>
+              </w:rPr>
+              <m:t>x</m:t>
+            </m:r>
+          </m:sub>
+        </m:sSub>
+      </m:oMath>
+      <w:r>
+        <w:rPr>
+          <w:b/>
+        </w:rPr>
+        <w:t xml:space="preserve"> </w:t>
+      </w:r>
+      <w:r>
+        <w:t xml:space="preserve">has priority and defines the x-axis direction of the PCS, while the component of </w:t>
+      </w:r>
+      <m:oMath>
+        <m:sSub>
+          <m:sSubPr>
+            <m:ctrlPr>
+              <w:rPr>
+                <w:rFonts w:ascii="Cambria Math" w:hAnsi="Cambria Math"/>
+                <w:b/>
+              </w:rPr>
+            </m:ctrlPr>
+          </m:sSubPr>
+          <m:e>
+            <m:r>
+              <m:rPr>
+                <m:sty m:val="b"/>
+              </m:rPr>
+              <w:rPr>
+                <w:rFonts w:ascii="Cambria Math" w:hAnsi="Cambria Math"/>
+              </w:rPr>
+              <m:t>P</m:t>
+            </m:r>
+          </m:e>
+          <m:sub>
+            <m:r>
+              <m:rPr>
+                <m:sty m:val="b"/>
+              </m:rPr>
+              <w:rPr>
+                <w:rFonts w:ascii="Cambria Math" w:hAnsi="Cambria Math"/>
+              </w:rPr>
+              <m:t>y</m:t>
+            </m:r>
+          </m:sub>
+        </m:sSub>
+      </m:oMath>
+      <w:r>
+        <w:rPr>
+          <w:b/>
+        </w:rPr>
+        <w:t xml:space="preserve"> </w:t>
+      </w:r>
+      <w:r>
+        <w:t xml:space="preserve">that is orthogonal to </w:t>
+      </w:r>
+      <m:oMath>
+        <m:sSub>
+          <m:sSubPr>
+            <m:ctrlPr>
+              <w:rPr>
+                <w:rFonts w:ascii="Cambria Math" w:hAnsi="Cambria Math"/>
+                <w:b/>
+              </w:rPr>
+            </m:ctrlPr>
+          </m:sSubPr>
+          <m:e>
+            <m:r>
+              <m:rPr>
+                <m:sty m:val="b"/>
+              </m:rPr>
+              <w:rPr>
+                <w:rFonts w:ascii="Cambria Math" w:hAnsi="Cambria Math"/>
+              </w:rPr>
+              <m:t>P</m:t>
+            </m:r>
+          </m:e>
+          <m:sub>
+            <m:r>
+              <m:rPr>
+                <m:sty m:val="b"/>
+              </m:rPr>
+              <w:rPr>
+                <w:rFonts w:ascii="Cambria Math" w:hAnsi="Cambria Math"/>
+              </w:rPr>
+              <m:t>x</m:t>
+            </m:r>
+          </m:sub>
+        </m:sSub>
+      </m:oMath>
+      <w:r>
+        <w:t xml:space="preserve"> defines the y-axis direction of the PCS.</w:t>
+      </w:r>
+      <w:r>
+        <w:t xml:space="preserve"> </w:t>
+      </w:r>
+      <w:r>
+        <w:t>Note that t</w:t>
+      </w:r>
+      <w:r>
+        <w:t>he</w:t>
+      </w:r>
+      <w:r>
+        <w:t xml:space="preserve"> probe placement </w:t>
+      </w:r>
+      <w:proofErr w:type="spellStart"/>
+      <w:r>
+        <w:t>datafields</w:t>
+      </w:r>
+      <w:proofErr w:type="spellEnd"/>
+      <w:r>
+        <w:t xml:space="preserve"> work in a similar way to the </w:t>
+      </w:r>
+      <w:r>
+        <w:rPr>
+          <w:rStyle w:val="CodeChar"/>
+        </w:rPr>
+        <w:t>ELEMENT_POSITION</w:t>
+      </w:r>
+      <w:r>
+        <w:t xml:space="preserve"> and </w:t>
+      </w:r>
+      <w:r>
+        <w:rPr>
+          <w:rStyle w:val="CodeChar"/>
+        </w:rPr>
+        <w:t>ELEMENT_{MAJOR/MINOR}</w:t>
+      </w:r>
+      <w:r>
+        <w:t xml:space="preserve"> </w:t>
+      </w:r>
+      <w:proofErr w:type="spellStart"/>
+      <w:r>
+        <w:t>datafields</w:t>
+      </w:r>
+      <w:proofErr w:type="spellEnd"/>
+      <w:r>
+        <w:t xml:space="preserve"> in </w:t>
+      </w:r>
+      <w:r>
+        <w:rPr>
+          <w:rStyle w:val="CodeChar"/>
+        </w:rPr>
+        <w:t>/PROBE&lt;p&gt;/</w:t>
+      </w:r>
+      <w:r>
+        <w:t xml:space="preserve">, except that (a) they use the GCS rather than a PCS and (b) the magnitude of </w:t>
+      </w:r>
+      <w:r>
+        <w:rPr>
+          <w:rStyle w:val="CodeChar"/>
+        </w:rPr>
+        <w:t>PROBE_</w:t>
+      </w:r>
+      <w:r>
+        <w:rPr>
+          <w:rStyle w:val="CodeChar"/>
+        </w:rPr>
+        <w:t>{X/Y}_DIRECTION</w:t>
+      </w:r>
+      <w:r>
+        <w:t xml:space="preserve"> vectors does not have any physical meaning</w:t>
+      </w:r>
+      <w:r>
+        <w:t xml:space="preserve"> in contrast to the </w:t>
+      </w:r>
+      <w:r>
+        <w:rPr>
+          <w:rStyle w:val="CodeChar"/>
+        </w:rPr>
+        <w:t>ELEMENT_{MAJOR/MINOR}</w:t>
+      </w:r>
+      <w:r>
+        <w:rPr>
+          <w:rStyle w:val="CodeChar"/>
+        </w:rPr>
+        <w:t xml:space="preserve"> </w:t>
+      </w:r>
+      <w:r>
+        <w:t>vectors</w:t>
+      </w:r>
+      <w:r>
+        <w:t>.</w:t>
+      </w:r>
+    </w:p>
+    <w:p>
+      <w:pPr>
+        <w:pStyle w:val="Figure"/>
+      </w:pPr>
+      <w:r>
+        <w:t>*probe placement</w:t>
+      </w:r>
+    </w:p>
+    <w:p>
+      <w:pPr>
+        <w:pStyle w:val="FigureCaption"/>
+      </w:pPr>
+      <w:r>
+        <w:t xml:space="preserve"> </w:t>
+      </w:r>
+      <w:r>
+        <w:rPr>
+          <w:sz w:val="18"/>
+        </w:rPr>
+        <w:t>Fig. </w:t>
+      </w:r>
+      <w:r>
+        <w:rPr>
+          <w:sz w:val="18"/>
+        </w:rPr>
+        <w:fldChar w:fldCharType="begin"/>
+      </w:r>
+      <w:r>
+        <w:rPr>
+          <w:sz w:val="18"/>
+        </w:rPr>
+        <w:instrText xml:space="preserve"> SEQ FigNo \* MERGEFORMAT </w:instrText>
+      </w:r>
+      <w:r>
+        <w:rPr>
+          <w:sz w:val="18"/>
+        </w:rPr>
+        <w:fldChar w:fldCharType="separate"/>
+      </w:r>
+      <w:r>
+        <w:rPr>
+          <w:noProof/>
+          <w:sz w:val="18"/>
+        </w:rPr>
+        <w:t>3</w:t>
+      </w:r>
+      <w:r>
+        <w:rPr>
+          <w:sz w:val="18"/>
+        </w:rPr>
+        <w:fldChar w:fldCharType="end"/>
+      </w:r>
+      <w:r>
+        <w:rPr>
+          <w:sz w:val="18"/>
+        </w:rPr>
+        <w:tab/>
+      </w:r>
+      <w:r>
+        <w:t>Probe</w:t>
+      </w:r>
+      <w:r>
+        <w:t xml:space="preserve"> </w:t>
+      </w:r>
+      <w:r>
+        <w:t>placement.</w:t>
+      </w:r>
+    </w:p>
+    <w:p>
+      <w:pPr>
+        <w:pStyle w:val="Heading4"/>
+      </w:pPr>
+      <w:r>
+        <w:t xml:space="preserve">Other MFMC Sequence </w:t>
+      </w:r>
+      <w:proofErr w:type="spellStart"/>
+      <w:r>
+        <w:t>Datafields</w:t>
+      </w:r>
+      <w:proofErr w:type="spellEnd"/>
+    </w:p>
+    <w:p>
+      <w:r>
+        <w:t>*</w:t>
+      </w:r>
+      <w:proofErr w:type="spellStart"/>
+      <w:r>
+        <w:t>todo</w:t>
+      </w:r>
+      <w:proofErr w:type="spellEnd"/>
+      <w:r>
+        <w:t xml:space="preserve"> for list below</w:t>
+      </w:r>
+    </w:p>
+    <w:p>
+      <w:r>
+        <w:t>/MFMC&lt;m&gt;/COMMON/TAG</w:t>
+      </w:r>
+    </w:p>
+    <w:p>
+      <w:r>
+        <w:t>/MFMC&lt;m&gt;/COMMON/DAC_CURVE</w:t>
+      </w:r>
+    </w:p>
+    <w:p>
+      <w:r>
+        <w:t>/MFMC&lt;m&gt;/COMMON/RECEIVER_AMPLIFIER_GAIN</w:t>
+      </w:r>
+    </w:p>
+    <w:p>
+      <w:r>
+        <w:lastRenderedPageBreak/>
+        <w:t>/MFMC&lt;m&gt;/COMMON/FILTER_TYPE</w:t>
+      </w:r>
+    </w:p>
+    <w:p>
+      <w:r>
+        <w:t>/MFMC&lt;m&gt;/COMMON/FILTER_PARAMETERS</w:t>
+      </w:r>
+    </w:p>
+    <w:p>
+      <w:r>
+        <w:t>/MFMC&lt;m&gt;/COMMON/FILTER_DESCRIPTION</w:t>
+      </w:r>
+    </w:p>
+    <w:p>
+      <w:r>
+        <w:t>/MFMC&lt;m&gt;/COMMON/OPERATOR</w:t>
+      </w:r>
+    </w:p>
+    <w:p>
+      <w:r>
+        <w:t>/MFMC&lt;m&gt;/COMMON/DATE_AND_TIME</w:t>
+      </w:r>
+    </w:p>
+    <w:p>
+      <w:pPr>
+        <w:pStyle w:val="Heading2"/>
+      </w:pPr>
+      <w:r>
+        <w:t>Example Use Cases</w:t>
+      </w:r>
+    </w:p>
+    <w:p>
+      <w:pPr>
+        <w:pStyle w:val="Heading3"/>
+      </w:pPr>
+      <w:r>
+        <w:t>Single FMC frame with 1D linear array probe</w:t>
+      </w:r>
+    </w:p>
+    <w:p>
+      <w:r>
+        <w:t>In this example, the MFMC file contains the minimum information to record a single frame of FMC data acquired from a single linear array probe containing only 3 elements.</w:t>
+      </w:r>
+    </w:p>
+    <w:p>
+      <w:pPr>
+        <w:pStyle w:val="Heading3"/>
+      </w:pPr>
+      <w:r>
+        <w:t>Multiple FMC frames from 1D linear array probe</w:t>
+      </w:r>
+    </w:p>
+    <w:p>
+      <w:r>
+        <w:t>The set-up in this case is identical to that in the previous example and effectively this shows how multiple frames are added to a sequence.</w:t>
+      </w:r>
+    </w:p>
+    <w:p>
+      <w:pPr>
+        <w:pStyle w:val="Heading3"/>
+      </w:pPr>
+      <w:r>
+        <w:t>PWI frame</w:t>
+      </w:r>
+    </w:p>
+    <w:p>
+      <w:pPr>
+        <w:pStyle w:val="Heading3"/>
+      </w:pPr>
+      <w:r>
+        <w:t>*that roof probe device</w:t>
+      </w:r>
+    </w:p>
+    <w:p>
+      <w:pPr>
+        <w:pStyle w:val="Heading3"/>
+      </w:pPr>
+      <w:r>
+        <w:t>*pair of tandem probes with independent positions</w:t>
+      </w:r>
+    </w:p>
+    <w:p>
+      <w:r>
+        <w:t xml:space="preserve">*need </w:t>
+      </w:r>
+      <w:r>
+        <w:t xml:space="preserve">function in </w:t>
+      </w:r>
+      <w:proofErr w:type="spellStart"/>
+      <w:r>
+        <w:t>Matlab</w:t>
+      </w:r>
+      <w:proofErr w:type="spellEnd"/>
+      <w:r>
+        <w:t xml:space="preserve"> for</w:t>
+      </w:r>
+      <w:r>
+        <w:t xml:space="preserve"> dumping actual file contents and displaying</w:t>
+      </w:r>
+      <w:r>
+        <w:t>. *also write script for running these standard test cases and outputting results</w:t>
+      </w:r>
+      <w:bookmarkStart w:id="7" w:name="_GoBack"/>
+      <w:bookmarkEnd w:id="7"/>
+    </w:p>
+    <w:p>
+      <w:pPr>
+        <w:tabs>
+          <w:tab w:val="clear" w:pos="720"/>
+          <w:tab w:val="clear" w:pos="4680"/>
+          <w:tab w:val="clear" w:pos="9360"/>
+        </w:tabs>
+        <w:spacing w:before="0" w:after="0"/>
+        <w:jc w:val="left"/>
+        <w:rPr>
+          <w:b/>
+          <w:kern w:val="28"/>
+          <w:sz w:val="32"/>
+        </w:rPr>
+      </w:pPr>
+      <w:r>
+        <w:br w:type="page"/>
+      </w:r>
+    </w:p>
+    <w:p>
+      <w:pPr>
         <w:pStyle w:val="Heading1"/>
       </w:pPr>
       <w:r>
+        <w:lastRenderedPageBreak/>
         <w:t>Appendix – Revision History</w:t>
       </w:r>
     </w:p>
@@ -8311,7 +10968,7 @@
       <w:rPr>
         <w:noProof/>
       </w:rPr>
-      <w:t>19/12/2018</w:t>
+      <w:t>08/01/2019</w:t>
     </w:r>
     <w:r>
       <w:rPr>
@@ -9602,9 +12259,9 @@
     </w:lvl>
   </w:abstractNum>
   <w:abstractNum w:abstractNumId="11" w15:restartNumberingAfterBreak="0">
-    <w:nsid w:val="628F58D9"/>
+    <w:nsid w:val="60545454"/>
     <w:multiLevelType w:val="hybridMultilevel"/>
-    <w:tmpl w:val="A4C0068E"/>
+    <w:tmpl w:val="A8704028"/>
     <w:lvl w:ilvl="0" w:tplc="08090001">
       <w:start w:val="1"/>
       <w:numFmt w:val="bullet"/>
@@ -9715,9 +12372,9 @@
     </w:lvl>
   </w:abstractNum>
   <w:abstractNum w:abstractNumId="12" w15:restartNumberingAfterBreak="0">
-    <w:nsid w:val="67CC45B1"/>
+    <w:nsid w:val="628F58D9"/>
     <w:multiLevelType w:val="hybridMultilevel"/>
-    <w:tmpl w:val="98522AFC"/>
+    <w:tmpl w:val="A4C0068E"/>
     <w:lvl w:ilvl="0" w:tplc="08090001">
       <w:start w:val="1"/>
       <w:numFmt w:val="bullet"/>
@@ -9828,6 +12485,119 @@
     </w:lvl>
   </w:abstractNum>
   <w:abstractNum w:abstractNumId="13" w15:restartNumberingAfterBreak="0">
+    <w:nsid w:val="67CC45B1"/>
+    <w:multiLevelType w:val="hybridMultilevel"/>
+    <w:tmpl w:val="98522AFC"/>
+    <w:lvl w:ilvl="0" w:tplc="08090001">
+      <w:start w:val="1"/>
+      <w:numFmt w:val="bullet"/>
+      <w:lvlText w:val=""/>
+      <w:lvlJc w:val="left"/>
+      <w:pPr>
+        <w:ind w:left="720" w:hanging="360"/>
+      </w:pPr>
+      <w:rPr>
+        <w:rFonts w:ascii="Symbol" w:hAnsi="Symbol" w:hint="default"/>
+      </w:rPr>
+    </w:lvl>
+    <w:lvl w:ilvl="1" w:tplc="08090003" w:tentative="1">
+      <w:start w:val="1"/>
+      <w:numFmt w:val="bullet"/>
+      <w:lvlText w:val="o"/>
+      <w:lvlJc w:val="left"/>
+      <w:pPr>
+        <w:ind w:left="1440" w:hanging="360"/>
+      </w:pPr>
+      <w:rPr>
+        <w:rFonts w:ascii="Courier New" w:hAnsi="Courier New" w:cs="Courier New" w:hint="default"/>
+      </w:rPr>
+    </w:lvl>
+    <w:lvl w:ilvl="2" w:tplc="08090005" w:tentative="1">
+      <w:start w:val="1"/>
+      <w:numFmt w:val="bullet"/>
+      <w:lvlText w:val=""/>
+      <w:lvlJc w:val="left"/>
+      <w:pPr>
+        <w:ind w:left="2160" w:hanging="360"/>
+      </w:pPr>
+      <w:rPr>
+        <w:rFonts w:ascii="Wingdings" w:hAnsi="Wingdings" w:hint="default"/>
+      </w:rPr>
+    </w:lvl>
+    <w:lvl w:ilvl="3" w:tplc="08090001" w:tentative="1">
+      <w:start w:val="1"/>
+      <w:numFmt w:val="bullet"/>
+      <w:lvlText w:val=""/>
+      <w:lvlJc w:val="left"/>
+      <w:pPr>
+        <w:ind w:left="2880" w:hanging="360"/>
+      </w:pPr>
+      <w:rPr>
+        <w:rFonts w:ascii="Symbol" w:hAnsi="Symbol" w:hint="default"/>
+      </w:rPr>
+    </w:lvl>
+    <w:lvl w:ilvl="4" w:tplc="08090003" w:tentative="1">
+      <w:start w:val="1"/>
+      <w:numFmt w:val="bullet"/>
+      <w:lvlText w:val="o"/>
+      <w:lvlJc w:val="left"/>
+      <w:pPr>
+        <w:ind w:left="3600" w:hanging="360"/>
+      </w:pPr>
+      <w:rPr>
+        <w:rFonts w:ascii="Courier New" w:hAnsi="Courier New" w:cs="Courier New" w:hint="default"/>
+      </w:rPr>
+    </w:lvl>
+    <w:lvl w:ilvl="5" w:tplc="08090005" w:tentative="1">
+      <w:start w:val="1"/>
+      <w:numFmt w:val="bullet"/>
+      <w:lvlText w:val=""/>
+      <w:lvlJc w:val="left"/>
+      <w:pPr>
+        <w:ind w:left="4320" w:hanging="360"/>
+      </w:pPr>
+      <w:rPr>
+        <w:rFonts w:ascii="Wingdings" w:hAnsi="Wingdings" w:hint="default"/>
+      </w:rPr>
+    </w:lvl>
+    <w:lvl w:ilvl="6" w:tplc="08090001" w:tentative="1">
+      <w:start w:val="1"/>
+      <w:numFmt w:val="bullet"/>
+      <w:lvlText w:val=""/>
+      <w:lvlJc w:val="left"/>
+      <w:pPr>
+        <w:ind w:left="5040" w:hanging="360"/>
+      </w:pPr>
+      <w:rPr>
+        <w:rFonts w:ascii="Symbol" w:hAnsi="Symbol" w:hint="default"/>
+      </w:rPr>
+    </w:lvl>
+    <w:lvl w:ilvl="7" w:tplc="08090003" w:tentative="1">
+      <w:start w:val="1"/>
+      <w:numFmt w:val="bullet"/>
+      <w:lvlText w:val="o"/>
+      <w:lvlJc w:val="left"/>
+      <w:pPr>
+        <w:ind w:left="5760" w:hanging="360"/>
+      </w:pPr>
+      <w:rPr>
+        <w:rFonts w:ascii="Courier New" w:hAnsi="Courier New" w:cs="Courier New" w:hint="default"/>
+      </w:rPr>
+    </w:lvl>
+    <w:lvl w:ilvl="8" w:tplc="08090005" w:tentative="1">
+      <w:start w:val="1"/>
+      <w:numFmt w:val="bullet"/>
+      <w:lvlText w:val=""/>
+      <w:lvlJc w:val="left"/>
+      <w:pPr>
+        <w:ind w:left="6480" w:hanging="360"/>
+      </w:pPr>
+      <w:rPr>
+        <w:rFonts w:ascii="Wingdings" w:hAnsi="Wingdings" w:hint="default"/>
+      </w:rPr>
+    </w:lvl>
+  </w:abstractNum>
+  <w:abstractNum w:abstractNumId="14" w15:restartNumberingAfterBreak="0">
     <w:nsid w:val="79CD01F6"/>
     <w:multiLevelType w:val="singleLevel"/>
     <w:tmpl w:val="2AB60D5A"/>
@@ -9849,25 +12619,25 @@
     </w:lvl>
   </w:abstractNum>
   <w:num w:numId="1">
-    <w:abstractNumId w:val="13"/>
+    <w:abstractNumId w:val="14"/>
   </w:num>
   <w:num w:numId="2">
-    <w:abstractNumId w:val="13"/>
+    <w:abstractNumId w:val="14"/>
   </w:num>
   <w:num w:numId="3">
-    <w:abstractNumId w:val="13"/>
+    <w:abstractNumId w:val="14"/>
   </w:num>
   <w:num w:numId="4">
-    <w:abstractNumId w:val="13"/>
+    <w:abstractNumId w:val="14"/>
   </w:num>
   <w:num w:numId="5">
-    <w:abstractNumId w:val="13"/>
+    <w:abstractNumId w:val="14"/>
   </w:num>
   <w:num w:numId="6">
-    <w:abstractNumId w:val="13"/>
+    <w:abstractNumId w:val="14"/>
   </w:num>
   <w:num w:numId="7">
-    <w:abstractNumId w:val="13"/>
+    <w:abstractNumId w:val="14"/>
   </w:num>
   <w:num w:numId="8">
     <w:abstractNumId w:val="8"/>
@@ -9879,7 +12649,7 @@
     <w:abstractNumId w:val="7"/>
   </w:num>
   <w:num w:numId="11">
-    <w:abstractNumId w:val="11"/>
+    <w:abstractNumId w:val="12"/>
   </w:num>
   <w:num w:numId="12">
     <w:abstractNumId w:val="4"/>
@@ -9891,7 +12661,7 @@
     <w:abstractNumId w:val="6"/>
   </w:num>
   <w:num w:numId="15">
-    <w:abstractNumId w:val="12"/>
+    <w:abstractNumId w:val="13"/>
   </w:num>
   <w:num w:numId="16">
     <w:abstractNumId w:val="0"/>
@@ -9910,6 +12680,9 @@
   </w:num>
   <w:num w:numId="21">
     <w:abstractNumId w:val="9"/>
+  </w:num>
+  <w:num w:numId="22">
+    <w:abstractNumId w:val="11"/>
   </w:num>
 </w:numbering>
 </file>
@@ -11661,7 +14434,7 @@
         <a:p>
           <a:r>
             <a:rPr lang="en-GB" sz="900"/>
-            <a:t>The MFMC frame sequence itself and firing index for each A-scan in each frame</a:t>
+            <a:t>The MFMC frame sequence itself and probe placement index for each A-scan in each frame</a:t>
           </a:r>
         </a:p>
       </dgm:t>
@@ -11697,7 +14470,7 @@
         <a:p>
           <a:r>
             <a:rPr lang="en-GB" sz="900"/>
-            <a:t>Probe position for each firing index</a:t>
+            <a:t>Probe placement for each probe placement index</a:t>
           </a:r>
         </a:p>
       </dgm:t>
@@ -12928,7 +15701,7 @@
           </a:pPr>
           <a:r>
             <a:rPr lang="en-GB" sz="900" kern="1200"/>
-            <a:t>The MFMC frame sequence itself and firing index for each A-scan in each frame</a:t>
+            <a:t>The MFMC frame sequence itself and probe placement index for each A-scan in each frame</a:t>
           </a:r>
         </a:p>
       </dsp:txBody>
@@ -13090,7 +15863,7 @@
           </a:pPr>
           <a:r>
             <a:rPr lang="en-GB" sz="900" kern="1200"/>
-            <a:t>Probe position for each firing index</a:t>
+            <a:t>Probe placement for each probe placement index</a:t>
           </a:r>
         </a:p>
       </dsp:txBody>

</xml_diff>

<commit_message>
Update MFMC File Specification (v1.0.0).docx
</commit_message>
<xml_diff>
--- a/Documents/MFMC File Specification (v1.0.0).docx
+++ b/Documents/MFMC File Specification (v1.0.0).docx
@@ -205,14 +205,36 @@
       <w:r>
         <w:t>Fig. </w:t>
       </w:r>
-      <w:fldSimple w:instr=" SEQ FigNo \* MERGEFORMAT ">
-        <w:r>
-          <w:rPr>
-            <w:noProof/>
-          </w:rPr>
-          <w:t>1</w:t>
-        </w:r>
-      </w:fldSimple>
+      <w:r>
+        <w:rPr>
+          <w:noProof/>
+        </w:rPr>
+        <w:fldChar w:fldCharType="begin"/>
+      </w:r>
+      <w:r>
+        <w:rPr>
+          <w:noProof/>
+        </w:rPr>
+        <w:instrText xml:space="preserve"> SEQ FigNo \* MERGEFORMAT </w:instrText>
+      </w:r>
+      <w:r>
+        <w:rPr>
+          <w:noProof/>
+        </w:rPr>
+        <w:fldChar w:fldCharType="separate"/>
+      </w:r>
+      <w:r>
+        <w:rPr>
+          <w:noProof/>
+        </w:rPr>
+        <w:t>1</w:t>
+      </w:r>
+      <w:r>
+        <w:rPr>
+          <w:noProof/>
+        </w:rPr>
+        <w:fldChar w:fldCharType="end"/>
+      </w:r>
       <w:r>
         <w:tab/>
         <w:t>Example use cases: (a) single probe scanned over component; (b) pair of probes scanned over component.</w:t>
@@ -277,10 +299,7 @@
         <w:t xml:space="preserve">that are fixed </w:t>
       </w:r>
       <w:r>
-        <w:t>relative</w:t>
-      </w:r>
-      <w:r>
-        <w:t xml:space="preserve"> to one another</w:t>
+        <w:t>relative to one another</w:t>
       </w:r>
       <w:r>
         <w:t>;</w:t>
@@ -7306,19 +7325,7 @@
         </m:sSup>
       </m:oMath>
       <w:r>
-        <w:t xml:space="preserve"> </w:t>
-      </w:r>
-      <w:r>
-        <w:t>component</w:t>
-      </w:r>
-      <w:r>
-        <w:t>s</w:t>
-      </w:r>
-      <w:r>
-        <w:t xml:space="preserve"> </w:t>
-      </w:r>
-      <w:r>
-        <w:t xml:space="preserve">of a vector in the PCS and the second dimension represents the element index within the probe. The </w:t>
+        <w:t xml:space="preserve"> components of a vector in the PCS and the second dimension represents the element index within the probe. The </w:t>
       </w:r>
       <w:r>
         <w:t xml:space="preserve">centre of each element </w:t>
@@ -8386,11 +8393,7 @@
         <w:t xml:space="preserve"> </w:t>
       </w:r>
       <w:r>
-        <w:t xml:space="preserve">with centre at </w:t>
-      </w:r>
-      <w:proofErr w:type="gramStart"/>
-      <w:r>
-        <w:t xml:space="preserve">a </w:t>
+        <w:t xml:space="preserve">with centre at a </w:t>
       </w:r>
       <w:r>
         <w:t xml:space="preserve">distance of </w:t>
@@ -8399,14 +8402,7 @@
         <w:rPr>
           <w:rStyle w:val="CodeChar"/>
         </w:rPr>
-        <w:t>ELEMENT</w:t>
-      </w:r>
-      <w:proofErr w:type="gramEnd"/>
-      <w:r>
-        <w:rPr>
-          <w:rStyle w:val="CodeChar"/>
-        </w:rPr>
-        <w:t>_RADIUS_OF_CURVATURE</w:t>
+        <w:t>ELEMENT_RADIUS_OF_CURVATURE</w:t>
       </w:r>
       <w:r>
         <w:t xml:space="preserve"> </w:t>
@@ -8992,60 +8988,269 @@
     </w:p>
     <w:p>
       <w:r>
-        <w:t>*</w:t>
-      </w:r>
-      <w:proofErr w:type="spellStart"/>
-      <w:r>
-        <w:t>Todo</w:t>
-      </w:r>
-      <w:proofErr w:type="spellEnd"/>
-      <w:r>
-        <w:t xml:space="preserve"> for</w:t>
+        <w:rPr>
+          <w:rStyle w:val="CodeChar"/>
+          <w:rFonts w:asciiTheme="minorHAnsi" w:hAnsiTheme="minorHAnsi"/>
+          <w:sz w:val="20"/>
+        </w:rPr>
+        <w:t xml:space="preserve">Within </w:t>
+      </w:r>
+      <w:r>
+        <w:rPr>
+          <w:rStyle w:val="CodeChar"/>
+        </w:rPr>
+        <w:t>/PROBE&lt;p&gt;/</w:t>
+      </w:r>
+      <w:bookmarkStart w:id="6" w:name="_GoBack"/>
+      <w:bookmarkEnd w:id="6"/>
+      <w:r>
+        <w:rPr>
+          <w:rStyle w:val="CodeChar"/>
+          <w:rFonts w:asciiTheme="minorHAnsi" w:hAnsiTheme="minorHAnsi"/>
+          <w:sz w:val="20"/>
+        </w:rPr>
+        <w:t xml:space="preserve"> the following optional fields are specified by the MFMC format:</w:t>
       </w:r>
     </w:p>
     <w:p>
-      <w:r>
-        <w:t>/PROBE&lt;p&gt;/DEAD_ELEMENT</w:t>
+      <w:pPr>
+        <w:pStyle w:val="ListParagraph"/>
+        <w:numPr>
+          <w:ilvl w:val="0"/>
+          <w:numId w:val="23"/>
+        </w:numPr>
+      </w:pPr>
+      <w:r>
+        <w:rPr>
+          <w:rStyle w:val="CodeChar"/>
+        </w:rPr>
+        <w:t>/PROBE&lt;p&gt;/CENTRE_FREQUENCY</w:t>
+      </w:r>
+      <w:r>
+        <w:t xml:space="preserve"> – mandatory </w:t>
+      </w:r>
+      <w:r>
+        <w:t xml:space="preserve">*think this should be </w:t>
+      </w:r>
+      <w:proofErr w:type="gramStart"/>
+      <w:r>
+        <w:t>optional!*</w:t>
+      </w:r>
+      <w:proofErr w:type="gramEnd"/>
+      <w:r>
+        <w:t xml:space="preserve"> </w:t>
+      </w:r>
+      <w:r>
+        <w:t>scalar attribute used to specify nominal centre-frequency of array</w:t>
+      </w:r>
+      <w:r>
+        <w:t>;</w:t>
       </w:r>
     </w:p>
     <w:p>
-      <w:r>
-        <w:t>/PROBE&lt;p&gt;/CENTRE_FREQUENCY</w:t>
+      <w:pPr>
+        <w:pStyle w:val="ListParagraph"/>
+        <w:numPr>
+          <w:ilvl w:val="0"/>
+          <w:numId w:val="23"/>
+        </w:numPr>
+      </w:pPr>
+      <w:r>
+        <w:rPr>
+          <w:rStyle w:val="CodeChar"/>
+        </w:rPr>
+        <w:t>/PROBE&lt;p&gt;/DEAD_ELEMENT</w:t>
+      </w:r>
+      <w:r>
+        <w:t xml:space="preserve"> – an optional </w:t>
+      </w:r>
+      <w:r>
+        <w:rPr>
+          <w:rStyle w:val="CodeChar"/>
+        </w:rPr>
+        <w:t>[N_E&lt;p</w:t>
+      </w:r>
+      <w:proofErr w:type="gramStart"/>
+      <w:r>
+        <w:rPr>
+          <w:rStyle w:val="CodeChar"/>
+        </w:rPr>
+        <w:t>&gt;]</w:t>
+      </w:r>
+      <w:proofErr w:type="spellStart"/>
+      <w:r>
+        <w:t>datafield</w:t>
+      </w:r>
+      <w:proofErr w:type="spellEnd"/>
+      <w:proofErr w:type="gramEnd"/>
+      <w:r>
+        <w:t xml:space="preserve"> of logical values (0 = false, 1 = true) used to flag non-functioning elements in an array probe( if not present, assumption should be that all elements are performing correctly);</w:t>
       </w:r>
     </w:p>
     <w:p>
-      <w:r>
+      <w:pPr>
+        <w:pStyle w:val="ListParagraph"/>
+        <w:numPr>
+          <w:ilvl w:val="0"/>
+          <w:numId w:val="23"/>
+        </w:numPr>
+      </w:pPr>
+      <w:r>
+        <w:rPr>
+          <w:rStyle w:val="CodeChar"/>
+        </w:rPr>
         <w:t>/PROBE&lt;p&gt;/BANDWIDTH</w:t>
+      </w:r>
+      <w:r>
+        <w:t xml:space="preserve"> – optional scalar attribute used to specify nominal </w:t>
+      </w:r>
+      <w:r>
+        <w:noBreakHyphen/>
+        <w:t>6 dB bandwidth of array</w:t>
+      </w:r>
+      <w:r>
+        <w:t>;</w:t>
       </w:r>
     </w:p>
     <w:p>
-      <w:r>
+      <w:pPr>
+        <w:pStyle w:val="ListParagraph"/>
+        <w:numPr>
+          <w:ilvl w:val="0"/>
+          <w:numId w:val="23"/>
+        </w:numPr>
+      </w:pPr>
+      <w:r>
+        <w:rPr>
+          <w:rStyle w:val="CodeChar"/>
+        </w:rPr>
         <w:t>/PROBE&lt;p&gt;/PROBE_MANUFACTURER</w:t>
+      </w:r>
+      <w:r>
+        <w:t xml:space="preserve"> – optional string attribute used to specify probe manufacturer</w:t>
+      </w:r>
+      <w:r>
+        <w:t>;</w:t>
       </w:r>
     </w:p>
     <w:p>
-      <w:r>
+      <w:pPr>
+        <w:pStyle w:val="ListParagraph"/>
+        <w:numPr>
+          <w:ilvl w:val="0"/>
+          <w:numId w:val="23"/>
+        </w:numPr>
+      </w:pPr>
+      <w:r>
+        <w:rPr>
+          <w:rStyle w:val="CodeChar"/>
+        </w:rPr>
         <w:t>/PROBE&lt;p&gt;/PROBE_SERIAL_NUMBER</w:t>
+      </w:r>
+      <w:r>
+        <w:t xml:space="preserve"> – optional string attribute used to specify probe manufacturer</w:t>
+      </w:r>
+      <w:r>
+        <w:t>;</w:t>
       </w:r>
     </w:p>
     <w:p>
-      <w:r>
+      <w:pPr>
+        <w:pStyle w:val="ListParagraph"/>
+        <w:numPr>
+          <w:ilvl w:val="0"/>
+          <w:numId w:val="23"/>
+        </w:numPr>
+      </w:pPr>
+      <w:r>
+        <w:rPr>
+          <w:rStyle w:val="CodeChar"/>
+        </w:rPr>
         <w:t>/PROBE&lt;p&gt;/PROBE_TAG</w:t>
+      </w:r>
+      <w:r>
+        <w:t xml:space="preserve"> – optional string attribute used to specify </w:t>
+      </w:r>
+      <w:r>
+        <w:t xml:space="preserve">a tag for a </w:t>
+      </w:r>
+      <w:r>
+        <w:t>probe</w:t>
+      </w:r>
+      <w:r>
+        <w:t>;</w:t>
       </w:r>
     </w:p>
     <w:p>
-      <w:r>
+      <w:pPr>
+        <w:pStyle w:val="ListParagraph"/>
+        <w:numPr>
+          <w:ilvl w:val="0"/>
+          <w:numId w:val="23"/>
+        </w:numPr>
+      </w:pPr>
+      <w:r>
+        <w:rPr>
+          <w:rStyle w:val="CodeChar"/>
+        </w:rPr>
         <w:t>/PROBE&lt;p&gt;/WEDGE_MANUFACTURER</w:t>
+      </w:r>
+      <w:r>
+        <w:t xml:space="preserve"> – optional string attribute used to specify </w:t>
+      </w:r>
+      <w:r>
+        <w:t>wedge</w:t>
+      </w:r>
+      <w:r>
+        <w:t xml:space="preserve"> manufacturer</w:t>
+      </w:r>
+      <w:r>
+        <w:t>;</w:t>
       </w:r>
     </w:p>
     <w:p>
-      <w:r>
+      <w:pPr>
+        <w:pStyle w:val="ListParagraph"/>
+        <w:numPr>
+          <w:ilvl w:val="0"/>
+          <w:numId w:val="23"/>
+        </w:numPr>
+      </w:pPr>
+      <w:r>
+        <w:rPr>
+          <w:rStyle w:val="CodeChar"/>
+        </w:rPr>
         <w:t>/PROBE&lt;p&gt;/WEDGE_SERIAL_NUMBER</w:t>
+      </w:r>
+      <w:r>
+        <w:t xml:space="preserve"> – optional string attribute used to specify </w:t>
+      </w:r>
+      <w:r>
+        <w:t>serial number for wedge;</w:t>
       </w:r>
     </w:p>
     <w:p>
-      <w:r>
+      <w:pPr>
+        <w:pStyle w:val="ListParagraph"/>
+        <w:numPr>
+          <w:ilvl w:val="0"/>
+          <w:numId w:val="23"/>
+        </w:numPr>
+      </w:pPr>
+      <w:r>
+        <w:rPr>
+          <w:rStyle w:val="CodeChar"/>
+        </w:rPr>
         <w:t>/PROBE&lt;p&gt;/WEDGE_TAG</w:t>
+      </w:r>
+      <w:r>
+        <w:t xml:space="preserve"> – optional string attribute used to specify </w:t>
+      </w:r>
+      <w:r>
+        <w:t>a tag for wedge</w:t>
+      </w:r>
+      <w:r>
+        <w:t>.</w:t>
       </w:r>
     </w:p>
     <w:p>
@@ -9539,14 +9744,14 @@
       <w:r>
         <w:t xml:space="preserve"> and </w:t>
       </w:r>
-      <w:bookmarkStart w:id="6" w:name="_Hlk534719922"/>
+      <w:bookmarkStart w:id="7" w:name="_Hlk534719922"/>
       <w:r>
         <w:rPr>
           <w:rStyle w:val="CodeChar"/>
         </w:rPr>
         <w:t>/MFMC&lt;m&gt;/COMMON/START_TIME</w:t>
       </w:r>
-      <w:bookmarkEnd w:id="6"/>
+      <w:bookmarkEnd w:id="7"/>
       <w:r>
         <w:t>)</w:t>
       </w:r>
@@ -9898,13 +10103,7 @@
         <w:t xml:space="preserve"> </w:t>
       </w:r>
       <w:r>
-        <w:t>Each A-scan in each frame is cross-referenced into the probe</w:t>
-      </w:r>
-      <w:r>
-        <w:t>-</w:t>
-      </w:r>
-      <w:r>
-        <w:t xml:space="preserve">placement </w:t>
+        <w:t xml:space="preserve">Each A-scan in each frame is cross-referenced into the probe-placement </w:t>
       </w:r>
       <w:proofErr w:type="spellStart"/>
       <w:r>
@@ -10045,31 +10244,7 @@
         <w:rPr>
           <w:rStyle w:val="CodeChar"/>
         </w:rPr>
-        <w:t>[</w:t>
-      </w:r>
-      <w:r>
-        <w:rPr>
-          <w:rStyle w:val="CodeChar"/>
-        </w:rPr>
-        <w:t>N_</w:t>
-      </w:r>
-      <w:r>
-        <w:rPr>
-          <w:rStyle w:val="CodeChar"/>
-        </w:rPr>
-        <w:t>Q</w:t>
-      </w:r>
-      <w:r>
-        <w:rPr>
-          <w:rStyle w:val="CodeChar"/>
-        </w:rPr>
-        <w:t>&lt;m&gt;</w:t>
-      </w:r>
-      <w:r>
-        <w:rPr>
-          <w:rStyle w:val="CodeChar"/>
-        </w:rPr>
-        <w:t>]</w:t>
+        <w:t>[N_Q&lt;m&gt;]</w:t>
       </w:r>
       <w:r>
         <w:t xml:space="preserve">, is necessary because </w:t>
@@ -10604,13 +10779,7 @@
         <w:tab/>
       </w:r>
       <w:r>
-        <w:t>Probe</w:t>
-      </w:r>
-      <w:r>
-        <w:t xml:space="preserve"> </w:t>
-      </w:r>
-      <w:r>
-        <w:t>placement.</w:t>
+        <w:t>Probe placement.</w:t>
       </w:r>
     </w:p>
     <w:p>
@@ -10618,7 +10787,10 @@
         <w:pStyle w:val="Heading4"/>
       </w:pPr>
       <w:r>
-        <w:t xml:space="preserve">Other MFMC Sequence </w:t>
+        <w:t>Optional</w:t>
+      </w:r>
+      <w:r>
+        <w:t xml:space="preserve"> MFMC Sequence </w:t>
       </w:r>
       <w:proofErr w:type="spellStart"/>
       <w:r>
@@ -10627,57 +10799,272 @@
       <w:proofErr w:type="spellEnd"/>
     </w:p>
     <w:p>
-      <w:r>
-        <w:t>*</w:t>
-      </w:r>
-      <w:proofErr w:type="spellStart"/>
-      <w:r>
-        <w:t>todo</w:t>
-      </w:r>
-      <w:proofErr w:type="spellEnd"/>
-      <w:r>
-        <w:t xml:space="preserve"> for list below</w:t>
+      <w:pPr>
+        <w:rPr>
+          <w:rStyle w:val="CodeChar"/>
+          <w:rFonts w:asciiTheme="minorHAnsi" w:hAnsiTheme="minorHAnsi"/>
+          <w:sz w:val="20"/>
+        </w:rPr>
+      </w:pPr>
+      <w:r>
+        <w:rPr>
+          <w:rStyle w:val="CodeChar"/>
+          <w:rFonts w:asciiTheme="minorHAnsi" w:hAnsiTheme="minorHAnsi"/>
+          <w:sz w:val="20"/>
+        </w:rPr>
+        <w:t xml:space="preserve">Within </w:t>
+      </w:r>
+      <w:r>
+        <w:rPr>
+          <w:rStyle w:val="CodeChar"/>
+        </w:rPr>
+        <w:t>/MFMC&lt;m&gt;/COMMON/</w:t>
+      </w:r>
+      <w:r>
+        <w:rPr>
+          <w:rStyle w:val="CodeChar"/>
+          <w:rFonts w:asciiTheme="minorHAnsi" w:hAnsiTheme="minorHAnsi"/>
+          <w:sz w:val="20"/>
+        </w:rPr>
+        <w:t xml:space="preserve"> the following optional fields are specified by the MFMC format:</w:t>
       </w:r>
     </w:p>
     <w:p>
-      <w:r>
-        <w:t>/MFMC&lt;m&gt;/COMMON/TAG</w:t>
+      <w:pPr>
+        <w:pStyle w:val="ListParagraph"/>
+        <w:numPr>
+          <w:ilvl w:val="0"/>
+          <w:numId w:val="24"/>
+        </w:numPr>
+      </w:pPr>
+      <w:r>
+        <w:rPr>
+          <w:rStyle w:val="CodeChar"/>
+        </w:rPr>
+        <w:t>TAG</w:t>
+      </w:r>
+      <w:r>
+        <w:t xml:space="preserve"> – </w:t>
+      </w:r>
+      <w:r>
+        <w:t xml:space="preserve">optional string attribute used to specify a tag for </w:t>
+      </w:r>
+      <w:r>
+        <w:t>sequence;</w:t>
       </w:r>
     </w:p>
     <w:p>
-      <w:r>
-        <w:t>/MFMC&lt;m&gt;/COMMON/DAC_CURVE</w:t>
+      <w:pPr>
+        <w:pStyle w:val="ListParagraph"/>
+        <w:numPr>
+          <w:ilvl w:val="0"/>
+          <w:numId w:val="24"/>
+        </w:numPr>
+      </w:pPr>
+      <w:r>
+        <w:rPr>
+          <w:rStyle w:val="CodeChar"/>
+        </w:rPr>
+        <w:t>DAC_CURVE</w:t>
+      </w:r>
+      <w:r>
+        <w:t xml:space="preserve"> – optional </w:t>
+      </w:r>
+      <w:r>
+        <w:rPr>
+          <w:rStyle w:val="CodeChar"/>
+        </w:rPr>
+        <w:t>[N_T&lt;m&gt;]</w:t>
+      </w:r>
+      <w:r>
+        <w:t xml:space="preserve"> </w:t>
+      </w:r>
+      <w:proofErr w:type="spellStart"/>
+      <w:r>
+        <w:t>datafield</w:t>
+      </w:r>
+      <w:proofErr w:type="spellEnd"/>
+      <w:r>
+        <w:t xml:space="preserve"> for specifying distance amplitude correction curve (DAC), </w:t>
+      </w:r>
+      <w:r>
+        <w:t xml:space="preserve">that has been applied to MFMC data </w:t>
+      </w:r>
+      <w:r>
+        <w:t xml:space="preserve">which should be given on as linear </w:t>
+      </w:r>
+      <w:r>
+        <w:t xml:space="preserve">(not decibel) </w:t>
+      </w:r>
+      <w:r>
+        <w:t xml:space="preserve">values, one for each time sample in an A-scan *this needs more explanation – is the data post </w:t>
+      </w:r>
+      <w:proofErr w:type="gramStart"/>
+      <w:r>
+        <w:t>DAC?*</w:t>
+      </w:r>
+      <w:proofErr w:type="gramEnd"/>
+      <w:r>
+        <w:t>;</w:t>
       </w:r>
     </w:p>
     <w:p>
-      <w:r>
-        <w:t>/MFMC&lt;m&gt;/COMMON/RECEIVER_AMPLIFIER_GAIN</w:t>
+      <w:pPr>
+        <w:pStyle w:val="ListParagraph"/>
+        <w:numPr>
+          <w:ilvl w:val="0"/>
+          <w:numId w:val="24"/>
+        </w:numPr>
+      </w:pPr>
+      <w:r>
+        <w:rPr>
+          <w:rStyle w:val="CodeChar"/>
+        </w:rPr>
+        <w:lastRenderedPageBreak/>
+        <w:t>RECEIVER_AMPLIFIER_GAIN</w:t>
+      </w:r>
+      <w:r>
+        <w:t xml:space="preserve"> – optional </w:t>
+      </w:r>
+      <w:r>
+        <w:t xml:space="preserve">scalar </w:t>
+      </w:r>
+      <w:r>
+        <w:t>attribute for specifying receiver analogue gain</w:t>
+      </w:r>
+      <w:r>
+        <w:t xml:space="preserve"> as linear (not decibel) value;</w:t>
       </w:r>
     </w:p>
     <w:p>
-      <w:r>
-        <w:lastRenderedPageBreak/>
-        <w:t>/MFMC&lt;m&gt;/COMMON/FILTER_TYPE</w:t>
+      <w:pPr>
+        <w:pStyle w:val="ListParagraph"/>
+        <w:numPr>
+          <w:ilvl w:val="0"/>
+          <w:numId w:val="24"/>
+        </w:numPr>
+      </w:pPr>
+      <w:r>
+        <w:rPr>
+          <w:rStyle w:val="CodeChar"/>
+        </w:rPr>
+        <w:t>FILTER_TYPE</w:t>
+      </w:r>
+      <w:r>
+        <w:t xml:space="preserve"> – optional </w:t>
+      </w:r>
+      <w:r>
+        <w:t xml:space="preserve">integer </w:t>
+      </w:r>
+      <w:r>
+        <w:t>attribute for specifying</w:t>
+      </w:r>
+      <w:r>
+        <w:t xml:space="preserve"> type of </w:t>
+      </w:r>
+      <w:r>
+        <w:t xml:space="preserve">analogue </w:t>
+      </w:r>
+      <w:r>
+        <w:t>filter used (*define*)</w:t>
       </w:r>
     </w:p>
     <w:p>
-      <w:r>
-        <w:t>/MFMC&lt;m&gt;/COMMON/FILTER_PARAMETERS</w:t>
+      <w:pPr>
+        <w:pStyle w:val="ListParagraph"/>
+        <w:numPr>
+          <w:ilvl w:val="0"/>
+          <w:numId w:val="24"/>
+        </w:numPr>
+      </w:pPr>
+      <w:r>
+        <w:rPr>
+          <w:rStyle w:val="CodeChar"/>
+        </w:rPr>
+        <w:t>FILTER_PARAMETERS</w:t>
+      </w:r>
+      <w:r>
+        <w:t xml:space="preserve"> – optional </w:t>
+      </w:r>
+      <w:proofErr w:type="spellStart"/>
+      <w:r>
+        <w:t>datafield</w:t>
+      </w:r>
+      <w:proofErr w:type="spellEnd"/>
+      <w:r>
+        <w:t xml:space="preserve"> providing </w:t>
+      </w:r>
+      <w:r>
+        <w:t>analogue</w:t>
+      </w:r>
+      <w:r>
+        <w:t xml:space="preserve"> filter parameters;</w:t>
       </w:r>
     </w:p>
     <w:p>
-      <w:r>
-        <w:t>/MFMC&lt;m&gt;/COMMON/FILTER_DESCRIPTION</w:t>
+      <w:pPr>
+        <w:pStyle w:val="ListParagraph"/>
+        <w:numPr>
+          <w:ilvl w:val="0"/>
+          <w:numId w:val="24"/>
+        </w:numPr>
+      </w:pPr>
+      <w:r>
+        <w:rPr>
+          <w:rStyle w:val="CodeChar"/>
+        </w:rPr>
+        <w:t>FILTER_DESCRIPTION</w:t>
+      </w:r>
+      <w:r>
+        <w:t xml:space="preserve"> – optional string attribute that can be used to provide a free text description of </w:t>
+      </w:r>
+      <w:r>
+        <w:t>the</w:t>
+      </w:r>
+      <w:r>
+        <w:t xml:space="preserve"> analogue filter used;</w:t>
       </w:r>
     </w:p>
     <w:p>
-      <w:r>
-        <w:t>/MFMC&lt;m&gt;/COMMON/OPERATOR</w:t>
+      <w:pPr>
+        <w:pStyle w:val="ListParagraph"/>
+        <w:numPr>
+          <w:ilvl w:val="0"/>
+          <w:numId w:val="24"/>
+        </w:numPr>
+      </w:pPr>
+      <w:r>
+        <w:rPr>
+          <w:rStyle w:val="CodeChar"/>
+        </w:rPr>
+        <w:t>OPERATOR</w:t>
+      </w:r>
+      <w:r>
+        <w:t xml:space="preserve"> – optional string attribute</w:t>
+      </w:r>
+      <w:r>
+        <w:t xml:space="preserve"> to identify operator;</w:t>
       </w:r>
     </w:p>
     <w:p>
-      <w:r>
-        <w:t>/MFMC&lt;m&gt;/COMMON/DATE_AND_TIME</w:t>
+      <w:pPr>
+        <w:pStyle w:val="ListParagraph"/>
+        <w:numPr>
+          <w:ilvl w:val="0"/>
+          <w:numId w:val="24"/>
+        </w:numPr>
+      </w:pPr>
+      <w:r>
+        <w:rPr>
+          <w:rStyle w:val="CodeChar"/>
+        </w:rPr>
+        <w:t>DATE_AND_TIME</w:t>
+      </w:r>
+      <w:r>
+        <w:t xml:space="preserve"> – optional string attribute</w:t>
+      </w:r>
+      <w:r>
+        <w:t xml:space="preserve"> to specify date and time of inspection, which should use the format: ***.</w:t>
       </w:r>
     </w:p>
     <w:p>
@@ -10759,8 +11146,6 @@
       <w:r>
         <w:t>. *also write script for running these standard test cases and outputting results</w:t>
       </w:r>
-      <w:bookmarkStart w:id="7" w:name="_GoBack"/>
-      <w:bookmarkEnd w:id="7"/>
     </w:p>
     <w:p>
       <w:pPr>
@@ -10968,7 +11353,7 @@
       <w:rPr>
         <w:noProof/>
       </w:rPr>
-      <w:t>08/01/2019</w:t>
+      <w:t>11/01/2019</w:t>
     </w:r>
     <w:r>
       <w:rPr>
@@ -11579,9 +11964,9 @@
     </w:lvl>
   </w:abstractNum>
   <w:abstractNum w:abstractNumId="5" w15:restartNumberingAfterBreak="0">
-    <w:nsid w:val="322E4670"/>
+    <w:nsid w:val="29B410E9"/>
     <w:multiLevelType w:val="hybridMultilevel"/>
-    <w:tmpl w:val="121049DC"/>
+    <w:tmpl w:val="BBBA4EBC"/>
     <w:lvl w:ilvl="0" w:tplc="08090001">
       <w:start w:val="1"/>
       <w:numFmt w:val="bullet"/>
@@ -11692,9 +12077,9 @@
     </w:lvl>
   </w:abstractNum>
   <w:abstractNum w:abstractNumId="6" w15:restartNumberingAfterBreak="0">
-    <w:nsid w:val="3C0414AD"/>
+    <w:nsid w:val="322E4670"/>
     <w:multiLevelType w:val="hybridMultilevel"/>
-    <w:tmpl w:val="A6C6AB9E"/>
+    <w:tmpl w:val="121049DC"/>
     <w:lvl w:ilvl="0" w:tplc="08090001">
       <w:start w:val="1"/>
       <w:numFmt w:val="bullet"/>
@@ -11805,6 +12190,232 @@
     </w:lvl>
   </w:abstractNum>
   <w:abstractNum w:abstractNumId="7" w15:restartNumberingAfterBreak="0">
+    <w:nsid w:val="39AB24A0"/>
+    <w:multiLevelType w:val="hybridMultilevel"/>
+    <w:tmpl w:val="C77EE27E"/>
+    <w:lvl w:ilvl="0" w:tplc="08090001">
+      <w:start w:val="1"/>
+      <w:numFmt w:val="bullet"/>
+      <w:lvlText w:val=""/>
+      <w:lvlJc w:val="left"/>
+      <w:pPr>
+        <w:ind w:left="720" w:hanging="360"/>
+      </w:pPr>
+      <w:rPr>
+        <w:rFonts w:ascii="Symbol" w:hAnsi="Symbol" w:hint="default"/>
+      </w:rPr>
+    </w:lvl>
+    <w:lvl w:ilvl="1" w:tplc="08090003" w:tentative="1">
+      <w:start w:val="1"/>
+      <w:numFmt w:val="bullet"/>
+      <w:lvlText w:val="o"/>
+      <w:lvlJc w:val="left"/>
+      <w:pPr>
+        <w:ind w:left="1440" w:hanging="360"/>
+      </w:pPr>
+      <w:rPr>
+        <w:rFonts w:ascii="Courier New" w:hAnsi="Courier New" w:cs="Courier New" w:hint="default"/>
+      </w:rPr>
+    </w:lvl>
+    <w:lvl w:ilvl="2" w:tplc="08090005" w:tentative="1">
+      <w:start w:val="1"/>
+      <w:numFmt w:val="bullet"/>
+      <w:lvlText w:val=""/>
+      <w:lvlJc w:val="left"/>
+      <w:pPr>
+        <w:ind w:left="2160" w:hanging="360"/>
+      </w:pPr>
+      <w:rPr>
+        <w:rFonts w:ascii="Wingdings" w:hAnsi="Wingdings" w:hint="default"/>
+      </w:rPr>
+    </w:lvl>
+    <w:lvl w:ilvl="3" w:tplc="08090001" w:tentative="1">
+      <w:start w:val="1"/>
+      <w:numFmt w:val="bullet"/>
+      <w:lvlText w:val=""/>
+      <w:lvlJc w:val="left"/>
+      <w:pPr>
+        <w:ind w:left="2880" w:hanging="360"/>
+      </w:pPr>
+      <w:rPr>
+        <w:rFonts w:ascii="Symbol" w:hAnsi="Symbol" w:hint="default"/>
+      </w:rPr>
+    </w:lvl>
+    <w:lvl w:ilvl="4" w:tplc="08090003" w:tentative="1">
+      <w:start w:val="1"/>
+      <w:numFmt w:val="bullet"/>
+      <w:lvlText w:val="o"/>
+      <w:lvlJc w:val="left"/>
+      <w:pPr>
+        <w:ind w:left="3600" w:hanging="360"/>
+      </w:pPr>
+      <w:rPr>
+        <w:rFonts w:ascii="Courier New" w:hAnsi="Courier New" w:cs="Courier New" w:hint="default"/>
+      </w:rPr>
+    </w:lvl>
+    <w:lvl w:ilvl="5" w:tplc="08090005" w:tentative="1">
+      <w:start w:val="1"/>
+      <w:numFmt w:val="bullet"/>
+      <w:lvlText w:val=""/>
+      <w:lvlJc w:val="left"/>
+      <w:pPr>
+        <w:ind w:left="4320" w:hanging="360"/>
+      </w:pPr>
+      <w:rPr>
+        <w:rFonts w:ascii="Wingdings" w:hAnsi="Wingdings" w:hint="default"/>
+      </w:rPr>
+    </w:lvl>
+    <w:lvl w:ilvl="6" w:tplc="08090001" w:tentative="1">
+      <w:start w:val="1"/>
+      <w:numFmt w:val="bullet"/>
+      <w:lvlText w:val=""/>
+      <w:lvlJc w:val="left"/>
+      <w:pPr>
+        <w:ind w:left="5040" w:hanging="360"/>
+      </w:pPr>
+      <w:rPr>
+        <w:rFonts w:ascii="Symbol" w:hAnsi="Symbol" w:hint="default"/>
+      </w:rPr>
+    </w:lvl>
+    <w:lvl w:ilvl="7" w:tplc="08090003" w:tentative="1">
+      <w:start w:val="1"/>
+      <w:numFmt w:val="bullet"/>
+      <w:lvlText w:val="o"/>
+      <w:lvlJc w:val="left"/>
+      <w:pPr>
+        <w:ind w:left="5760" w:hanging="360"/>
+      </w:pPr>
+      <w:rPr>
+        <w:rFonts w:ascii="Courier New" w:hAnsi="Courier New" w:cs="Courier New" w:hint="default"/>
+      </w:rPr>
+    </w:lvl>
+    <w:lvl w:ilvl="8" w:tplc="08090005" w:tentative="1">
+      <w:start w:val="1"/>
+      <w:numFmt w:val="bullet"/>
+      <w:lvlText w:val=""/>
+      <w:lvlJc w:val="left"/>
+      <w:pPr>
+        <w:ind w:left="6480" w:hanging="360"/>
+      </w:pPr>
+      <w:rPr>
+        <w:rFonts w:ascii="Wingdings" w:hAnsi="Wingdings" w:hint="default"/>
+      </w:rPr>
+    </w:lvl>
+  </w:abstractNum>
+  <w:abstractNum w:abstractNumId="8" w15:restartNumberingAfterBreak="0">
+    <w:nsid w:val="3C0414AD"/>
+    <w:multiLevelType w:val="hybridMultilevel"/>
+    <w:tmpl w:val="A6C6AB9E"/>
+    <w:lvl w:ilvl="0" w:tplc="08090001">
+      <w:start w:val="1"/>
+      <w:numFmt w:val="bullet"/>
+      <w:lvlText w:val=""/>
+      <w:lvlJc w:val="left"/>
+      <w:pPr>
+        <w:ind w:left="720" w:hanging="360"/>
+      </w:pPr>
+      <w:rPr>
+        <w:rFonts w:ascii="Symbol" w:hAnsi="Symbol" w:hint="default"/>
+      </w:rPr>
+    </w:lvl>
+    <w:lvl w:ilvl="1" w:tplc="08090003" w:tentative="1">
+      <w:start w:val="1"/>
+      <w:numFmt w:val="bullet"/>
+      <w:lvlText w:val="o"/>
+      <w:lvlJc w:val="left"/>
+      <w:pPr>
+        <w:ind w:left="1440" w:hanging="360"/>
+      </w:pPr>
+      <w:rPr>
+        <w:rFonts w:ascii="Courier New" w:hAnsi="Courier New" w:cs="Courier New" w:hint="default"/>
+      </w:rPr>
+    </w:lvl>
+    <w:lvl w:ilvl="2" w:tplc="08090005" w:tentative="1">
+      <w:start w:val="1"/>
+      <w:numFmt w:val="bullet"/>
+      <w:lvlText w:val=""/>
+      <w:lvlJc w:val="left"/>
+      <w:pPr>
+        <w:ind w:left="2160" w:hanging="360"/>
+      </w:pPr>
+      <w:rPr>
+        <w:rFonts w:ascii="Wingdings" w:hAnsi="Wingdings" w:hint="default"/>
+      </w:rPr>
+    </w:lvl>
+    <w:lvl w:ilvl="3" w:tplc="08090001" w:tentative="1">
+      <w:start w:val="1"/>
+      <w:numFmt w:val="bullet"/>
+      <w:lvlText w:val=""/>
+      <w:lvlJc w:val="left"/>
+      <w:pPr>
+        <w:ind w:left="2880" w:hanging="360"/>
+      </w:pPr>
+      <w:rPr>
+        <w:rFonts w:ascii="Symbol" w:hAnsi="Symbol" w:hint="default"/>
+      </w:rPr>
+    </w:lvl>
+    <w:lvl w:ilvl="4" w:tplc="08090003" w:tentative="1">
+      <w:start w:val="1"/>
+      <w:numFmt w:val="bullet"/>
+      <w:lvlText w:val="o"/>
+      <w:lvlJc w:val="left"/>
+      <w:pPr>
+        <w:ind w:left="3600" w:hanging="360"/>
+      </w:pPr>
+      <w:rPr>
+        <w:rFonts w:ascii="Courier New" w:hAnsi="Courier New" w:cs="Courier New" w:hint="default"/>
+      </w:rPr>
+    </w:lvl>
+    <w:lvl w:ilvl="5" w:tplc="08090005" w:tentative="1">
+      <w:start w:val="1"/>
+      <w:numFmt w:val="bullet"/>
+      <w:lvlText w:val=""/>
+      <w:lvlJc w:val="left"/>
+      <w:pPr>
+        <w:ind w:left="4320" w:hanging="360"/>
+      </w:pPr>
+      <w:rPr>
+        <w:rFonts w:ascii="Wingdings" w:hAnsi="Wingdings" w:hint="default"/>
+      </w:rPr>
+    </w:lvl>
+    <w:lvl w:ilvl="6" w:tplc="08090001" w:tentative="1">
+      <w:start w:val="1"/>
+      <w:numFmt w:val="bullet"/>
+      <w:lvlText w:val=""/>
+      <w:lvlJc w:val="left"/>
+      <w:pPr>
+        <w:ind w:left="5040" w:hanging="360"/>
+      </w:pPr>
+      <w:rPr>
+        <w:rFonts w:ascii="Symbol" w:hAnsi="Symbol" w:hint="default"/>
+      </w:rPr>
+    </w:lvl>
+    <w:lvl w:ilvl="7" w:tplc="08090003" w:tentative="1">
+      <w:start w:val="1"/>
+      <w:numFmt w:val="bullet"/>
+      <w:lvlText w:val="o"/>
+      <w:lvlJc w:val="left"/>
+      <w:pPr>
+        <w:ind w:left="5760" w:hanging="360"/>
+      </w:pPr>
+      <w:rPr>
+        <w:rFonts w:ascii="Courier New" w:hAnsi="Courier New" w:cs="Courier New" w:hint="default"/>
+      </w:rPr>
+    </w:lvl>
+    <w:lvl w:ilvl="8" w:tplc="08090005" w:tentative="1">
+      <w:start w:val="1"/>
+      <w:numFmt w:val="bullet"/>
+      <w:lvlText w:val=""/>
+      <w:lvlJc w:val="left"/>
+      <w:pPr>
+        <w:ind w:left="6480" w:hanging="360"/>
+      </w:pPr>
+      <w:rPr>
+        <w:rFonts w:ascii="Wingdings" w:hAnsi="Wingdings" w:hint="default"/>
+      </w:rPr>
+    </w:lvl>
+  </w:abstractNum>
+  <w:abstractNum w:abstractNumId="9" w15:restartNumberingAfterBreak="0">
     <w:nsid w:val="416C094C"/>
     <w:multiLevelType w:val="hybridMultilevel"/>
     <w:tmpl w:val="BE58A648"/>
@@ -11918,7 +12529,7 @@
       </w:pPr>
     </w:lvl>
   </w:abstractNum>
-  <w:abstractNum w:abstractNumId="8" w15:restartNumberingAfterBreak="0">
+  <w:abstractNum w:abstractNumId="10" w15:restartNumberingAfterBreak="0">
     <w:nsid w:val="4A7E7F83"/>
     <w:multiLevelType w:val="multilevel"/>
     <w:tmpl w:val="9A3EC322"/>
@@ -12032,7 +12643,7 @@
       </w:pPr>
     </w:lvl>
   </w:abstractNum>
-  <w:abstractNum w:abstractNumId="9" w15:restartNumberingAfterBreak="0">
+  <w:abstractNum w:abstractNumId="11" w15:restartNumberingAfterBreak="0">
     <w:nsid w:val="4B29314F"/>
     <w:multiLevelType w:val="hybridMultilevel"/>
     <w:tmpl w:val="DC507CEE"/>
@@ -12145,7 +12756,7 @@
       </w:rPr>
     </w:lvl>
   </w:abstractNum>
-  <w:abstractNum w:abstractNumId="10" w15:restartNumberingAfterBreak="0">
+  <w:abstractNum w:abstractNumId="12" w15:restartNumberingAfterBreak="0">
     <w:nsid w:val="5F993045"/>
     <w:multiLevelType w:val="hybridMultilevel"/>
     <w:tmpl w:val="E2F8D534"/>
@@ -12258,7 +12869,7 @@
       </w:rPr>
     </w:lvl>
   </w:abstractNum>
-  <w:abstractNum w:abstractNumId="11" w15:restartNumberingAfterBreak="0">
+  <w:abstractNum w:abstractNumId="13" w15:restartNumberingAfterBreak="0">
     <w:nsid w:val="60545454"/>
     <w:multiLevelType w:val="hybridMultilevel"/>
     <w:tmpl w:val="A8704028"/>
@@ -12371,7 +12982,7 @@
       </w:rPr>
     </w:lvl>
   </w:abstractNum>
-  <w:abstractNum w:abstractNumId="12" w15:restartNumberingAfterBreak="0">
+  <w:abstractNum w:abstractNumId="14" w15:restartNumberingAfterBreak="0">
     <w:nsid w:val="628F58D9"/>
     <w:multiLevelType w:val="hybridMultilevel"/>
     <w:tmpl w:val="A4C0068E"/>
@@ -12484,7 +13095,7 @@
       </w:rPr>
     </w:lvl>
   </w:abstractNum>
-  <w:abstractNum w:abstractNumId="13" w15:restartNumberingAfterBreak="0">
+  <w:abstractNum w:abstractNumId="15" w15:restartNumberingAfterBreak="0">
     <w:nsid w:val="67CC45B1"/>
     <w:multiLevelType w:val="hybridMultilevel"/>
     <w:tmpl w:val="98522AFC"/>
@@ -12597,7 +13208,7 @@
       </w:rPr>
     </w:lvl>
   </w:abstractNum>
-  <w:abstractNum w:abstractNumId="14" w15:restartNumberingAfterBreak="0">
+  <w:abstractNum w:abstractNumId="16" w15:restartNumberingAfterBreak="0">
     <w:nsid w:val="79CD01F6"/>
     <w:multiLevelType w:val="singleLevel"/>
     <w:tmpl w:val="2AB60D5A"/>
@@ -12619,37 +13230,37 @@
     </w:lvl>
   </w:abstractNum>
   <w:num w:numId="1">
-    <w:abstractNumId w:val="14"/>
+    <w:abstractNumId w:val="16"/>
   </w:num>
   <w:num w:numId="2">
-    <w:abstractNumId w:val="14"/>
+    <w:abstractNumId w:val="16"/>
   </w:num>
   <w:num w:numId="3">
-    <w:abstractNumId w:val="14"/>
+    <w:abstractNumId w:val="16"/>
   </w:num>
   <w:num w:numId="4">
-    <w:abstractNumId w:val="14"/>
+    <w:abstractNumId w:val="16"/>
   </w:num>
   <w:num w:numId="5">
-    <w:abstractNumId w:val="14"/>
+    <w:abstractNumId w:val="16"/>
   </w:num>
   <w:num w:numId="6">
-    <w:abstractNumId w:val="14"/>
+    <w:abstractNumId w:val="16"/>
   </w:num>
   <w:num w:numId="7">
-    <w:abstractNumId w:val="14"/>
+    <w:abstractNumId w:val="16"/>
   </w:num>
   <w:num w:numId="8">
-    <w:abstractNumId w:val="8"/>
+    <w:abstractNumId w:val="10"/>
   </w:num>
   <w:num w:numId="9">
-    <w:abstractNumId w:val="8"/>
+    <w:abstractNumId w:val="10"/>
   </w:num>
   <w:num w:numId="10">
-    <w:abstractNumId w:val="7"/>
+    <w:abstractNumId w:val="9"/>
   </w:num>
   <w:num w:numId="11">
-    <w:abstractNumId w:val="12"/>
+    <w:abstractNumId w:val="14"/>
   </w:num>
   <w:num w:numId="12">
     <w:abstractNumId w:val="4"/>
@@ -12658,19 +13269,19 @@
     <w:abstractNumId w:val="3"/>
   </w:num>
   <w:num w:numId="14">
-    <w:abstractNumId w:val="6"/>
+    <w:abstractNumId w:val="8"/>
   </w:num>
   <w:num w:numId="15">
-    <w:abstractNumId w:val="13"/>
+    <w:abstractNumId w:val="15"/>
   </w:num>
   <w:num w:numId="16">
     <w:abstractNumId w:val="0"/>
   </w:num>
   <w:num w:numId="17">
-    <w:abstractNumId w:val="10"/>
+    <w:abstractNumId w:val="12"/>
   </w:num>
   <w:num w:numId="18">
-    <w:abstractNumId w:val="5"/>
+    <w:abstractNumId w:val="6"/>
   </w:num>
   <w:num w:numId="19">
     <w:abstractNumId w:val="2"/>
@@ -12679,10 +13290,16 @@
     <w:abstractNumId w:val="1"/>
   </w:num>
   <w:num w:numId="21">
-    <w:abstractNumId w:val="9"/>
+    <w:abstractNumId w:val="11"/>
   </w:num>
   <w:num w:numId="22">
-    <w:abstractNumId w:val="11"/>
+    <w:abstractNumId w:val="13"/>
+  </w:num>
+  <w:num w:numId="23">
+    <w:abstractNumId w:val="7"/>
+  </w:num>
+  <w:num w:numId="24">
+    <w:abstractNumId w:val="5"/>
   </w:num>
 </w:numbering>
 </file>
@@ -13168,6 +13785,7 @@
   <w:style w:type="character" w:default="1" w:styleId="DefaultParagraphFont">
     <w:name w:val="Default Paragraph Font"/>
     <w:uiPriority w:val="1"/>
+    <w:semiHidden/>
     <w:unhideWhenUsed/>
   </w:style>
   <w:style w:type="table" w:default="1" w:styleId="TableNormal">

</xml_diff>